<commit_message>
Updated report structure and some text
</commit_message>
<xml_diff>
--- a/course_project/report/Report.docx
+++ b/course_project/report/Report.docx
@@ -457,7 +457,7 @@
     </w:p>
     <w:p>
       <w:pPr>
-        <w:ind w:firstLine="0"/>
+        <w:ind w:left="720" w:firstLine="0"/>
         <w:jc w:val="center"/>
         <w:rPr>
           <w:b/>
@@ -478,18 +478,18 @@
     </w:p>
     <w:p>
       <w:pPr>
-        <w:pStyle w:val="11"/>
+        <w:pStyle w:val="TOC1"/>
         <w:rPr>
           <w:rFonts w:asciiTheme="minorHAnsi" w:eastAsiaTheme="minorEastAsia" w:hAnsiTheme="minorHAnsi"/>
           <w:noProof/>
           <w:sz w:val="22"/>
-          <w:lang w:eastAsia="ru-RU"/>
-        </w:rPr>
-      </w:pPr>
-      <w:r>
-        <w:rPr>
           <w:lang w:val="en-US"/>
         </w:rPr>
+      </w:pPr>
+      <w:r>
+        <w:rPr>
+          <w:lang w:val="en-US"/>
+        </w:rPr>
         <w:fldChar w:fldCharType="begin"/>
       </w:r>
       <w:r>
@@ -504,10 +504,10 @@
         </w:rPr>
         <w:fldChar w:fldCharType="separate"/>
       </w:r>
-      <w:hyperlink w:anchor="_Toc535163699" w:history="1">
-        <w:r>
-          <w:rPr>
-            <w:rStyle w:val="a8"/>
+      <w:hyperlink w:anchor="_Toc535169449" w:history="1">
+        <w:r>
+          <w:rPr>
+            <w:rStyle w:val="Hyperlink"/>
             <w:noProof/>
           </w:rPr>
           <w:t>Введение</w:t>
@@ -531,7 +531,7 @@
             <w:noProof/>
             <w:webHidden/>
           </w:rPr>
-          <w:instrText xml:space="preserve"> PAGEREF _Toc535163699 \h </w:instrText>
+          <w:instrText xml:space="preserve"> PAGEREF _Toc535169449 \h </w:instrText>
         </w:r>
         <w:r>
           <w:rPr>
@@ -564,18 +564,34 @@
     </w:p>
     <w:p>
       <w:pPr>
-        <w:pStyle w:val="11"/>
+        <w:pStyle w:val="TOC1"/>
         <w:rPr>
           <w:rFonts w:asciiTheme="minorHAnsi" w:eastAsiaTheme="minorEastAsia" w:hAnsiTheme="minorHAnsi"/>
           <w:noProof/>
           <w:sz w:val="22"/>
-          <w:lang w:eastAsia="ru-RU"/>
-        </w:rPr>
-      </w:pPr>
-      <w:hyperlink w:anchor="_Toc535163700" w:history="1">
-        <w:r>
-          <w:rPr>
-            <w:rStyle w:val="a8"/>
+          <w:lang w:val="en-US"/>
+        </w:rPr>
+      </w:pPr>
+      <w:hyperlink w:anchor="_Toc535169450" w:history="1">
+        <w:r>
+          <w:rPr>
+            <w:rStyle w:val="Hyperlink"/>
+            <w:noProof/>
+          </w:rPr>
+          <w:t>1</w:t>
+        </w:r>
+        <w:r>
+          <w:rPr>
+            <w:rFonts w:asciiTheme="minorHAnsi" w:eastAsiaTheme="minorEastAsia" w:hAnsiTheme="minorHAnsi"/>
+            <w:noProof/>
+            <w:sz w:val="22"/>
+            <w:lang w:val="en-US"/>
+          </w:rPr>
+          <w:tab/>
+        </w:r>
+        <w:r>
+          <w:rPr>
+            <w:rStyle w:val="Hyperlink"/>
             <w:noProof/>
           </w:rPr>
           <w:t>Описание набора данных</w:t>
@@ -599,7 +615,7 @@
             <w:noProof/>
             <w:webHidden/>
           </w:rPr>
-          <w:instrText xml:space="preserve"> PAGEREF _Toc535163700 \h </w:instrText>
+          <w:instrText xml:space="preserve"> PAGEREF _Toc535169450 \h </w:instrText>
         </w:r>
         <w:r>
           <w:rPr>
@@ -632,18 +648,34 @@
     </w:p>
     <w:p>
       <w:pPr>
-        <w:pStyle w:val="11"/>
+        <w:pStyle w:val="TOC1"/>
         <w:rPr>
           <w:rFonts w:asciiTheme="minorHAnsi" w:eastAsiaTheme="minorEastAsia" w:hAnsiTheme="minorHAnsi"/>
           <w:noProof/>
           <w:sz w:val="22"/>
-          <w:lang w:eastAsia="ru-RU"/>
-        </w:rPr>
-      </w:pPr>
-      <w:hyperlink w:anchor="_Toc535163701" w:history="1">
-        <w:r>
-          <w:rPr>
-            <w:rStyle w:val="a8"/>
+          <w:lang w:val="en-US"/>
+        </w:rPr>
+      </w:pPr>
+      <w:hyperlink w:anchor="_Toc535169451" w:history="1">
+        <w:r>
+          <w:rPr>
+            <w:rStyle w:val="Hyperlink"/>
+            <w:noProof/>
+          </w:rPr>
+          <w:t>2</w:t>
+        </w:r>
+        <w:r>
+          <w:rPr>
+            <w:rFonts w:asciiTheme="minorHAnsi" w:eastAsiaTheme="minorEastAsia" w:hAnsiTheme="minorHAnsi"/>
+            <w:noProof/>
+            <w:sz w:val="22"/>
+            <w:lang w:val="en-US"/>
+          </w:rPr>
+          <w:tab/>
+        </w:r>
+        <w:r>
+          <w:rPr>
+            <w:rStyle w:val="Hyperlink"/>
             <w:noProof/>
           </w:rPr>
           <w:t>Обработка данных</w:t>
@@ -667,7 +699,7 @@
             <w:noProof/>
             <w:webHidden/>
           </w:rPr>
-          <w:instrText xml:space="preserve"> PAGEREF _Toc535163701 \h </w:instrText>
+          <w:instrText xml:space="preserve"> PAGEREF _Toc535169451 \h </w:instrText>
         </w:r>
         <w:r>
           <w:rPr>
@@ -700,18 +732,34 @@
     </w:p>
     <w:p>
       <w:pPr>
-        <w:pStyle w:val="11"/>
+        <w:pStyle w:val="TOC1"/>
         <w:rPr>
           <w:rFonts w:asciiTheme="minorHAnsi" w:eastAsiaTheme="minorEastAsia" w:hAnsiTheme="minorHAnsi"/>
           <w:noProof/>
           <w:sz w:val="22"/>
-          <w:lang w:eastAsia="ru-RU"/>
-        </w:rPr>
-      </w:pPr>
-      <w:hyperlink w:anchor="_Toc535163702" w:history="1">
-        <w:r>
-          <w:rPr>
-            <w:rStyle w:val="a8"/>
+          <w:lang w:val="en-US"/>
+        </w:rPr>
+      </w:pPr>
+      <w:hyperlink w:anchor="_Toc535169452" w:history="1">
+        <w:r>
+          <w:rPr>
+            <w:rStyle w:val="Hyperlink"/>
+            <w:noProof/>
+          </w:rPr>
+          <w:t>3</w:t>
+        </w:r>
+        <w:r>
+          <w:rPr>
+            <w:rFonts w:asciiTheme="minorHAnsi" w:eastAsiaTheme="minorEastAsia" w:hAnsiTheme="minorHAnsi"/>
+            <w:noProof/>
+            <w:sz w:val="22"/>
+            <w:lang w:val="en-US"/>
+          </w:rPr>
+          <w:tab/>
+        </w:r>
+        <w:r>
+          <w:rPr>
+            <w:rStyle w:val="Hyperlink"/>
             <w:noProof/>
           </w:rPr>
           <w:t>Фильтрация набора данных</w:t>
@@ -735,7 +783,7 @@
             <w:noProof/>
             <w:webHidden/>
           </w:rPr>
-          <w:instrText xml:space="preserve"> PAGEREF _Toc535163702 \h </w:instrText>
+          <w:instrText xml:space="preserve"> PAGEREF _Toc535169452 \h </w:instrText>
         </w:r>
         <w:r>
           <w:rPr>
@@ -768,18 +816,34 @@
     </w:p>
     <w:p>
       <w:pPr>
-        <w:pStyle w:val="11"/>
+        <w:pStyle w:val="TOC1"/>
         <w:rPr>
           <w:rFonts w:asciiTheme="minorHAnsi" w:eastAsiaTheme="minorEastAsia" w:hAnsiTheme="minorHAnsi"/>
           <w:noProof/>
           <w:sz w:val="22"/>
-          <w:lang w:eastAsia="ru-RU"/>
-        </w:rPr>
-      </w:pPr>
-      <w:hyperlink w:anchor="_Toc535163703" w:history="1">
-        <w:r>
-          <w:rPr>
-            <w:rStyle w:val="a8"/>
+          <w:lang w:val="en-US"/>
+        </w:rPr>
+      </w:pPr>
+      <w:hyperlink w:anchor="_Toc535169453" w:history="1">
+        <w:r>
+          <w:rPr>
+            <w:rStyle w:val="Hyperlink"/>
+            <w:noProof/>
+          </w:rPr>
+          <w:t>4</w:t>
+        </w:r>
+        <w:r>
+          <w:rPr>
+            <w:rFonts w:asciiTheme="minorHAnsi" w:eastAsiaTheme="minorEastAsia" w:hAnsiTheme="minorHAnsi"/>
+            <w:noProof/>
+            <w:sz w:val="22"/>
+            <w:lang w:val="en-US"/>
+          </w:rPr>
+          <w:tab/>
+        </w:r>
+        <w:r>
+          <w:rPr>
+            <w:rStyle w:val="Hyperlink"/>
             <w:noProof/>
           </w:rPr>
           <w:t>Построение моделей</w:t>
@@ -803,7 +867,7 @@
             <w:noProof/>
             <w:webHidden/>
           </w:rPr>
-          <w:instrText xml:space="preserve"> PAGEREF _Toc535163703 \h </w:instrText>
+          <w:instrText xml:space="preserve"> PAGEREF _Toc535169453 \h </w:instrText>
         </w:r>
         <w:r>
           <w:rPr>
@@ -833,23 +897,37 @@
           <w:fldChar w:fldCharType="end"/>
         </w:r>
       </w:hyperlink>
-      <w:bookmarkStart w:id="1" w:name="_GoBack"/>
-      <w:bookmarkEnd w:id="1"/>
     </w:p>
     <w:p>
       <w:pPr>
-        <w:pStyle w:val="11"/>
+        <w:pStyle w:val="TOC1"/>
         <w:rPr>
           <w:rFonts w:asciiTheme="minorHAnsi" w:eastAsiaTheme="minorEastAsia" w:hAnsiTheme="minorHAnsi"/>
           <w:noProof/>
           <w:sz w:val="22"/>
-          <w:lang w:eastAsia="ru-RU"/>
-        </w:rPr>
-      </w:pPr>
-      <w:hyperlink w:anchor="_Toc535163704" w:history="1">
-        <w:r>
-          <w:rPr>
-            <w:rStyle w:val="a8"/>
+          <w:lang w:val="en-US"/>
+        </w:rPr>
+      </w:pPr>
+      <w:hyperlink w:anchor="_Toc535169454" w:history="1">
+        <w:r>
+          <w:rPr>
+            <w:rStyle w:val="Hyperlink"/>
+            <w:noProof/>
+          </w:rPr>
+          <w:t>5</w:t>
+        </w:r>
+        <w:r>
+          <w:rPr>
+            <w:rFonts w:asciiTheme="minorHAnsi" w:eastAsiaTheme="minorEastAsia" w:hAnsiTheme="minorHAnsi"/>
+            <w:noProof/>
+            <w:sz w:val="22"/>
+            <w:lang w:val="en-US"/>
+          </w:rPr>
+          <w:tab/>
+        </w:r>
+        <w:r>
+          <w:rPr>
+            <w:rStyle w:val="Hyperlink"/>
             <w:noProof/>
           </w:rPr>
           <w:t>Разработка приложения</w:t>
@@ -873,7 +951,7 @@
             <w:noProof/>
             <w:webHidden/>
           </w:rPr>
-          <w:instrText xml:space="preserve"> PAGEREF _Toc535163704 \h </w:instrText>
+          <w:instrText xml:space="preserve"> PAGEREF _Toc535169454 \h </w:instrText>
         </w:r>
         <w:r>
           <w:rPr>
@@ -906,18 +984,18 @@
     </w:p>
     <w:p>
       <w:pPr>
-        <w:pStyle w:val="11"/>
+        <w:pStyle w:val="TOC1"/>
         <w:rPr>
           <w:rFonts w:asciiTheme="minorHAnsi" w:eastAsiaTheme="minorEastAsia" w:hAnsiTheme="minorHAnsi"/>
           <w:noProof/>
           <w:sz w:val="22"/>
-          <w:lang w:eastAsia="ru-RU"/>
-        </w:rPr>
-      </w:pPr>
-      <w:hyperlink w:anchor="_Toc535163705" w:history="1">
-        <w:r>
-          <w:rPr>
-            <w:rStyle w:val="a8"/>
+          <w:lang w:val="en-US"/>
+        </w:rPr>
+      </w:pPr>
+      <w:hyperlink w:anchor="_Toc535169455" w:history="1">
+        <w:r>
+          <w:rPr>
+            <w:rStyle w:val="Hyperlink"/>
             <w:noProof/>
           </w:rPr>
           <w:t>Заключение</w:t>
@@ -941,7 +1019,7 @@
             <w:noProof/>
             <w:webHidden/>
           </w:rPr>
-          <w:instrText xml:space="preserve"> PAGEREF _Toc535163705 \h </w:instrText>
+          <w:instrText xml:space="preserve"> PAGEREF _Toc535169455 \h </w:instrText>
         </w:r>
         <w:r>
           <w:rPr>
@@ -974,18 +1052,18 @@
     </w:p>
     <w:p>
       <w:pPr>
-        <w:pStyle w:val="11"/>
+        <w:pStyle w:val="TOC1"/>
         <w:rPr>
           <w:rFonts w:asciiTheme="minorHAnsi" w:eastAsiaTheme="minorEastAsia" w:hAnsiTheme="minorHAnsi"/>
           <w:noProof/>
           <w:sz w:val="22"/>
-          <w:lang w:eastAsia="ru-RU"/>
-        </w:rPr>
-      </w:pPr>
-      <w:hyperlink w:anchor="_Toc535163706" w:history="1">
-        <w:r>
-          <w:rPr>
-            <w:rStyle w:val="a8"/>
+          <w:lang w:val="en-US"/>
+        </w:rPr>
+      </w:pPr>
+      <w:hyperlink w:anchor="_Toc535169456" w:history="1">
+        <w:r>
+          <w:rPr>
+            <w:rStyle w:val="Hyperlink"/>
             <w:noProof/>
           </w:rPr>
           <w:t>Библиографический список</w:t>
@@ -1009,7 +1087,7 @@
             <w:noProof/>
             <w:webHidden/>
           </w:rPr>
-          <w:instrText xml:space="preserve"> PAGEREF _Toc535163706 \h </w:instrText>
+          <w:instrText xml:space="preserve"> PAGEREF _Toc535169456 \h </w:instrText>
         </w:r>
         <w:r>
           <w:rPr>
@@ -1053,20 +1131,25 @@
     </w:p>
     <w:p>
       <w:pPr>
-        <w:pStyle w:val="1"/>
-      </w:pPr>
-      <w:bookmarkStart w:id="2" w:name="_Hlk535163698"/>
-      <w:bookmarkStart w:id="3" w:name="_Toc535163699"/>
+        <w:pStyle w:val="Heading1"/>
+        <w:numPr>
+          <w:ilvl w:val="0"/>
+          <w:numId w:val="0"/>
+        </w:numPr>
+        <w:ind w:left="720"/>
+      </w:pPr>
+      <w:bookmarkStart w:id="1" w:name="_Hlk535163698"/>
+      <w:bookmarkStart w:id="2" w:name="_Toc535169449"/>
       <w:bookmarkEnd w:id="0"/>
       <w:r>
-        <w:lastRenderedPageBreak/>
         <w:t>Введение</w:t>
       </w:r>
-      <w:bookmarkEnd w:id="3"/>
+      <w:bookmarkEnd w:id="2"/>
     </w:p>
-    <w:bookmarkEnd w:id="2"/>
+    <w:bookmarkEnd w:id="1"/>
     <w:p>
       <w:pPr>
+        <w:spacing w:after="0"/>
         <w:jc w:val="both"/>
       </w:pPr>
       <w:r>
@@ -1081,14 +1164,16 @@
     </w:p>
     <w:p>
       <w:pPr>
+        <w:spacing w:after="0"/>
         <w:jc w:val="both"/>
       </w:pPr>
       <w:r>
-        <w:t>В ходе работы над нашим проектом предметом для исследования была выбрана сфера музыкальной индустрии. Наверняка, многие люди замечали, что порой в один и тот же день может выйти сразу несколько музыкальных альбомов различных исполнителей, жанры которых могут быть диаметрально противоположными. Данная ситуация заинтересовала нас и было принято решение проверить, существует ли зависимость между популярностью альбома, количеством его продаж и непосредственной датой его выпуска.</w:t>
+        <w:t>В ходе работы над нашим проектом предметом для исследования была выбрана сфера музыкальной индустрии. Наверняка, многие люди замечали, что в один и тот же день может выйти сразу несколько музыкальных альбомов различных исполнителей, жанры которых могут быть диаметрально противоположными. Данная ситуация заинтересовала нас и было принято решение проверить, существует ли зависимость между популярностью альбома, количеством его продаж и непосредственно датой его выпуска.</w:t>
       </w:r>
     </w:p>
     <w:p>
       <w:pPr>
+        <w:spacing w:after="0"/>
         <w:jc w:val="both"/>
       </w:pPr>
       <w:r>
@@ -1097,7 +1182,78 @@
     </w:p>
     <w:p>
       <w:pPr>
-        <w:pStyle w:val="a9"/>
+        <w:pStyle w:val="ListParagraph"/>
+        <w:numPr>
+          <w:ilvl w:val="0"/>
+          <w:numId w:val="37"/>
+        </w:numPr>
+        <w:spacing w:after="0"/>
+        <w:jc w:val="both"/>
+      </w:pPr>
+      <w:r>
+        <w:t>Выбор и обработка подходящего набора данных</w:t>
+      </w:r>
+      <w:r>
+        <w:t>.</w:t>
+      </w:r>
+    </w:p>
+    <w:p>
+      <w:pPr>
+        <w:pStyle w:val="ListParagraph"/>
+        <w:numPr>
+          <w:ilvl w:val="0"/>
+          <w:numId w:val="37"/>
+        </w:numPr>
+        <w:spacing w:after="0"/>
+        <w:jc w:val="both"/>
+      </w:pPr>
+      <w:r>
+        <w:t>Анализ полученных данных</w:t>
+      </w:r>
+    </w:p>
+    <w:p>
+      <w:pPr>
+        <w:pStyle w:val="ListParagraph"/>
+        <w:numPr>
+          <w:ilvl w:val="0"/>
+          <w:numId w:val="37"/>
+        </w:numPr>
+        <w:spacing w:after="0"/>
+        <w:jc w:val="both"/>
+      </w:pPr>
+      <w:r>
+        <w:t>Фильтрация набора данных</w:t>
+      </w:r>
+      <w:r>
+        <w:rPr>
+          <w:lang w:val="en-US"/>
+        </w:rPr>
+        <w:t>.</w:t>
+      </w:r>
+    </w:p>
+    <w:p>
+      <w:pPr>
+        <w:pStyle w:val="ListParagraph"/>
+        <w:numPr>
+          <w:ilvl w:val="0"/>
+          <w:numId w:val="37"/>
+        </w:numPr>
+        <w:spacing w:after="0"/>
+        <w:jc w:val="both"/>
+      </w:pPr>
+      <w:r>
+        <w:t>Построение моделей данных</w:t>
+      </w:r>
+      <w:r>
+        <w:rPr>
+          <w:lang w:val="en-US"/>
+        </w:rPr>
+        <w:t>.</w:t>
+      </w:r>
+    </w:p>
+    <w:p>
+      <w:pPr>
+        <w:pStyle w:val="ListParagraph"/>
         <w:numPr>
           <w:ilvl w:val="0"/>
           <w:numId w:val="37"/>
@@ -1105,59 +1261,13 @@
         <w:jc w:val="both"/>
       </w:pPr>
       <w:r>
-        <w:t>Выбор и обработка подходящего набора данных</w:t>
-      </w:r>
-    </w:p>
-    <w:p>
-      <w:pPr>
-        <w:pStyle w:val="a9"/>
-        <w:numPr>
-          <w:ilvl w:val="0"/>
-          <w:numId w:val="37"/>
-        </w:numPr>
-        <w:jc w:val="both"/>
-      </w:pPr>
-      <w:r>
-        <w:t>Анализ полученных данных</w:t>
-      </w:r>
-    </w:p>
-    <w:p>
-      <w:pPr>
-        <w:pStyle w:val="a9"/>
-        <w:numPr>
-          <w:ilvl w:val="0"/>
-          <w:numId w:val="37"/>
-        </w:numPr>
-        <w:jc w:val="both"/>
-      </w:pPr>
-      <w:r>
-        <w:t>Фильтрация набора данных</w:t>
-      </w:r>
-    </w:p>
-    <w:p>
-      <w:pPr>
-        <w:pStyle w:val="a9"/>
-        <w:numPr>
-          <w:ilvl w:val="0"/>
-          <w:numId w:val="37"/>
-        </w:numPr>
-        <w:jc w:val="both"/>
-      </w:pPr>
-      <w:r>
-        <w:t>Построение моделей данных</w:t>
-      </w:r>
-    </w:p>
-    <w:p>
-      <w:pPr>
-        <w:pStyle w:val="a9"/>
-        <w:numPr>
-          <w:ilvl w:val="0"/>
-          <w:numId w:val="37"/>
-        </w:numPr>
-        <w:jc w:val="both"/>
-      </w:pPr>
-      <w:r>
-        <w:t>Разработка приложения для визуального предоставления итогов работы модели</w:t>
+        <w:t xml:space="preserve">Разработка приложения для </w:t>
+      </w:r>
+      <w:r>
+        <w:t>работы с созданной моделью</w:t>
+      </w:r>
+      <w:r>
+        <w:t>.</w:t>
       </w:r>
     </w:p>
     <w:p>
@@ -1180,12 +1290,34 @@
     </w:p>
     <w:p>
       <w:pPr>
-        <w:pStyle w:val="1"/>
-      </w:pPr>
-      <w:bookmarkStart w:id="4" w:name="_Toc535163700"/>
+        <w:pStyle w:val="Heading1"/>
+        <w:ind w:left="720"/>
+      </w:pPr>
+      <w:bookmarkStart w:id="3" w:name="_Toc535169450"/>
       <w:r>
         <w:lastRenderedPageBreak/>
         <w:t>Описание набора данных</w:t>
+      </w:r>
+      <w:bookmarkEnd w:id="3"/>
+    </w:p>
+    <w:p>
+      <w:pPr>
+        <w:spacing w:line="259" w:lineRule="auto"/>
+        <w:ind w:firstLine="0"/>
+      </w:pPr>
+      <w:r>
+        <w:br w:type="page"/>
+      </w:r>
+    </w:p>
+    <w:p>
+      <w:pPr>
+        <w:pStyle w:val="Heading1"/>
+        <w:ind w:left="720"/>
+      </w:pPr>
+      <w:bookmarkStart w:id="4" w:name="_Toc535169451"/>
+      <w:r>
+        <w:lastRenderedPageBreak/>
+        <w:t>Обработка данных</w:t>
       </w:r>
       <w:bookmarkEnd w:id="4"/>
     </w:p>
@@ -1200,17 +1332,60 @@
     </w:p>
     <w:p>
       <w:pPr>
-        <w:pStyle w:val="1"/>
-      </w:pPr>
-      <w:bookmarkStart w:id="5" w:name="_Toc535163701"/>
+        <w:pStyle w:val="Heading1"/>
+      </w:pPr>
+      <w:bookmarkStart w:id="5" w:name="_Toc535169453"/>
       <w:r>
         <w:lastRenderedPageBreak/>
-        <w:t>Обработка данных</w:t>
+        <w:t>Построение</w:t>
+      </w:r>
+      <w:r>
+        <w:t xml:space="preserve"> моделей</w:t>
       </w:r>
       <w:bookmarkEnd w:id="5"/>
     </w:p>
     <w:p>
       <w:pPr>
+        <w:pStyle w:val="Heading2"/>
+      </w:pPr>
+      <w:r>
+        <w:t>Построение первичной модели с выбросами</w:t>
+      </w:r>
+    </w:p>
+    <w:p>
+      <w:pPr>
+        <w:pStyle w:val="Heading2"/>
+      </w:pPr>
+      <w:r>
+        <w:t>Проецирование продаж на логарифмическую шкалу</w:t>
+      </w:r>
+    </w:p>
+    <w:p>
+      <w:pPr>
+        <w:pStyle w:val="Heading2"/>
+      </w:pPr>
+      <w:r>
+        <w:t>Фильтрация набора данных</w:t>
+      </w:r>
+      <w:r>
+        <w:t xml:space="preserve"> и построение модели</w:t>
+      </w:r>
+    </w:p>
+    <w:p>
+      <w:pPr>
+        <w:pStyle w:val="Heading2"/>
+      </w:pPr>
+      <w:r>
+        <w:t>Проецирование про</w:t>
+      </w:r>
+      <w:bookmarkStart w:id="6" w:name="_GoBack"/>
+      <w:bookmarkEnd w:id="6"/>
+      <w:r>
+        <w:t>даж на тангенс</w:t>
+      </w:r>
+    </w:p>
+    <w:p>
+      <w:pPr>
         <w:spacing w:line="259" w:lineRule="auto"/>
         <w:ind w:firstLine="0"/>
       </w:pPr>
@@ -1220,32 +1395,15 @@
     </w:p>
     <w:p>
       <w:pPr>
-        <w:pStyle w:val="1"/>
-      </w:pPr>
-      <w:bookmarkStart w:id="6" w:name="_Toc535163702"/>
+        <w:pStyle w:val="Heading1"/>
+      </w:pPr>
+      <w:bookmarkStart w:id="7" w:name="_Toc535169454"/>
       <w:r>
         <w:lastRenderedPageBreak/>
-        <w:t>Фильтрация набора данных</w:t>
-      </w:r>
-      <w:bookmarkEnd w:id="6"/>
-    </w:p>
-    <w:p>
-      <w:pPr>
-        <w:spacing w:line="259" w:lineRule="auto"/>
-        <w:ind w:firstLine="0"/>
-      </w:pPr>
-      <w:r>
-        <w:br w:type="page"/>
-      </w:r>
-    </w:p>
-    <w:p>
-      <w:pPr>
-        <w:pStyle w:val="1"/>
-      </w:pPr>
-      <w:bookmarkStart w:id="7" w:name="_Toc535163703"/>
-      <w:r>
-        <w:lastRenderedPageBreak/>
-        <w:t>Построение моделей</w:t>
+        <w:t>Разработка</w:t>
+      </w:r>
+      <w:r>
+        <w:t xml:space="preserve"> приложения</w:t>
       </w:r>
       <w:bookmarkEnd w:id="7"/>
     </w:p>
@@ -1260,58 +1418,48 @@
     </w:p>
     <w:p>
       <w:pPr>
-        <w:pStyle w:val="1"/>
-      </w:pPr>
-      <w:bookmarkStart w:id="8" w:name="_Toc535163704"/>
+        <w:pStyle w:val="Heading1"/>
+        <w:numPr>
+          <w:ilvl w:val="0"/>
+          <w:numId w:val="0"/>
+        </w:numPr>
+        <w:ind w:left="432"/>
+      </w:pPr>
+      <w:bookmarkStart w:id="8" w:name="_Toc535169455"/>
       <w:r>
         <w:lastRenderedPageBreak/>
-        <w:t>Разработка приложения</w:t>
+        <w:t>Заключение</w:t>
       </w:r>
       <w:bookmarkEnd w:id="8"/>
     </w:p>
     <w:p>
       <w:pPr>
-        <w:spacing w:line="259" w:lineRule="auto"/>
-        <w:ind w:firstLine="0"/>
-      </w:pPr>
-      <w:r>
-        <w:br w:type="page"/>
-      </w:r>
+        <w:jc w:val="both"/>
+      </w:pPr>
     </w:p>
     <w:p>
       <w:pPr>
-        <w:pStyle w:val="1"/>
-      </w:pPr>
-      <w:bookmarkStart w:id="9" w:name="_Toc535163705"/>
-      <w:r>
-        <w:lastRenderedPageBreak/>
-        <w:t>Заключение</w:t>
-      </w:r>
-      <w:bookmarkEnd w:id="9"/>
+        <w:jc w:val="both"/>
+      </w:pPr>
+      <w:r>
+        <w:br w:type="page"/>
+      </w:r>
     </w:p>
     <w:p>
       <w:pPr>
-        <w:jc w:val="both"/>
-      </w:pPr>
-    </w:p>
-    <w:p>
-      <w:pPr>
-        <w:jc w:val="both"/>
-      </w:pPr>
-      <w:r>
-        <w:br w:type="page"/>
-      </w:r>
-    </w:p>
-    <w:p>
-      <w:pPr>
-        <w:pStyle w:val="1"/>
-      </w:pPr>
-      <w:bookmarkStart w:id="10" w:name="_Toc535163706"/>
+        <w:pStyle w:val="Heading1"/>
+        <w:numPr>
+          <w:ilvl w:val="0"/>
+          <w:numId w:val="0"/>
+        </w:numPr>
+        <w:ind w:left="432"/>
+      </w:pPr>
+      <w:bookmarkStart w:id="9" w:name="_Toc535169456"/>
       <w:r>
         <w:lastRenderedPageBreak/>
         <w:t>Библиографический список</w:t>
       </w:r>
-      <w:bookmarkEnd w:id="10"/>
+      <w:bookmarkEnd w:id="9"/>
     </w:p>
     <w:p>
       <w:pPr>
@@ -1901,7 +2049,7 @@
     <w:sdtContent>
       <w:p>
         <w:pPr>
-          <w:pStyle w:val="a5"/>
+          <w:pStyle w:val="Footer"/>
           <w:jc w:val="center"/>
         </w:pPr>
         <w:r>
@@ -3166,7 +3314,7 @@
   <w:abstractNum w:abstractNumId="12" w15:restartNumberingAfterBreak="0">
     <w:nsid w:val="2C6971B5"/>
     <w:multiLevelType w:val="multilevel"/>
-    <w:tmpl w:val="7FD447FE"/>
+    <w:tmpl w:val="D5BABCE8"/>
     <w:lvl w:ilvl="0">
       <w:start w:val="1"/>
       <w:numFmt w:val="decimal"/>
@@ -3182,7 +3330,6 @@
     <w:lvl w:ilvl="1">
       <w:start w:val="1"/>
       <w:numFmt w:val="decimal"/>
-      <w:pStyle w:val="2"/>
       <w:lvlText w:val="%1.%2"/>
       <w:lvlJc w:val="left"/>
       <w:pPr>
@@ -3812,6 +3959,101 @@
     </w:lvl>
   </w:abstractNum>
   <w:abstractNum w:abstractNumId="19" w15:restartNumberingAfterBreak="0">
+    <w:nsid w:val="359F4DC9"/>
+    <w:multiLevelType w:val="multilevel"/>
+    <w:tmpl w:val="04090025"/>
+    <w:lvl w:ilvl="0">
+      <w:start w:val="1"/>
+      <w:numFmt w:val="decimal"/>
+      <w:pStyle w:val="Heading1"/>
+      <w:lvlText w:val="%1"/>
+      <w:lvlJc w:val="left"/>
+      <w:pPr>
+        <w:ind w:left="432" w:hanging="432"/>
+      </w:pPr>
+    </w:lvl>
+    <w:lvl w:ilvl="1">
+      <w:start w:val="1"/>
+      <w:numFmt w:val="decimal"/>
+      <w:pStyle w:val="Heading2"/>
+      <w:lvlText w:val="%1.%2"/>
+      <w:lvlJc w:val="left"/>
+      <w:pPr>
+        <w:ind w:left="576" w:hanging="576"/>
+      </w:pPr>
+    </w:lvl>
+    <w:lvl w:ilvl="2">
+      <w:start w:val="1"/>
+      <w:numFmt w:val="decimal"/>
+      <w:pStyle w:val="Heading3"/>
+      <w:lvlText w:val="%1.%2.%3"/>
+      <w:lvlJc w:val="left"/>
+      <w:pPr>
+        <w:ind w:left="720" w:hanging="720"/>
+      </w:pPr>
+    </w:lvl>
+    <w:lvl w:ilvl="3">
+      <w:start w:val="1"/>
+      <w:numFmt w:val="decimal"/>
+      <w:pStyle w:val="Heading4"/>
+      <w:lvlText w:val="%1.%2.%3.%4"/>
+      <w:lvlJc w:val="left"/>
+      <w:pPr>
+        <w:ind w:left="864" w:hanging="864"/>
+      </w:pPr>
+    </w:lvl>
+    <w:lvl w:ilvl="4">
+      <w:start w:val="1"/>
+      <w:numFmt w:val="decimal"/>
+      <w:pStyle w:val="Heading5"/>
+      <w:lvlText w:val="%1.%2.%3.%4.%5"/>
+      <w:lvlJc w:val="left"/>
+      <w:pPr>
+        <w:ind w:left="1008" w:hanging="1008"/>
+      </w:pPr>
+    </w:lvl>
+    <w:lvl w:ilvl="5">
+      <w:start w:val="1"/>
+      <w:numFmt w:val="decimal"/>
+      <w:pStyle w:val="Heading6"/>
+      <w:lvlText w:val="%1.%2.%3.%4.%5.%6"/>
+      <w:lvlJc w:val="left"/>
+      <w:pPr>
+        <w:ind w:left="1152" w:hanging="1152"/>
+      </w:pPr>
+    </w:lvl>
+    <w:lvl w:ilvl="6">
+      <w:start w:val="1"/>
+      <w:numFmt w:val="decimal"/>
+      <w:pStyle w:val="Heading7"/>
+      <w:lvlText w:val="%1.%2.%3.%4.%5.%6.%7"/>
+      <w:lvlJc w:val="left"/>
+      <w:pPr>
+        <w:ind w:left="1296" w:hanging="1296"/>
+      </w:pPr>
+    </w:lvl>
+    <w:lvl w:ilvl="7">
+      <w:start w:val="1"/>
+      <w:numFmt w:val="decimal"/>
+      <w:pStyle w:val="Heading8"/>
+      <w:lvlText w:val="%1.%2.%3.%4.%5.%6.%7.%8"/>
+      <w:lvlJc w:val="left"/>
+      <w:pPr>
+        <w:ind w:left="1440" w:hanging="1440"/>
+      </w:pPr>
+    </w:lvl>
+    <w:lvl w:ilvl="8">
+      <w:start w:val="1"/>
+      <w:numFmt w:val="decimal"/>
+      <w:pStyle w:val="Heading9"/>
+      <w:lvlText w:val="%1.%2.%3.%4.%5.%6.%7.%8.%9"/>
+      <w:lvlJc w:val="left"/>
+      <w:pPr>
+        <w:ind w:left="1584" w:hanging="1584"/>
+      </w:pPr>
+    </w:lvl>
+  </w:abstractNum>
+  <w:abstractNum w:abstractNumId="20" w15:restartNumberingAfterBreak="0">
     <w:nsid w:val="36A2196B"/>
     <w:multiLevelType w:val="multilevel"/>
     <w:tmpl w:val="0409001F"/>
@@ -3924,7 +4166,7 @@
       </w:rPr>
     </w:lvl>
   </w:abstractNum>
-  <w:abstractNum w:abstractNumId="20" w15:restartNumberingAfterBreak="0">
+  <w:abstractNum w:abstractNumId="21" w15:restartNumberingAfterBreak="0">
     <w:nsid w:val="3A020C0B"/>
     <w:multiLevelType w:val="multilevel"/>
     <w:tmpl w:val="740EA21C"/>
@@ -4037,7 +4279,7 @@
       </w:rPr>
     </w:lvl>
   </w:abstractNum>
-  <w:abstractNum w:abstractNumId="21" w15:restartNumberingAfterBreak="0">
+  <w:abstractNum w:abstractNumId="22" w15:restartNumberingAfterBreak="0">
     <w:nsid w:val="3AB7370E"/>
     <w:multiLevelType w:val="hybridMultilevel"/>
     <w:tmpl w:val="85AE0600"/>
@@ -4126,7 +4368,7 @@
       </w:pPr>
     </w:lvl>
   </w:abstractNum>
-  <w:abstractNum w:abstractNumId="22" w15:restartNumberingAfterBreak="0">
+  <w:abstractNum w:abstractNumId="23" w15:restartNumberingAfterBreak="0">
     <w:nsid w:val="42625EF9"/>
     <w:multiLevelType w:val="hybridMultilevel"/>
     <w:tmpl w:val="9B405756"/>
@@ -4215,7 +4457,7 @@
       </w:pPr>
     </w:lvl>
   </w:abstractNum>
-  <w:abstractNum w:abstractNumId="23" w15:restartNumberingAfterBreak="0">
+  <w:abstractNum w:abstractNumId="24" w15:restartNumberingAfterBreak="0">
     <w:nsid w:val="463A502D"/>
     <w:multiLevelType w:val="hybridMultilevel"/>
     <w:tmpl w:val="165E7A10"/>
@@ -4304,7 +4546,7 @@
       </w:pPr>
     </w:lvl>
   </w:abstractNum>
-  <w:abstractNum w:abstractNumId="24" w15:restartNumberingAfterBreak="0">
+  <w:abstractNum w:abstractNumId="25" w15:restartNumberingAfterBreak="0">
     <w:nsid w:val="4FB35B47"/>
     <w:multiLevelType w:val="hybridMultilevel"/>
     <w:tmpl w:val="4BA08F10"/>
@@ -4393,18 +4635,21 @@
       </w:pPr>
     </w:lvl>
   </w:abstractNum>
-  <w:abstractNum w:abstractNumId="25" w15:restartNumberingAfterBreak="0">
+  <w:abstractNum w:abstractNumId="26" w15:restartNumberingAfterBreak="0">
     <w:nsid w:val="55A854D0"/>
     <w:multiLevelType w:val="hybridMultilevel"/>
-    <w:tmpl w:val="4B125EB2"/>
-    <w:lvl w:ilvl="0" w:tplc="0419000F">
-      <w:start w:val="1"/>
-      <w:numFmt w:val="decimal"/>
-      <w:lvlText w:val="%1."/>
+    <w:tmpl w:val="4E98A738"/>
+    <w:lvl w:ilvl="0" w:tplc="5B2E8140">
+      <w:start w:val="1"/>
+      <w:numFmt w:val="decimal"/>
+      <w:lvlText w:val="%1"/>
       <w:lvlJc w:val="left"/>
       <w:pPr>
         <w:ind w:left="1429" w:hanging="360"/>
       </w:pPr>
+      <w:rPr>
+        <w:rFonts w:hint="default"/>
+      </w:rPr>
     </w:lvl>
     <w:lvl w:ilvl="1" w:tplc="04190019" w:tentative="1">
       <w:start w:val="1"/>
@@ -4479,7 +4724,7 @@
       </w:pPr>
     </w:lvl>
   </w:abstractNum>
-  <w:abstractNum w:abstractNumId="26" w15:restartNumberingAfterBreak="0">
+  <w:abstractNum w:abstractNumId="27" w15:restartNumberingAfterBreak="0">
     <w:nsid w:val="56931ED7"/>
     <w:multiLevelType w:val="hybridMultilevel"/>
     <w:tmpl w:val="86CCC548"/>
@@ -4568,7 +4813,7 @@
       </w:pPr>
     </w:lvl>
   </w:abstractNum>
-  <w:abstractNum w:abstractNumId="27" w15:restartNumberingAfterBreak="0">
+  <w:abstractNum w:abstractNumId="28" w15:restartNumberingAfterBreak="0">
     <w:nsid w:val="573968BF"/>
     <w:multiLevelType w:val="hybridMultilevel"/>
     <w:tmpl w:val="5B148A24"/>
@@ -4657,7 +4902,7 @@
       </w:pPr>
     </w:lvl>
   </w:abstractNum>
-  <w:abstractNum w:abstractNumId="28" w15:restartNumberingAfterBreak="0">
+  <w:abstractNum w:abstractNumId="29" w15:restartNumberingAfterBreak="0">
     <w:nsid w:val="580D273E"/>
     <w:multiLevelType w:val="hybridMultilevel"/>
     <w:tmpl w:val="6888939C"/>
@@ -4746,7 +4991,7 @@
       </w:pPr>
     </w:lvl>
   </w:abstractNum>
-  <w:abstractNum w:abstractNumId="29" w15:restartNumberingAfterBreak="0">
+  <w:abstractNum w:abstractNumId="30" w15:restartNumberingAfterBreak="0">
     <w:nsid w:val="5BB45439"/>
     <w:multiLevelType w:val="multilevel"/>
     <w:tmpl w:val="0409001F"/>
@@ -4832,7 +5077,7 @@
       </w:pPr>
     </w:lvl>
   </w:abstractNum>
-  <w:abstractNum w:abstractNumId="30" w15:restartNumberingAfterBreak="0">
+  <w:abstractNum w:abstractNumId="31" w15:restartNumberingAfterBreak="0">
     <w:nsid w:val="5BDB1F36"/>
     <w:multiLevelType w:val="hybridMultilevel"/>
     <w:tmpl w:val="3372E72C"/>
@@ -4918,7 +5163,96 @@
       </w:pPr>
     </w:lvl>
   </w:abstractNum>
-  <w:abstractNum w:abstractNumId="31" w15:restartNumberingAfterBreak="0">
+  <w:abstractNum w:abstractNumId="32" w15:restartNumberingAfterBreak="0">
+    <w:nsid w:val="5FA15C9B"/>
+    <w:multiLevelType w:val="hybridMultilevel"/>
+    <w:tmpl w:val="6576D0CA"/>
+    <w:lvl w:ilvl="0" w:tplc="5B2E8140">
+      <w:start w:val="1"/>
+      <w:numFmt w:val="decimal"/>
+      <w:lvlText w:val="%1"/>
+      <w:lvlJc w:val="left"/>
+      <w:pPr>
+        <w:ind w:left="1429" w:hanging="360"/>
+      </w:pPr>
+      <w:rPr>
+        <w:rFonts w:hint="default"/>
+      </w:rPr>
+    </w:lvl>
+    <w:lvl w:ilvl="1" w:tplc="04190019" w:tentative="1">
+      <w:start w:val="1"/>
+      <w:numFmt w:val="lowerLetter"/>
+      <w:lvlText w:val="%2."/>
+      <w:lvlJc w:val="left"/>
+      <w:pPr>
+        <w:ind w:left="2149" w:hanging="360"/>
+      </w:pPr>
+    </w:lvl>
+    <w:lvl w:ilvl="2" w:tplc="0419001B" w:tentative="1">
+      <w:start w:val="1"/>
+      <w:numFmt w:val="lowerRoman"/>
+      <w:lvlText w:val="%3."/>
+      <w:lvlJc w:val="right"/>
+      <w:pPr>
+        <w:ind w:left="2869" w:hanging="180"/>
+      </w:pPr>
+    </w:lvl>
+    <w:lvl w:ilvl="3" w:tplc="0419000F" w:tentative="1">
+      <w:start w:val="1"/>
+      <w:numFmt w:val="decimal"/>
+      <w:lvlText w:val="%4."/>
+      <w:lvlJc w:val="left"/>
+      <w:pPr>
+        <w:ind w:left="3589" w:hanging="360"/>
+      </w:pPr>
+    </w:lvl>
+    <w:lvl w:ilvl="4" w:tplc="04190019" w:tentative="1">
+      <w:start w:val="1"/>
+      <w:numFmt w:val="lowerLetter"/>
+      <w:lvlText w:val="%5."/>
+      <w:lvlJc w:val="left"/>
+      <w:pPr>
+        <w:ind w:left="4309" w:hanging="360"/>
+      </w:pPr>
+    </w:lvl>
+    <w:lvl w:ilvl="5" w:tplc="0419001B" w:tentative="1">
+      <w:start w:val="1"/>
+      <w:numFmt w:val="lowerRoman"/>
+      <w:lvlText w:val="%6."/>
+      <w:lvlJc w:val="right"/>
+      <w:pPr>
+        <w:ind w:left="5029" w:hanging="180"/>
+      </w:pPr>
+    </w:lvl>
+    <w:lvl w:ilvl="6" w:tplc="0419000F" w:tentative="1">
+      <w:start w:val="1"/>
+      <w:numFmt w:val="decimal"/>
+      <w:lvlText w:val="%7."/>
+      <w:lvlJc w:val="left"/>
+      <w:pPr>
+        <w:ind w:left="5749" w:hanging="360"/>
+      </w:pPr>
+    </w:lvl>
+    <w:lvl w:ilvl="7" w:tplc="04190019" w:tentative="1">
+      <w:start w:val="1"/>
+      <w:numFmt w:val="lowerLetter"/>
+      <w:lvlText w:val="%8."/>
+      <w:lvlJc w:val="left"/>
+      <w:pPr>
+        <w:ind w:left="6469" w:hanging="360"/>
+      </w:pPr>
+    </w:lvl>
+    <w:lvl w:ilvl="8" w:tplc="0419001B" w:tentative="1">
+      <w:start w:val="1"/>
+      <w:numFmt w:val="lowerRoman"/>
+      <w:lvlText w:val="%9."/>
+      <w:lvlJc w:val="right"/>
+      <w:pPr>
+        <w:ind w:left="7189" w:hanging="180"/>
+      </w:pPr>
+    </w:lvl>
+  </w:abstractNum>
+  <w:abstractNum w:abstractNumId="33" w15:restartNumberingAfterBreak="0">
     <w:nsid w:val="62633175"/>
     <w:multiLevelType w:val="hybridMultilevel"/>
     <w:tmpl w:val="6B562E24"/>
@@ -5007,7 +5341,7 @@
       </w:pPr>
     </w:lvl>
   </w:abstractNum>
-  <w:abstractNum w:abstractNumId="32" w15:restartNumberingAfterBreak="0">
+  <w:abstractNum w:abstractNumId="34" w15:restartNumberingAfterBreak="0">
     <w:nsid w:val="6F684683"/>
     <w:multiLevelType w:val="hybridMultilevel"/>
     <w:tmpl w:val="980EEA36"/>
@@ -5096,7 +5430,7 @@
       </w:pPr>
     </w:lvl>
   </w:abstractNum>
-  <w:abstractNum w:abstractNumId="33" w15:restartNumberingAfterBreak="0">
+  <w:abstractNum w:abstractNumId="35" w15:restartNumberingAfterBreak="0">
     <w:nsid w:val="6FDC1F46"/>
     <w:multiLevelType w:val="hybridMultilevel"/>
     <w:tmpl w:val="E15AE57C"/>
@@ -5185,7 +5519,7 @@
       </w:pPr>
     </w:lvl>
   </w:abstractNum>
-  <w:abstractNum w:abstractNumId="34" w15:restartNumberingAfterBreak="0">
+  <w:abstractNum w:abstractNumId="36" w15:restartNumberingAfterBreak="0">
     <w:nsid w:val="70927384"/>
     <w:multiLevelType w:val="hybridMultilevel"/>
     <w:tmpl w:val="9F201908"/>
@@ -5274,7 +5608,7 @@
       </w:pPr>
     </w:lvl>
   </w:abstractNum>
-  <w:abstractNum w:abstractNumId="35" w15:restartNumberingAfterBreak="0">
+  <w:abstractNum w:abstractNumId="37" w15:restartNumberingAfterBreak="0">
     <w:nsid w:val="7727586A"/>
     <w:multiLevelType w:val="hybridMultilevel"/>
     <w:tmpl w:val="5B148A24"/>
@@ -5363,7 +5697,7 @@
       </w:pPr>
     </w:lvl>
   </w:abstractNum>
-  <w:abstractNum w:abstractNumId="36" w15:restartNumberingAfterBreak="0">
+  <w:abstractNum w:abstractNumId="38" w15:restartNumberingAfterBreak="0">
     <w:nsid w:val="7BE56270"/>
     <w:multiLevelType w:val="hybridMultilevel"/>
     <w:tmpl w:val="4CF6EC06"/>
@@ -5459,10 +5793,10 @@
     <w:abstractNumId w:val="2"/>
   </w:num>
   <w:num w:numId="3">
-    <w:abstractNumId w:val="29"/>
+    <w:abstractNumId w:val="30"/>
   </w:num>
   <w:num w:numId="4">
-    <w:abstractNumId w:val="24"/>
+    <w:abstractNumId w:val="25"/>
   </w:num>
   <w:num w:numId="5">
     <w:abstractNumId w:val="12"/>
@@ -5471,22 +5805,22 @@
     <w:abstractNumId w:val="9"/>
   </w:num>
   <w:num w:numId="7">
+    <w:abstractNumId w:val="21"/>
+  </w:num>
+  <w:num w:numId="8">
     <w:abstractNumId w:val="20"/>
   </w:num>
-  <w:num w:numId="8">
-    <w:abstractNumId w:val="19"/>
-  </w:num>
   <w:num w:numId="9">
-    <w:abstractNumId w:val="31"/>
+    <w:abstractNumId w:val="33"/>
   </w:num>
   <w:num w:numId="10">
-    <w:abstractNumId w:val="21"/>
+    <w:abstractNumId w:val="22"/>
   </w:num>
   <w:num w:numId="11">
     <w:abstractNumId w:val="3"/>
   </w:num>
   <w:num w:numId="12">
-    <w:abstractNumId w:val="32"/>
+    <w:abstractNumId w:val="34"/>
   </w:num>
   <w:num w:numId="13">
     <w:abstractNumId w:val="4"/>
@@ -5495,13 +5829,13 @@
     <w:abstractNumId w:val="18"/>
   </w:num>
   <w:num w:numId="15">
-    <w:abstractNumId w:val="34"/>
+    <w:abstractNumId w:val="36"/>
   </w:num>
   <w:num w:numId="16">
     <w:abstractNumId w:val="11"/>
   </w:num>
   <w:num w:numId="17">
-    <w:abstractNumId w:val="27"/>
+    <w:abstractNumId w:val="28"/>
   </w:num>
   <w:num w:numId="18">
     <w:abstractNumId w:val="8"/>
@@ -5510,19 +5844,19 @@
     <w:abstractNumId w:val="13"/>
   </w:num>
   <w:num w:numId="20">
-    <w:abstractNumId w:val="26"/>
+    <w:abstractNumId w:val="27"/>
   </w:num>
   <w:num w:numId="21">
     <w:abstractNumId w:val="10"/>
   </w:num>
   <w:num w:numId="22">
-    <w:abstractNumId w:val="35"/>
+    <w:abstractNumId w:val="37"/>
   </w:num>
   <w:num w:numId="23">
     <w:abstractNumId w:val="14"/>
   </w:num>
   <w:num w:numId="24">
-    <w:abstractNumId w:val="33"/>
+    <w:abstractNumId w:val="35"/>
   </w:num>
   <w:num w:numId="25">
     <w:abstractNumId w:val="7"/>
@@ -5531,7 +5865,7 @@
     <w:abstractNumId w:val="15"/>
   </w:num>
   <w:num w:numId="27">
-    <w:abstractNumId w:val="22"/>
+    <w:abstractNumId w:val="23"/>
   </w:num>
   <w:num w:numId="28">
     <w:abstractNumId w:val="6"/>
@@ -5540,7 +5874,7 @@
     <w:abstractNumId w:val="1"/>
   </w:num>
   <w:num w:numId="30">
-    <w:abstractNumId w:val="28"/>
+    <w:abstractNumId w:val="29"/>
   </w:num>
   <w:num w:numId="31">
     <w:abstractNumId w:val="17"/>
@@ -5549,19 +5883,25 @@
     <w:abstractNumId w:val="16"/>
   </w:num>
   <w:num w:numId="33">
-    <w:abstractNumId w:val="36"/>
+    <w:abstractNumId w:val="38"/>
   </w:num>
   <w:num w:numId="34">
-    <w:abstractNumId w:val="23"/>
+    <w:abstractNumId w:val="24"/>
   </w:num>
   <w:num w:numId="35">
-    <w:abstractNumId w:val="30"/>
+    <w:abstractNumId w:val="31"/>
   </w:num>
   <w:num w:numId="36">
     <w:abstractNumId w:val="5"/>
   </w:num>
   <w:num w:numId="37">
-    <w:abstractNumId w:val="25"/>
+    <w:abstractNumId w:val="26"/>
+  </w:num>
+  <w:num w:numId="38">
+    <w:abstractNumId w:val="32"/>
+  </w:num>
+  <w:num w:numId="39">
+    <w:abstractNumId w:val="19"/>
   </w:num>
 </w:numbering>
 </file>
@@ -5960,7 +6300,7 @@
     <w:lsdException w:name="Hashtag" w:semiHidden="1" w:unhideWhenUsed="1"/>
     <w:lsdException w:name="Unresolved Mention" w:semiHidden="1" w:unhideWhenUsed="1"/>
   </w:latentStyles>
-  <w:style w:type="paragraph" w:default="1" w:styleId="a">
+  <w:style w:type="paragraph" w:default="1" w:styleId="Normal">
     <w:name w:val="Normal"/>
     <w:qFormat/>
     <w:rsid w:val="002B3EC9"/>
@@ -5973,19 +6313,21 @@
       <w:sz w:val="28"/>
     </w:rPr>
   </w:style>
-  <w:style w:type="paragraph" w:styleId="1">
+  <w:style w:type="paragraph" w:styleId="Heading1">
     <w:name w:val="heading 1"/>
-    <w:basedOn w:val="a"/>
-    <w:next w:val="a"/>
-    <w:link w:val="10"/>
+    <w:basedOn w:val="Normal"/>
+    <w:next w:val="Normal"/>
+    <w:link w:val="Heading1Char"/>
     <w:uiPriority w:val="9"/>
     <w:qFormat/>
     <w:rsid w:val="00382EBD"/>
     <w:pPr>
       <w:keepNext/>
       <w:keepLines/>
+      <w:numPr>
+        <w:numId w:val="39"/>
+      </w:numPr>
       <w:spacing w:before="240" w:after="120"/>
-      <w:ind w:firstLine="0"/>
       <w:jc w:val="center"/>
       <w:outlineLvl w:val="0"/>
     </w:pPr>
@@ -5997,22 +6339,22 @@
       <w:szCs w:val="32"/>
     </w:rPr>
   </w:style>
-  <w:style w:type="paragraph" w:styleId="2">
+  <w:style w:type="paragraph" w:styleId="Heading2">
     <w:name w:val="heading 2"/>
-    <w:basedOn w:val="a"/>
-    <w:next w:val="a"/>
-    <w:link w:val="20"/>
+    <w:basedOn w:val="Normal"/>
+    <w:next w:val="Normal"/>
+    <w:link w:val="Heading2Char"/>
     <w:autoRedefine/>
     <w:uiPriority w:val="9"/>
     <w:unhideWhenUsed/>
     <w:qFormat/>
-    <w:rsid w:val="0074196B"/>
+    <w:rsid w:val="002A695E"/>
     <w:pPr>
       <w:keepNext/>
       <w:keepLines/>
       <w:numPr>
         <w:ilvl w:val="1"/>
-        <w:numId w:val="5"/>
+        <w:numId w:val="39"/>
       </w:numPr>
       <w:spacing w:before="40" w:after="0"/>
       <w:jc w:val="both"/>
@@ -6023,13 +6365,200 @@
       <w:szCs w:val="26"/>
     </w:rPr>
   </w:style>
-  <w:style w:type="character" w:default="1" w:styleId="a0">
+  <w:style w:type="paragraph" w:styleId="Heading3">
+    <w:name w:val="heading 3"/>
+    <w:basedOn w:val="Normal"/>
+    <w:next w:val="Normal"/>
+    <w:link w:val="Heading3Char"/>
+    <w:uiPriority w:val="9"/>
+    <w:semiHidden/>
+    <w:unhideWhenUsed/>
+    <w:qFormat/>
+    <w:rsid w:val="002A695E"/>
+    <w:pPr>
+      <w:keepNext/>
+      <w:keepLines/>
+      <w:numPr>
+        <w:ilvl w:val="2"/>
+        <w:numId w:val="39"/>
+      </w:numPr>
+      <w:spacing w:before="40" w:after="0"/>
+      <w:outlineLvl w:val="2"/>
+    </w:pPr>
+    <w:rPr>
+      <w:rFonts w:asciiTheme="majorHAnsi" w:eastAsiaTheme="majorEastAsia" w:hAnsiTheme="majorHAnsi" w:cstheme="majorBidi"/>
+      <w:color w:val="1F3763" w:themeColor="accent1" w:themeShade="7F"/>
+      <w:sz w:val="24"/>
+      <w:szCs w:val="24"/>
+    </w:rPr>
+  </w:style>
+  <w:style w:type="paragraph" w:styleId="Heading4">
+    <w:name w:val="heading 4"/>
+    <w:basedOn w:val="Normal"/>
+    <w:next w:val="Normal"/>
+    <w:link w:val="Heading4Char"/>
+    <w:uiPriority w:val="9"/>
+    <w:semiHidden/>
+    <w:unhideWhenUsed/>
+    <w:qFormat/>
+    <w:rsid w:val="002A695E"/>
+    <w:pPr>
+      <w:keepNext/>
+      <w:keepLines/>
+      <w:numPr>
+        <w:ilvl w:val="3"/>
+        <w:numId w:val="39"/>
+      </w:numPr>
+      <w:spacing w:before="40" w:after="0"/>
+      <w:outlineLvl w:val="3"/>
+    </w:pPr>
+    <w:rPr>
+      <w:rFonts w:asciiTheme="majorHAnsi" w:eastAsiaTheme="majorEastAsia" w:hAnsiTheme="majorHAnsi" w:cstheme="majorBidi"/>
+      <w:i/>
+      <w:iCs/>
+      <w:color w:val="2F5496" w:themeColor="accent1" w:themeShade="BF"/>
+    </w:rPr>
+  </w:style>
+  <w:style w:type="paragraph" w:styleId="Heading5">
+    <w:name w:val="heading 5"/>
+    <w:basedOn w:val="Normal"/>
+    <w:next w:val="Normal"/>
+    <w:link w:val="Heading5Char"/>
+    <w:uiPriority w:val="9"/>
+    <w:semiHidden/>
+    <w:unhideWhenUsed/>
+    <w:qFormat/>
+    <w:rsid w:val="002A695E"/>
+    <w:pPr>
+      <w:keepNext/>
+      <w:keepLines/>
+      <w:numPr>
+        <w:ilvl w:val="4"/>
+        <w:numId w:val="39"/>
+      </w:numPr>
+      <w:spacing w:before="40" w:after="0"/>
+      <w:outlineLvl w:val="4"/>
+    </w:pPr>
+    <w:rPr>
+      <w:rFonts w:asciiTheme="majorHAnsi" w:eastAsiaTheme="majorEastAsia" w:hAnsiTheme="majorHAnsi" w:cstheme="majorBidi"/>
+      <w:color w:val="2F5496" w:themeColor="accent1" w:themeShade="BF"/>
+    </w:rPr>
+  </w:style>
+  <w:style w:type="paragraph" w:styleId="Heading6">
+    <w:name w:val="heading 6"/>
+    <w:basedOn w:val="Normal"/>
+    <w:next w:val="Normal"/>
+    <w:link w:val="Heading6Char"/>
+    <w:uiPriority w:val="9"/>
+    <w:semiHidden/>
+    <w:unhideWhenUsed/>
+    <w:qFormat/>
+    <w:rsid w:val="002A695E"/>
+    <w:pPr>
+      <w:keepNext/>
+      <w:keepLines/>
+      <w:numPr>
+        <w:ilvl w:val="5"/>
+        <w:numId w:val="39"/>
+      </w:numPr>
+      <w:spacing w:before="40" w:after="0"/>
+      <w:outlineLvl w:val="5"/>
+    </w:pPr>
+    <w:rPr>
+      <w:rFonts w:asciiTheme="majorHAnsi" w:eastAsiaTheme="majorEastAsia" w:hAnsiTheme="majorHAnsi" w:cstheme="majorBidi"/>
+      <w:color w:val="1F3763" w:themeColor="accent1" w:themeShade="7F"/>
+    </w:rPr>
+  </w:style>
+  <w:style w:type="paragraph" w:styleId="Heading7">
+    <w:name w:val="heading 7"/>
+    <w:basedOn w:val="Normal"/>
+    <w:next w:val="Normal"/>
+    <w:link w:val="Heading7Char"/>
+    <w:uiPriority w:val="9"/>
+    <w:semiHidden/>
+    <w:unhideWhenUsed/>
+    <w:qFormat/>
+    <w:rsid w:val="002A695E"/>
+    <w:pPr>
+      <w:keepNext/>
+      <w:keepLines/>
+      <w:numPr>
+        <w:ilvl w:val="6"/>
+        <w:numId w:val="39"/>
+      </w:numPr>
+      <w:spacing w:before="40" w:after="0"/>
+      <w:outlineLvl w:val="6"/>
+    </w:pPr>
+    <w:rPr>
+      <w:rFonts w:asciiTheme="majorHAnsi" w:eastAsiaTheme="majorEastAsia" w:hAnsiTheme="majorHAnsi" w:cstheme="majorBidi"/>
+      <w:i/>
+      <w:iCs/>
+      <w:color w:val="1F3763" w:themeColor="accent1" w:themeShade="7F"/>
+    </w:rPr>
+  </w:style>
+  <w:style w:type="paragraph" w:styleId="Heading8">
+    <w:name w:val="heading 8"/>
+    <w:basedOn w:val="Normal"/>
+    <w:next w:val="Normal"/>
+    <w:link w:val="Heading8Char"/>
+    <w:uiPriority w:val="9"/>
+    <w:semiHidden/>
+    <w:unhideWhenUsed/>
+    <w:qFormat/>
+    <w:rsid w:val="002A695E"/>
+    <w:pPr>
+      <w:keepNext/>
+      <w:keepLines/>
+      <w:numPr>
+        <w:ilvl w:val="7"/>
+        <w:numId w:val="39"/>
+      </w:numPr>
+      <w:spacing w:before="40" w:after="0"/>
+      <w:outlineLvl w:val="7"/>
+    </w:pPr>
+    <w:rPr>
+      <w:rFonts w:asciiTheme="majorHAnsi" w:eastAsiaTheme="majorEastAsia" w:hAnsiTheme="majorHAnsi" w:cstheme="majorBidi"/>
+      <w:color w:val="272727" w:themeColor="text1" w:themeTint="D8"/>
+      <w:sz w:val="21"/>
+      <w:szCs w:val="21"/>
+    </w:rPr>
+  </w:style>
+  <w:style w:type="paragraph" w:styleId="Heading9">
+    <w:name w:val="heading 9"/>
+    <w:basedOn w:val="Normal"/>
+    <w:next w:val="Normal"/>
+    <w:link w:val="Heading9Char"/>
+    <w:uiPriority w:val="9"/>
+    <w:semiHidden/>
+    <w:unhideWhenUsed/>
+    <w:qFormat/>
+    <w:rsid w:val="002A695E"/>
+    <w:pPr>
+      <w:keepNext/>
+      <w:keepLines/>
+      <w:numPr>
+        <w:ilvl w:val="8"/>
+        <w:numId w:val="39"/>
+      </w:numPr>
+      <w:spacing w:before="40" w:after="0"/>
+      <w:outlineLvl w:val="8"/>
+    </w:pPr>
+    <w:rPr>
+      <w:rFonts w:asciiTheme="majorHAnsi" w:eastAsiaTheme="majorEastAsia" w:hAnsiTheme="majorHAnsi" w:cstheme="majorBidi"/>
+      <w:i/>
+      <w:iCs/>
+      <w:color w:val="272727" w:themeColor="text1" w:themeTint="D8"/>
+      <w:sz w:val="21"/>
+      <w:szCs w:val="21"/>
+    </w:rPr>
+  </w:style>
+  <w:style w:type="character" w:default="1" w:styleId="DefaultParagraphFont">
     <w:name w:val="Default Paragraph Font"/>
     <w:uiPriority w:val="1"/>
     <w:semiHidden/>
     <w:unhideWhenUsed/>
   </w:style>
-  <w:style w:type="table" w:default="1" w:styleId="a1">
+  <w:style w:type="table" w:default="1" w:styleId="TableNormal">
     <w:name w:val="Normal Table"/>
     <w:uiPriority w:val="99"/>
     <w:semiHidden/>
@@ -6044,16 +6573,16 @@
       </w:tblCellMar>
     </w:tblPr>
   </w:style>
-  <w:style w:type="numbering" w:default="1" w:styleId="a2">
+  <w:style w:type="numbering" w:default="1" w:styleId="NoList">
     <w:name w:val="No List"/>
     <w:uiPriority w:val="99"/>
     <w:semiHidden/>
     <w:unhideWhenUsed/>
   </w:style>
-  <w:style w:type="paragraph" w:styleId="a3">
+  <w:style w:type="paragraph" w:styleId="Header">
     <w:name w:val="header"/>
-    <w:basedOn w:val="a"/>
-    <w:link w:val="a4"/>
+    <w:basedOn w:val="Normal"/>
+    <w:link w:val="HeaderChar"/>
     <w:uiPriority w:val="99"/>
     <w:unhideWhenUsed/>
     <w:rsid w:val="00016B81"/>
@@ -6065,17 +6594,17 @@
       <w:spacing w:after="0" w:line="240" w:lineRule="auto"/>
     </w:pPr>
   </w:style>
-  <w:style w:type="character" w:customStyle="1" w:styleId="a4">
-    <w:name w:val="Верхний колонтитул Знак"/>
-    <w:basedOn w:val="a0"/>
-    <w:link w:val="a3"/>
+  <w:style w:type="character" w:customStyle="1" w:styleId="HeaderChar">
+    <w:name w:val="Header Char"/>
+    <w:basedOn w:val="DefaultParagraphFont"/>
+    <w:link w:val="Header"/>
     <w:uiPriority w:val="99"/>
     <w:rsid w:val="00016B81"/>
   </w:style>
-  <w:style w:type="paragraph" w:styleId="a5">
+  <w:style w:type="paragraph" w:styleId="Footer">
     <w:name w:val="footer"/>
-    <w:basedOn w:val="a"/>
-    <w:link w:val="a6"/>
+    <w:basedOn w:val="Normal"/>
+    <w:link w:val="FooterChar"/>
     <w:uiPriority w:val="99"/>
     <w:unhideWhenUsed/>
     <w:rsid w:val="00016B81"/>
@@ -6087,17 +6616,17 @@
       <w:spacing w:after="0" w:line="240" w:lineRule="auto"/>
     </w:pPr>
   </w:style>
-  <w:style w:type="character" w:customStyle="1" w:styleId="a6">
-    <w:name w:val="Нижний колонтитул Знак"/>
-    <w:basedOn w:val="a0"/>
-    <w:link w:val="a5"/>
+  <w:style w:type="character" w:customStyle="1" w:styleId="FooterChar">
+    <w:name w:val="Footer Char"/>
+    <w:basedOn w:val="DefaultParagraphFont"/>
+    <w:link w:val="Footer"/>
     <w:uiPriority w:val="99"/>
     <w:rsid w:val="00016B81"/>
   </w:style>
-  <w:style w:type="character" w:customStyle="1" w:styleId="10">
-    <w:name w:val="Заголовок 1 Знак"/>
-    <w:basedOn w:val="a0"/>
-    <w:link w:val="1"/>
+  <w:style w:type="character" w:customStyle="1" w:styleId="Heading1Char">
+    <w:name w:val="Heading 1 Char"/>
+    <w:basedOn w:val="DefaultParagraphFont"/>
+    <w:link w:val="Heading1"/>
     <w:uiPriority w:val="9"/>
     <w:rsid w:val="0074196B"/>
     <w:rPr>
@@ -6108,16 +6637,19 @@
       <w:szCs w:val="32"/>
     </w:rPr>
   </w:style>
-  <w:style w:type="paragraph" w:styleId="a7">
+  <w:style w:type="paragraph" w:styleId="TOCHeading">
     <w:name w:val="TOC Heading"/>
-    <w:basedOn w:val="1"/>
-    <w:next w:val="a"/>
+    <w:basedOn w:val="Heading1"/>
+    <w:next w:val="Normal"/>
     <w:autoRedefine/>
     <w:uiPriority w:val="39"/>
     <w:unhideWhenUsed/>
     <w:qFormat/>
     <w:rsid w:val="006A0FE1"/>
     <w:pPr>
+      <w:numPr>
+        <w:numId w:val="0"/>
+      </w:numPr>
       <w:outlineLvl w:val="9"/>
     </w:pPr>
     <w:rPr>
@@ -6126,14 +6658,14 @@
       <w:lang w:val="en-US"/>
     </w:rPr>
   </w:style>
-  <w:style w:type="paragraph" w:styleId="11">
+  <w:style w:type="paragraph" w:styleId="TOC1">
     <w:name w:val="toc 1"/>
-    <w:basedOn w:val="a"/>
-    <w:next w:val="a"/>
+    <w:basedOn w:val="Normal"/>
+    <w:next w:val="Normal"/>
     <w:autoRedefine/>
     <w:uiPriority w:val="39"/>
     <w:unhideWhenUsed/>
-    <w:rsid w:val="00542261"/>
+    <w:rsid w:val="002A695E"/>
     <w:pPr>
       <w:tabs>
         <w:tab w:val="left" w:pos="1100"/>
@@ -6142,9 +6674,9 @@
       <w:spacing w:after="100"/>
     </w:pPr>
   </w:style>
-  <w:style w:type="character" w:styleId="a8">
+  <w:style w:type="character" w:styleId="Hyperlink">
     <w:name w:val="Hyperlink"/>
-    <w:basedOn w:val="a0"/>
+    <w:basedOn w:val="DefaultParagraphFont"/>
     <w:uiPriority w:val="99"/>
     <w:unhideWhenUsed/>
     <w:rsid w:val="006A0FE1"/>
@@ -6153,9 +6685,9 @@
       <w:u w:val="single"/>
     </w:rPr>
   </w:style>
-  <w:style w:type="table" w:styleId="-1">
+  <w:style w:type="table" w:styleId="GridTable1Light">
     <w:name w:val="Grid Table 1 Light"/>
-    <w:basedOn w:val="a1"/>
+    <w:basedOn w:val="TableNormal"/>
     <w:uiPriority w:val="46"/>
     <w:rsid w:val="00105821"/>
     <w:pPr>
@@ -6215,7 +6747,7 @@
   </w:style>
   <w:style w:type="paragraph" w:customStyle="1" w:styleId="Text">
     <w:name w:val="Text"/>
-    <w:basedOn w:val="a"/>
+    <w:basedOn w:val="Normal"/>
     <w:link w:val="TextChar"/>
     <w:qFormat/>
     <w:rsid w:val="00DC3478"/>
@@ -6230,7 +6762,7 @@
   </w:style>
   <w:style w:type="character" w:customStyle="1" w:styleId="TextChar">
     <w:name w:val="Text Char"/>
-    <w:basedOn w:val="a0"/>
+    <w:basedOn w:val="DefaultParagraphFont"/>
     <w:link w:val="Text"/>
     <w:rsid w:val="00DC3478"/>
     <w:rPr>
@@ -6239,9 +6771,9 @@
       <w:lang w:val="en-US"/>
     </w:rPr>
   </w:style>
-  <w:style w:type="paragraph" w:styleId="a9">
+  <w:style w:type="paragraph" w:styleId="ListParagraph">
     <w:name w:val="List Paragraph"/>
-    <w:basedOn w:val="a"/>
+    <w:basedOn w:val="Normal"/>
     <w:uiPriority w:val="34"/>
     <w:qFormat/>
     <w:rsid w:val="00105821"/>
@@ -6250,18 +6782,18 @@
       <w:contextualSpacing/>
     </w:pPr>
   </w:style>
-  <w:style w:type="paragraph" w:styleId="aa">
+  <w:style w:type="paragraph" w:styleId="Bibliography">
     <w:name w:val="Bibliography"/>
-    <w:basedOn w:val="a"/>
-    <w:next w:val="a"/>
+    <w:basedOn w:val="Normal"/>
+    <w:next w:val="Normal"/>
     <w:uiPriority w:val="37"/>
     <w:unhideWhenUsed/>
     <w:rsid w:val="002F1624"/>
   </w:style>
-  <w:style w:type="paragraph" w:styleId="ab">
+  <w:style w:type="paragraph" w:styleId="BalloonText">
     <w:name w:val="Balloon Text"/>
-    <w:basedOn w:val="a"/>
-    <w:link w:val="ac"/>
+    <w:basedOn w:val="Normal"/>
+    <w:link w:val="BalloonTextChar"/>
     <w:uiPriority w:val="99"/>
     <w:semiHidden/>
     <w:unhideWhenUsed/>
@@ -6275,10 +6807,10 @@
       <w:szCs w:val="18"/>
     </w:rPr>
   </w:style>
-  <w:style w:type="character" w:customStyle="1" w:styleId="ac">
-    <w:name w:val="Текст выноски Знак"/>
-    <w:basedOn w:val="a0"/>
-    <w:link w:val="ab"/>
+  <w:style w:type="character" w:customStyle="1" w:styleId="BalloonTextChar">
+    <w:name w:val="Balloon Text Char"/>
+    <w:basedOn w:val="DefaultParagraphFont"/>
+    <w:link w:val="BalloonText"/>
     <w:uiPriority w:val="99"/>
     <w:semiHidden/>
     <w:rsid w:val="00743FC0"/>
@@ -6288,22 +6820,22 @@
       <w:szCs w:val="18"/>
     </w:rPr>
   </w:style>
-  <w:style w:type="character" w:customStyle="1" w:styleId="20">
-    <w:name w:val="Заголовок 2 Знак"/>
-    <w:basedOn w:val="a0"/>
-    <w:link w:val="2"/>
+  <w:style w:type="character" w:customStyle="1" w:styleId="Heading2Char">
+    <w:name w:val="Heading 2 Char"/>
+    <w:basedOn w:val="DefaultParagraphFont"/>
+    <w:link w:val="Heading2"/>
     <w:uiPriority w:val="9"/>
-    <w:rsid w:val="0074196B"/>
+    <w:rsid w:val="002A695E"/>
     <w:rPr>
       <w:rFonts w:ascii="Times New Roman" w:eastAsiaTheme="majorEastAsia" w:hAnsi="Times New Roman" w:cstheme="majorBidi"/>
       <w:sz w:val="28"/>
       <w:szCs w:val="26"/>
     </w:rPr>
   </w:style>
-  <w:style w:type="paragraph" w:styleId="21">
+  <w:style w:type="paragraph" w:styleId="TOC2">
     <w:name w:val="toc 2"/>
-    <w:basedOn w:val="a"/>
-    <w:next w:val="a"/>
+    <w:basedOn w:val="Normal"/>
+    <w:next w:val="Normal"/>
     <w:autoRedefine/>
     <w:uiPriority w:val="39"/>
     <w:unhideWhenUsed/>
@@ -6318,10 +6850,10 @@
       <w:ind w:left="280" w:firstLine="1160"/>
     </w:pPr>
   </w:style>
-  <w:style w:type="paragraph" w:styleId="ad">
+  <w:style w:type="paragraph" w:styleId="Caption">
     <w:name w:val="caption"/>
-    <w:basedOn w:val="a"/>
-    <w:next w:val="a"/>
+    <w:basedOn w:val="Normal"/>
+    <w:next w:val="Normal"/>
     <w:autoRedefine/>
     <w:uiPriority w:val="35"/>
     <w:unhideWhenUsed/>
@@ -6338,9 +6870,9 @@
       <w:szCs w:val="18"/>
     </w:rPr>
   </w:style>
-  <w:style w:type="table" w:styleId="ae">
+  <w:style w:type="table" w:styleId="TableGrid">
     <w:name w:val="Table Grid"/>
-    <w:basedOn w:val="a1"/>
+    <w:basedOn w:val="TableNormal"/>
     <w:uiPriority w:val="39"/>
     <w:rsid w:val="00382EBD"/>
     <w:pPr>
@@ -6357,9 +6889,9 @@
       </w:tblBorders>
     </w:tblPr>
   </w:style>
-  <w:style w:type="character" w:styleId="af">
+  <w:style w:type="character" w:styleId="PlaceholderText">
     <w:name w:val="Placeholder Text"/>
-    <w:basedOn w:val="a0"/>
+    <w:basedOn w:val="DefaultParagraphFont"/>
     <w:uiPriority w:val="99"/>
     <w:semiHidden/>
     <w:rsid w:val="00382EBD"/>
@@ -6367,9 +6899,9 @@
       <w:color w:val="808080"/>
     </w:rPr>
   </w:style>
-  <w:style w:type="character" w:styleId="af0">
+  <w:style w:type="character" w:styleId="UnresolvedMention">
     <w:name w:val="Unresolved Mention"/>
-    <w:basedOn w:val="a0"/>
+    <w:basedOn w:val="DefaultParagraphFont"/>
     <w:uiPriority w:val="99"/>
     <w:semiHidden/>
     <w:unhideWhenUsed/>
@@ -6377,6 +6909,106 @@
     <w:rPr>
       <w:color w:val="605E5C"/>
       <w:shd w:val="clear" w:color="auto" w:fill="E1DFDD"/>
+    </w:rPr>
+  </w:style>
+  <w:style w:type="character" w:customStyle="1" w:styleId="Heading3Char">
+    <w:name w:val="Heading 3 Char"/>
+    <w:basedOn w:val="DefaultParagraphFont"/>
+    <w:link w:val="Heading3"/>
+    <w:uiPriority w:val="9"/>
+    <w:semiHidden/>
+    <w:rsid w:val="002A695E"/>
+    <w:rPr>
+      <w:rFonts w:asciiTheme="majorHAnsi" w:eastAsiaTheme="majorEastAsia" w:hAnsiTheme="majorHAnsi" w:cstheme="majorBidi"/>
+      <w:color w:val="1F3763" w:themeColor="accent1" w:themeShade="7F"/>
+      <w:sz w:val="24"/>
+      <w:szCs w:val="24"/>
+    </w:rPr>
+  </w:style>
+  <w:style w:type="character" w:customStyle="1" w:styleId="Heading4Char">
+    <w:name w:val="Heading 4 Char"/>
+    <w:basedOn w:val="DefaultParagraphFont"/>
+    <w:link w:val="Heading4"/>
+    <w:uiPriority w:val="9"/>
+    <w:semiHidden/>
+    <w:rsid w:val="002A695E"/>
+    <w:rPr>
+      <w:rFonts w:asciiTheme="majorHAnsi" w:eastAsiaTheme="majorEastAsia" w:hAnsiTheme="majorHAnsi" w:cstheme="majorBidi"/>
+      <w:i/>
+      <w:iCs/>
+      <w:color w:val="2F5496" w:themeColor="accent1" w:themeShade="BF"/>
+      <w:sz w:val="28"/>
+    </w:rPr>
+  </w:style>
+  <w:style w:type="character" w:customStyle="1" w:styleId="Heading5Char">
+    <w:name w:val="Heading 5 Char"/>
+    <w:basedOn w:val="DefaultParagraphFont"/>
+    <w:link w:val="Heading5"/>
+    <w:uiPriority w:val="9"/>
+    <w:semiHidden/>
+    <w:rsid w:val="002A695E"/>
+    <w:rPr>
+      <w:rFonts w:asciiTheme="majorHAnsi" w:eastAsiaTheme="majorEastAsia" w:hAnsiTheme="majorHAnsi" w:cstheme="majorBidi"/>
+      <w:color w:val="2F5496" w:themeColor="accent1" w:themeShade="BF"/>
+      <w:sz w:val="28"/>
+    </w:rPr>
+  </w:style>
+  <w:style w:type="character" w:customStyle="1" w:styleId="Heading6Char">
+    <w:name w:val="Heading 6 Char"/>
+    <w:basedOn w:val="DefaultParagraphFont"/>
+    <w:link w:val="Heading6"/>
+    <w:uiPriority w:val="9"/>
+    <w:semiHidden/>
+    <w:rsid w:val="002A695E"/>
+    <w:rPr>
+      <w:rFonts w:asciiTheme="majorHAnsi" w:eastAsiaTheme="majorEastAsia" w:hAnsiTheme="majorHAnsi" w:cstheme="majorBidi"/>
+      <w:color w:val="1F3763" w:themeColor="accent1" w:themeShade="7F"/>
+      <w:sz w:val="28"/>
+    </w:rPr>
+  </w:style>
+  <w:style w:type="character" w:customStyle="1" w:styleId="Heading7Char">
+    <w:name w:val="Heading 7 Char"/>
+    <w:basedOn w:val="DefaultParagraphFont"/>
+    <w:link w:val="Heading7"/>
+    <w:uiPriority w:val="9"/>
+    <w:semiHidden/>
+    <w:rsid w:val="002A695E"/>
+    <w:rPr>
+      <w:rFonts w:asciiTheme="majorHAnsi" w:eastAsiaTheme="majorEastAsia" w:hAnsiTheme="majorHAnsi" w:cstheme="majorBidi"/>
+      <w:i/>
+      <w:iCs/>
+      <w:color w:val="1F3763" w:themeColor="accent1" w:themeShade="7F"/>
+      <w:sz w:val="28"/>
+    </w:rPr>
+  </w:style>
+  <w:style w:type="character" w:customStyle="1" w:styleId="Heading8Char">
+    <w:name w:val="Heading 8 Char"/>
+    <w:basedOn w:val="DefaultParagraphFont"/>
+    <w:link w:val="Heading8"/>
+    <w:uiPriority w:val="9"/>
+    <w:semiHidden/>
+    <w:rsid w:val="002A695E"/>
+    <w:rPr>
+      <w:rFonts w:asciiTheme="majorHAnsi" w:eastAsiaTheme="majorEastAsia" w:hAnsiTheme="majorHAnsi" w:cstheme="majorBidi"/>
+      <w:color w:val="272727" w:themeColor="text1" w:themeTint="D8"/>
+      <w:sz w:val="21"/>
+      <w:szCs w:val="21"/>
+    </w:rPr>
+  </w:style>
+  <w:style w:type="character" w:customStyle="1" w:styleId="Heading9Char">
+    <w:name w:val="Heading 9 Char"/>
+    <w:basedOn w:val="DefaultParagraphFont"/>
+    <w:link w:val="Heading9"/>
+    <w:uiPriority w:val="9"/>
+    <w:semiHidden/>
+    <w:rsid w:val="002A695E"/>
+    <w:rPr>
+      <w:rFonts w:asciiTheme="majorHAnsi" w:eastAsiaTheme="majorEastAsia" w:hAnsiTheme="majorHAnsi" w:cstheme="majorBidi"/>
+      <w:i/>
+      <w:iCs/>
+      <w:color w:val="272727" w:themeColor="text1" w:themeTint="D8"/>
+      <w:sz w:val="21"/>
+      <w:szCs w:val="21"/>
     </w:rPr>
   </w:style>
 </w:styles>
@@ -6816,7 +7448,7 @@
 </file>
 
 <file path=customXml/itemProps1.xml><?xml version="1.0" encoding="utf-8"?>
-<ds:datastoreItem xmlns:ds="http://schemas.openxmlformats.org/officeDocument/2006/customXml" ds:itemID="{F396FF08-39E9-4265-BE8A-2D3DB3E792FB}">
+<ds:datastoreItem xmlns:ds="http://schemas.openxmlformats.org/officeDocument/2006/customXml" ds:itemID="{F8903238-7BF3-43A5-AD3E-3CD7E610EC01}">
   <ds:schemaRefs>
     <ds:schemaRef ds:uri="http://schemas.openxmlformats.org/officeDocument/2006/bibliography"/>
   </ds:schemaRefs>

</xml_diff>

<commit_message>
Redacted some text, grammatic typos, etc
</commit_message>
<xml_diff>
--- a/course_project/report/Report.docx
+++ b/course_project/report/Report.docx
@@ -478,7 +478,7 @@
     </w:p>
     <w:p>
       <w:pPr>
-        <w:pStyle w:val="11"/>
+        <w:pStyle w:val="TOC1"/>
         <w:rPr>
           <w:rFonts w:asciiTheme="minorHAnsi" w:eastAsiaTheme="minorEastAsia" w:hAnsiTheme="minorHAnsi"/>
           <w:noProof/>
@@ -504,10 +504,10 @@
         </w:rPr>
         <w:fldChar w:fldCharType="separate"/>
       </w:r>
-      <w:hyperlink w:anchor="_Toc535320528" w:history="1">
+      <w:hyperlink w:anchor="_Toc535331416" w:history="1">
         <w:r>
           <w:rPr>
-            <w:rStyle w:val="a8"/>
+            <w:rStyle w:val="Hyperlink"/>
             <w:noProof/>
           </w:rPr>
           <w:t>Введение</w:t>
@@ -531,7 +531,7 @@
             <w:noProof/>
             <w:webHidden/>
           </w:rPr>
-          <w:instrText xml:space="preserve"> PAGEREF _Toc535320528 \h </w:instrText>
+          <w:instrText xml:space="preserve"> PAGEREF _Toc535331416 \h </w:instrText>
         </w:r>
         <w:r>
           <w:rPr>
@@ -564,7 +564,7 @@
     </w:p>
     <w:p>
       <w:pPr>
-        <w:pStyle w:val="11"/>
+        <w:pStyle w:val="TOC1"/>
         <w:rPr>
           <w:rFonts w:asciiTheme="minorHAnsi" w:eastAsiaTheme="minorEastAsia" w:hAnsiTheme="minorHAnsi"/>
           <w:noProof/>
@@ -572,10 +572,10 @@
           <w:lang w:val="en-US"/>
         </w:rPr>
       </w:pPr>
-      <w:hyperlink w:anchor="_Toc535320529" w:history="1">
+      <w:hyperlink w:anchor="_Toc535331417" w:history="1">
         <w:r>
           <w:rPr>
-            <w:rStyle w:val="a8"/>
+            <w:rStyle w:val="Hyperlink"/>
             <w:noProof/>
           </w:rPr>
           <w:t>1</w:t>
@@ -591,7 +591,7 @@
         </w:r>
         <w:r>
           <w:rPr>
-            <w:rStyle w:val="a8"/>
+            <w:rStyle w:val="Hyperlink"/>
             <w:noProof/>
           </w:rPr>
           <w:t>Описание набора данных</w:t>
@@ -615,7 +615,7 @@
             <w:noProof/>
             <w:webHidden/>
           </w:rPr>
-          <w:instrText xml:space="preserve"> PAGEREF _Toc535320529 \h </w:instrText>
+          <w:instrText xml:space="preserve"> PAGEREF _Toc535331417 \h </w:instrText>
         </w:r>
         <w:r>
           <w:rPr>
@@ -648,7 +648,7 @@
     </w:p>
     <w:p>
       <w:pPr>
-        <w:pStyle w:val="11"/>
+        <w:pStyle w:val="TOC1"/>
         <w:rPr>
           <w:rFonts w:asciiTheme="minorHAnsi" w:eastAsiaTheme="minorEastAsia" w:hAnsiTheme="minorHAnsi"/>
           <w:noProof/>
@@ -656,10 +656,10 @@
           <w:lang w:val="en-US"/>
         </w:rPr>
       </w:pPr>
-      <w:hyperlink w:anchor="_Toc535320530" w:history="1">
+      <w:hyperlink w:anchor="_Toc535331418" w:history="1">
         <w:r>
           <w:rPr>
-            <w:rStyle w:val="a8"/>
+            <w:rStyle w:val="Hyperlink"/>
             <w:noProof/>
           </w:rPr>
           <w:t>2</w:t>
@@ -675,7 +675,7 @@
         </w:r>
         <w:r>
           <w:rPr>
-            <w:rStyle w:val="a8"/>
+            <w:rStyle w:val="Hyperlink"/>
             <w:noProof/>
           </w:rPr>
           <w:t>Обработка данных</w:t>
@@ -699,7 +699,7 @@
             <w:noProof/>
             <w:webHidden/>
           </w:rPr>
-          <w:instrText xml:space="preserve"> PAGEREF _Toc535320530 \h </w:instrText>
+          <w:instrText xml:space="preserve"> PAGEREF _Toc535331418 \h </w:instrText>
         </w:r>
         <w:r>
           <w:rPr>
@@ -732,7 +732,7 @@
     </w:p>
     <w:p>
       <w:pPr>
-        <w:pStyle w:val="11"/>
+        <w:pStyle w:val="TOC1"/>
         <w:rPr>
           <w:rFonts w:asciiTheme="minorHAnsi" w:eastAsiaTheme="minorEastAsia" w:hAnsiTheme="minorHAnsi"/>
           <w:noProof/>
@@ -740,10 +740,10 @@
           <w:lang w:val="en-US"/>
         </w:rPr>
       </w:pPr>
-      <w:hyperlink w:anchor="_Toc535320531" w:history="1">
+      <w:hyperlink w:anchor="_Toc535331419" w:history="1">
         <w:r>
           <w:rPr>
-            <w:rStyle w:val="a8"/>
+            <w:rStyle w:val="Hyperlink"/>
             <w:noProof/>
           </w:rPr>
           <w:t>3</w:t>
@@ -759,7 +759,7 @@
         </w:r>
         <w:r>
           <w:rPr>
-            <w:rStyle w:val="a8"/>
+            <w:rStyle w:val="Hyperlink"/>
             <w:noProof/>
           </w:rPr>
           <w:t>Построение моделей</w:t>
@@ -783,7 +783,7 @@
             <w:noProof/>
             <w:webHidden/>
           </w:rPr>
-          <w:instrText xml:space="preserve"> PAGEREF _Toc535320531 \h </w:instrText>
+          <w:instrText xml:space="preserve"> PAGEREF _Toc535331419 \h </w:instrText>
         </w:r>
         <w:r>
           <w:rPr>
@@ -816,7 +816,7 @@
     </w:p>
     <w:p>
       <w:pPr>
-        <w:pStyle w:val="21"/>
+        <w:pStyle w:val="TOC2"/>
         <w:rPr>
           <w:rFonts w:asciiTheme="minorHAnsi" w:eastAsiaTheme="minorEastAsia" w:hAnsiTheme="minorHAnsi"/>
           <w:noProof/>
@@ -824,10 +824,10 @@
           <w:lang w:val="en-US"/>
         </w:rPr>
       </w:pPr>
-      <w:hyperlink w:anchor="_Toc535320532" w:history="1">
+      <w:hyperlink w:anchor="_Toc535331420" w:history="1">
         <w:r>
           <w:rPr>
-            <w:rStyle w:val="a8"/>
+            <w:rStyle w:val="Hyperlink"/>
             <w:noProof/>
           </w:rPr>
           <w:t>3.1</w:t>
@@ -843,7 +843,7 @@
         </w:r>
         <w:r>
           <w:rPr>
-            <w:rStyle w:val="a8"/>
+            <w:rStyle w:val="Hyperlink"/>
             <w:noProof/>
           </w:rPr>
           <w:t>Построение первичной модели с выбросами</w:t>
@@ -867,7 +867,7 @@
             <w:noProof/>
             <w:webHidden/>
           </w:rPr>
-          <w:instrText xml:space="preserve"> PAGEREF _Toc535320532 \h </w:instrText>
+          <w:instrText xml:space="preserve"> PAGEREF _Toc535331420 \h </w:instrText>
         </w:r>
         <w:r>
           <w:rPr>
@@ -900,7 +900,7 @@
     </w:p>
     <w:p>
       <w:pPr>
-        <w:pStyle w:val="21"/>
+        <w:pStyle w:val="TOC2"/>
         <w:rPr>
           <w:rFonts w:asciiTheme="minorHAnsi" w:eastAsiaTheme="minorEastAsia" w:hAnsiTheme="minorHAnsi"/>
           <w:noProof/>
@@ -908,10 +908,10 @@
           <w:lang w:val="en-US"/>
         </w:rPr>
       </w:pPr>
-      <w:hyperlink w:anchor="_Toc535320533" w:history="1">
+      <w:hyperlink w:anchor="_Toc535331421" w:history="1">
         <w:r>
           <w:rPr>
-            <w:rStyle w:val="a8"/>
+            <w:rStyle w:val="Hyperlink"/>
             <w:noProof/>
           </w:rPr>
           <w:t>3.2</w:t>
@@ -927,7 +927,7 @@
         </w:r>
         <w:r>
           <w:rPr>
-            <w:rStyle w:val="a8"/>
+            <w:rStyle w:val="Hyperlink"/>
             <w:noProof/>
           </w:rPr>
           <w:t>Проецирование продаж на логарифмическую шкалу</w:t>
@@ -951,7 +951,7 @@
             <w:noProof/>
             <w:webHidden/>
           </w:rPr>
-          <w:instrText xml:space="preserve"> PAGEREF _Toc535320533 \h </w:instrText>
+          <w:instrText xml:space="preserve"> PAGEREF _Toc535331421 \h </w:instrText>
         </w:r>
         <w:r>
           <w:rPr>
@@ -984,7 +984,7 @@
     </w:p>
     <w:p>
       <w:pPr>
-        <w:pStyle w:val="21"/>
+        <w:pStyle w:val="TOC2"/>
         <w:rPr>
           <w:rFonts w:asciiTheme="minorHAnsi" w:eastAsiaTheme="minorEastAsia" w:hAnsiTheme="minorHAnsi"/>
           <w:noProof/>
@@ -992,10 +992,10 @@
           <w:lang w:val="en-US"/>
         </w:rPr>
       </w:pPr>
-      <w:hyperlink w:anchor="_Toc535320534" w:history="1">
+      <w:hyperlink w:anchor="_Toc535331422" w:history="1">
         <w:r>
           <w:rPr>
-            <w:rStyle w:val="a8"/>
+            <w:rStyle w:val="Hyperlink"/>
             <w:noProof/>
           </w:rPr>
           <w:t>3.3</w:t>
@@ -1011,7 +1011,7 @@
         </w:r>
         <w:r>
           <w:rPr>
-            <w:rStyle w:val="a8"/>
+            <w:rStyle w:val="Hyperlink"/>
             <w:noProof/>
           </w:rPr>
           <w:t>Фильтрация набора данных и построение модели</w:t>
@@ -1035,7 +1035,7 @@
             <w:noProof/>
             <w:webHidden/>
           </w:rPr>
-          <w:instrText xml:space="preserve"> PAGEREF _Toc535320534 \h </w:instrText>
+          <w:instrText xml:space="preserve"> PAGEREF _Toc535331422 \h </w:instrText>
         </w:r>
         <w:r>
           <w:rPr>
@@ -1068,7 +1068,7 @@
     </w:p>
     <w:p>
       <w:pPr>
-        <w:pStyle w:val="21"/>
+        <w:pStyle w:val="TOC2"/>
         <w:rPr>
           <w:rFonts w:asciiTheme="minorHAnsi" w:eastAsiaTheme="minorEastAsia" w:hAnsiTheme="minorHAnsi"/>
           <w:noProof/>
@@ -1076,10 +1076,10 @@
           <w:lang w:val="en-US"/>
         </w:rPr>
       </w:pPr>
-      <w:hyperlink w:anchor="_Toc535320535" w:history="1">
+      <w:hyperlink w:anchor="_Toc535331423" w:history="1">
         <w:r>
           <w:rPr>
-            <w:rStyle w:val="a8"/>
+            <w:rStyle w:val="Hyperlink"/>
             <w:noProof/>
           </w:rPr>
           <w:t>3.4</w:t>
@@ -1095,10 +1095,10 @@
         </w:r>
         <w:r>
           <w:rPr>
-            <w:rStyle w:val="a8"/>
+            <w:rStyle w:val="Hyperlink"/>
             <w:noProof/>
           </w:rPr>
-          <w:t>Проецирование продаж на тангенс</w:t>
+          <w:t>Проецирование продаж при помощи тангенциальной зависимости</w:t>
         </w:r>
         <w:r>
           <w:rPr>
@@ -1119,7 +1119,7 @@
             <w:noProof/>
             <w:webHidden/>
           </w:rPr>
-          <w:instrText xml:space="preserve"> PAGEREF _Toc535320535 \h </w:instrText>
+          <w:instrText xml:space="preserve"> PAGEREF _Toc535331423 \h </w:instrText>
         </w:r>
         <w:r>
           <w:rPr>
@@ -1152,7 +1152,7 @@
     </w:p>
     <w:p>
       <w:pPr>
-        <w:pStyle w:val="11"/>
+        <w:pStyle w:val="TOC1"/>
         <w:rPr>
           <w:rFonts w:asciiTheme="minorHAnsi" w:eastAsiaTheme="minorEastAsia" w:hAnsiTheme="minorHAnsi"/>
           <w:noProof/>
@@ -1160,10 +1160,10 @@
           <w:lang w:val="en-US"/>
         </w:rPr>
       </w:pPr>
-      <w:hyperlink w:anchor="_Toc535320536" w:history="1">
+      <w:hyperlink w:anchor="_Toc535331424" w:history="1">
         <w:r>
           <w:rPr>
-            <w:rStyle w:val="a8"/>
+            <w:rStyle w:val="Hyperlink"/>
             <w:noProof/>
           </w:rPr>
           <w:t>4</w:t>
@@ -1179,7 +1179,7 @@
         </w:r>
         <w:r>
           <w:rPr>
-            <w:rStyle w:val="a8"/>
+            <w:rStyle w:val="Hyperlink"/>
             <w:noProof/>
           </w:rPr>
           <w:t>Разработка сервиса</w:t>
@@ -1203,7 +1203,7 @@
             <w:noProof/>
             <w:webHidden/>
           </w:rPr>
-          <w:instrText xml:space="preserve"> PAGEREF _Toc535320536 \h </w:instrText>
+          <w:instrText xml:space="preserve"> PAGEREF _Toc535331424 \h </w:instrText>
         </w:r>
         <w:r>
           <w:rPr>
@@ -1236,7 +1236,7 @@
     </w:p>
     <w:p>
       <w:pPr>
-        <w:pStyle w:val="11"/>
+        <w:pStyle w:val="TOC1"/>
         <w:rPr>
           <w:rFonts w:asciiTheme="minorHAnsi" w:eastAsiaTheme="minorEastAsia" w:hAnsiTheme="minorHAnsi"/>
           <w:noProof/>
@@ -1244,10 +1244,10 @@
           <w:lang w:val="en-US"/>
         </w:rPr>
       </w:pPr>
-      <w:hyperlink w:anchor="_Toc535320537" w:history="1">
+      <w:hyperlink w:anchor="_Toc535331425" w:history="1">
         <w:r>
           <w:rPr>
-            <w:rStyle w:val="a8"/>
+            <w:rStyle w:val="Hyperlink"/>
             <w:noProof/>
           </w:rPr>
           <w:t>Заключение</w:t>
@@ -1271,7 +1271,7 @@
             <w:noProof/>
             <w:webHidden/>
           </w:rPr>
-          <w:instrText xml:space="preserve"> PAGEREF _Toc535320537 \h </w:instrText>
+          <w:instrText xml:space="preserve"> PAGEREF _Toc535331425 \h </w:instrText>
         </w:r>
         <w:r>
           <w:rPr>
@@ -1304,7 +1304,7 @@
     </w:p>
     <w:p>
       <w:pPr>
-        <w:pStyle w:val="11"/>
+        <w:pStyle w:val="TOC1"/>
         <w:rPr>
           <w:rFonts w:asciiTheme="minorHAnsi" w:eastAsiaTheme="minorEastAsia" w:hAnsiTheme="minorHAnsi"/>
           <w:noProof/>
@@ -1312,10 +1312,10 @@
           <w:lang w:val="en-US"/>
         </w:rPr>
       </w:pPr>
-      <w:hyperlink w:anchor="_Toc535320538" w:history="1">
+      <w:hyperlink w:anchor="_Toc535331426" w:history="1">
         <w:r>
           <w:rPr>
-            <w:rStyle w:val="a8"/>
+            <w:rStyle w:val="Hyperlink"/>
             <w:noProof/>
           </w:rPr>
           <w:t>Библиографический список</w:t>
@@ -1339,7 +1339,7 @@
             <w:noProof/>
             <w:webHidden/>
           </w:rPr>
-          <w:instrText xml:space="preserve"> PAGEREF _Toc535320538 \h </w:instrText>
+          <w:instrText xml:space="preserve"> PAGEREF _Toc535331426 \h </w:instrText>
         </w:r>
         <w:r>
           <w:rPr>
@@ -1383,23 +1383,23 @@
     </w:p>
     <w:p>
       <w:pPr>
-        <w:pStyle w:val="1"/>
+        <w:pStyle w:val="Heading1"/>
         <w:numPr>
           <w:ilvl w:val="0"/>
           <w:numId w:val="0"/>
         </w:numPr>
         <w:ind w:left="720"/>
       </w:pPr>
-      <w:bookmarkStart w:id="1" w:name="_Toc535320528"/>
-      <w:bookmarkStart w:id="2" w:name="_Hlk535163698"/>
+      <w:bookmarkStart w:id="1" w:name="_Hlk535163698"/>
+      <w:bookmarkStart w:id="2" w:name="_Toc535331416"/>
       <w:bookmarkEnd w:id="0"/>
       <w:r>
         <w:lastRenderedPageBreak/>
         <w:t>Введение</w:t>
       </w:r>
-      <w:bookmarkEnd w:id="1"/>
-    </w:p>
-    <w:bookmarkEnd w:id="2"/>
+      <w:bookmarkEnd w:id="2"/>
+    </w:p>
+    <w:bookmarkEnd w:id="1"/>
     <w:p>
       <w:pPr>
         <w:pStyle w:val="Text"/>
@@ -1411,7 +1411,15 @@
         <w:rPr>
           <w:lang w:val="ru-RU"/>
         </w:rPr>
-        <w:t xml:space="preserve">С развитием современных технологий появились новые возможности для анализа огромного количества данных. Огромные объёмы данных обрабатываются для того, чтобы человек мог получить конкретные и нужные ему результаты для их дальнейшего эффективного применения. </w:t>
+        <w:t xml:space="preserve">С развитием современных технологий появились новые возможности для анализа огромного </w:t>
+      </w:r>
+      <w:bookmarkStart w:id="3" w:name="_GoBack"/>
+      <w:bookmarkEnd w:id="3"/>
+      <w:r>
+        <w:rPr>
+          <w:lang w:val="ru-RU"/>
+        </w:rPr>
+        <w:t xml:space="preserve">количества данных. Огромные объёмы данных обрабатываются для того, чтобы человек мог получить конкретные и нужные ему результаты для их дальнейшего эффективного применения. </w:t>
       </w:r>
     </w:p>
     <w:p>
@@ -1444,7 +1452,7 @@
     </w:p>
     <w:p>
       <w:pPr>
-        <w:pStyle w:val="a9"/>
+        <w:pStyle w:val="ListParagraph"/>
         <w:numPr>
           <w:ilvl w:val="0"/>
           <w:numId w:val="37"/>
@@ -1461,7 +1469,7 @@
     </w:p>
     <w:p>
       <w:pPr>
-        <w:pStyle w:val="a9"/>
+        <w:pStyle w:val="ListParagraph"/>
         <w:numPr>
           <w:ilvl w:val="0"/>
           <w:numId w:val="37"/>
@@ -1475,7 +1483,7 @@
     </w:p>
     <w:p>
       <w:pPr>
-        <w:pStyle w:val="a9"/>
+        <w:pStyle w:val="ListParagraph"/>
         <w:numPr>
           <w:ilvl w:val="0"/>
           <w:numId w:val="37"/>
@@ -1495,7 +1503,7 @@
     </w:p>
     <w:p>
       <w:pPr>
-        <w:pStyle w:val="a9"/>
+        <w:pStyle w:val="ListParagraph"/>
         <w:numPr>
           <w:ilvl w:val="0"/>
           <w:numId w:val="37"/>
@@ -1515,7 +1523,7 @@
     </w:p>
     <w:p>
       <w:pPr>
-        <w:pStyle w:val="a9"/>
+        <w:pStyle w:val="ListParagraph"/>
         <w:numPr>
           <w:ilvl w:val="0"/>
           <w:numId w:val="37"/>
@@ -1552,15 +1560,15 @@
     </w:p>
     <w:p>
       <w:pPr>
-        <w:pStyle w:val="1"/>
+        <w:pStyle w:val="Heading1"/>
         <w:ind w:left="720"/>
       </w:pPr>
-      <w:bookmarkStart w:id="3" w:name="_Toc535320529"/>
+      <w:bookmarkStart w:id="4" w:name="_Toc535331417"/>
       <w:r>
         <w:lastRenderedPageBreak/>
         <w:t>Описание набора данных</w:t>
       </w:r>
-      <w:bookmarkEnd w:id="3"/>
+      <w:bookmarkEnd w:id="4"/>
     </w:p>
     <w:p>
       <w:pPr>
@@ -1940,6 +1948,12 @@
           <w:lang w:val="ru-RU"/>
         </w:rPr>
         <w:t xml:space="preserve">сайт </w:t>
+      </w:r>
+      <w:r>
+        <w:rPr>
+          <w:lang w:val="ru-RU"/>
+        </w:rPr>
+        <w:t xml:space="preserve">не </w:t>
       </w:r>
       <w:r>
         <w:rPr>
@@ -1976,7 +1990,31 @@
         <w:rPr>
           <w:lang w:val="ru-RU"/>
         </w:rPr>
-        <w:t xml:space="preserve"> который использует </w:t>
+        <w:t xml:space="preserve"> который</w:t>
+      </w:r>
+      <w:r>
+        <w:rPr>
+          <w:lang w:val="ru-RU"/>
+        </w:rPr>
+        <w:t>,</w:t>
+      </w:r>
+      <w:r>
+        <w:rPr>
+          <w:lang w:val="ru-RU"/>
+        </w:rPr>
+        <w:t xml:space="preserve"> использ</w:t>
+      </w:r>
+      <w:r>
+        <w:rPr>
+          <w:lang w:val="ru-RU"/>
+        </w:rPr>
+        <w:t>уя</w:t>
+      </w:r>
+      <w:r>
+        <w:rPr>
+          <w:lang w:val="ru-RU"/>
+        </w:rPr>
+        <w:t xml:space="preserve"> </w:t>
       </w:r>
       <w:r>
         <w:rPr>
@@ -2012,29 +2050,229 @@
         <w:rPr>
           <w:lang w:val="ru-RU"/>
         </w:rPr>
-        <w:t>файл, который далее используется.</w:t>
+        <w:t>файл.</w:t>
+      </w:r>
+    </w:p>
+    <w:p>
+      <w:pPr>
+        <w:pStyle w:val="Text"/>
+        <w:rPr>
+          <w:lang w:val="ru-RU"/>
+        </w:rPr>
+      </w:pPr>
+      <w:r>
+        <w:rPr>
+          <w:lang w:val="ru-RU"/>
+        </w:rPr>
+        <w:t>Данный файл содержит в себе следующие колонки:</w:t>
+      </w:r>
+    </w:p>
+    <w:p>
+      <w:pPr>
+        <w:pStyle w:val="Text"/>
+        <w:numPr>
+          <w:ilvl w:val="0"/>
+          <w:numId w:val="40"/>
+        </w:numPr>
+        <w:rPr>
+          <w:lang w:val="ru-RU"/>
+        </w:rPr>
+      </w:pPr>
+      <w:r>
+        <w:rPr>
+          <w:lang w:val="ru-RU"/>
+        </w:rPr>
+        <w:t>ключ записи, число,</w:t>
+      </w:r>
+    </w:p>
+    <w:p>
+      <w:pPr>
+        <w:pStyle w:val="Text"/>
+        <w:numPr>
+          <w:ilvl w:val="0"/>
+          <w:numId w:val="40"/>
+        </w:numPr>
+        <w:rPr>
+          <w:lang w:val="ru-RU"/>
+        </w:rPr>
+      </w:pPr>
+      <w:r>
+        <w:rPr>
+          <w:lang w:val="ru-RU"/>
+        </w:rPr>
+        <w:t>имя артиста,</w:t>
+      </w:r>
+    </w:p>
+    <w:p>
+      <w:pPr>
+        <w:pStyle w:val="Text"/>
+        <w:numPr>
+          <w:ilvl w:val="0"/>
+          <w:numId w:val="40"/>
+        </w:numPr>
+        <w:rPr>
+          <w:lang w:val="ru-RU"/>
+        </w:rPr>
+      </w:pPr>
+      <w:r>
+        <w:rPr>
+          <w:lang w:val="ru-RU"/>
+        </w:rPr>
+        <w:t>название произведения,</w:t>
+      </w:r>
+    </w:p>
+    <w:p>
+      <w:pPr>
+        <w:pStyle w:val="Text"/>
+        <w:numPr>
+          <w:ilvl w:val="0"/>
+          <w:numId w:val="40"/>
+        </w:numPr>
+        <w:rPr>
+          <w:lang w:val="ru-RU"/>
+        </w:rPr>
+      </w:pPr>
+      <w:r>
+        <w:rPr>
+          <w:lang w:val="ru-RU"/>
+        </w:rPr>
+        <w:t>лейбл,</w:t>
+      </w:r>
+    </w:p>
+    <w:p>
+      <w:pPr>
+        <w:pStyle w:val="Text"/>
+        <w:numPr>
+          <w:ilvl w:val="0"/>
+          <w:numId w:val="40"/>
+        </w:numPr>
+        <w:rPr>
+          <w:lang w:val="ru-RU"/>
+        </w:rPr>
+      </w:pPr>
+      <w:r>
+        <w:rPr>
+          <w:lang w:val="ru-RU"/>
+        </w:rPr>
+        <w:t>дата сертификации,</w:t>
+      </w:r>
+    </w:p>
+    <w:p>
+      <w:pPr>
+        <w:pStyle w:val="Text"/>
+        <w:numPr>
+          <w:ilvl w:val="0"/>
+          <w:numId w:val="40"/>
+        </w:numPr>
+        <w:rPr>
+          <w:lang w:val="ru-RU"/>
+        </w:rPr>
+      </w:pPr>
+      <w:r>
+        <w:rPr>
+          <w:lang w:val="ru-RU"/>
+        </w:rPr>
+        <w:t>дата выпуска произведения,</w:t>
+      </w:r>
+    </w:p>
+    <w:p>
+      <w:pPr>
+        <w:pStyle w:val="Text"/>
+        <w:numPr>
+          <w:ilvl w:val="0"/>
+          <w:numId w:val="40"/>
+        </w:numPr>
+        <w:rPr>
+          <w:lang w:val="ru-RU"/>
+        </w:rPr>
+      </w:pPr>
+      <w:r>
+        <w:rPr>
+          <w:lang w:val="ru-RU"/>
+        </w:rPr>
+        <w:t>количество сертифицированных копий,</w:t>
+      </w:r>
+    </w:p>
+    <w:p>
+      <w:pPr>
+        <w:pStyle w:val="Text"/>
+        <w:numPr>
+          <w:ilvl w:val="0"/>
+          <w:numId w:val="40"/>
+        </w:numPr>
+        <w:rPr>
+          <w:lang w:val="ru-RU"/>
+        </w:rPr>
+      </w:pPr>
+      <w:r>
+        <w:rPr>
+          <w:lang w:val="ru-RU"/>
+        </w:rPr>
+        <w:t>жанр,</w:t>
+      </w:r>
+    </w:p>
+    <w:p>
+      <w:pPr>
+        <w:pStyle w:val="Text"/>
+        <w:numPr>
+          <w:ilvl w:val="0"/>
+          <w:numId w:val="40"/>
+        </w:numPr>
+      </w:pPr>
+      <w:r>
+        <w:rPr>
+          <w:lang w:val="ru-RU"/>
+        </w:rPr>
+        <w:t>выданный</w:t>
+      </w:r>
+      <w:r>
+        <w:t xml:space="preserve"> </w:t>
+      </w:r>
+      <w:r>
+        <w:rPr>
+          <w:lang w:val="ru-RU"/>
+        </w:rPr>
+        <w:t>статус</w:t>
+      </w:r>
+      <w:r>
+        <w:t xml:space="preserve"> (</w:t>
+      </w:r>
+      <w:r>
+        <w:t>gold, platinum, diamond</w:t>
+      </w:r>
+      <w:r>
+        <w:t>)</w:t>
+      </w:r>
+      <w:r>
+        <w:t>.</w:t>
       </w:r>
     </w:p>
     <w:p>
       <w:pPr>
         <w:spacing w:line="259" w:lineRule="auto"/>
         <w:ind w:firstLine="0"/>
-      </w:pPr>
-      <w:r>
+        <w:rPr>
+          <w:lang w:val="en-US"/>
+        </w:rPr>
+      </w:pPr>
+      <w:r>
+        <w:rPr>
+          <w:lang w:val="en-US"/>
+        </w:rPr>
         <w:br w:type="page"/>
       </w:r>
     </w:p>
     <w:p>
       <w:pPr>
-        <w:pStyle w:val="1"/>
+        <w:pStyle w:val="Heading1"/>
         <w:ind w:left="720"/>
       </w:pPr>
-      <w:bookmarkStart w:id="4" w:name="_Toc535320530"/>
+      <w:bookmarkStart w:id="5" w:name="_Toc535331418"/>
       <w:r>
         <w:lastRenderedPageBreak/>
         <w:t>Обработка данных</w:t>
       </w:r>
-      <w:bookmarkEnd w:id="4"/>
+      <w:bookmarkEnd w:id="5"/>
     </w:p>
     <w:p>
       <w:pPr>
@@ -2186,19 +2424,41 @@
     </w:p>
     <w:p>
       <w:pPr>
-        <w:pStyle w:val="ad"/>
+        <w:pStyle w:val="Caption"/>
       </w:pPr>
       <w:r>
         <w:t xml:space="preserve">Рисунок </w:t>
       </w:r>
-      <w:fldSimple w:instr=" SEQ Рисунок \* ARABIC ">
-        <w:r>
-          <w:rPr>
-            <w:noProof/>
-          </w:rPr>
-          <w:t>1</w:t>
-        </w:r>
-      </w:fldSimple>
+      <w:r>
+        <w:rPr>
+          <w:noProof/>
+        </w:rPr>
+        <w:fldChar w:fldCharType="begin"/>
+      </w:r>
+      <w:r>
+        <w:rPr>
+          <w:noProof/>
+        </w:rPr>
+        <w:instrText xml:space="preserve"> SEQ Рисунок \* ARABIC </w:instrText>
+      </w:r>
+      <w:r>
+        <w:rPr>
+          <w:noProof/>
+        </w:rPr>
+        <w:fldChar w:fldCharType="separate"/>
+      </w:r>
+      <w:r>
+        <w:rPr>
+          <w:noProof/>
+        </w:rPr>
+        <w:t>1</w:t>
+      </w:r>
+      <w:r>
+        <w:rPr>
+          <w:noProof/>
+        </w:rPr>
+        <w:fldChar w:fldCharType="end"/>
+      </w:r>
       <w:r>
         <w:t xml:space="preserve"> – Тепловая карта жанров и сертифицированных копий по дате</w:t>
       </w:r>
@@ -2238,7 +2498,19 @@
         <w:rPr>
           <w:lang w:val="ru-RU"/>
         </w:rPr>
-        <w:t>, по тем же параметрам.</w:t>
+        <w:t>,</w:t>
+      </w:r>
+      <w:r>
+        <w:rPr>
+          <w:lang w:val="ru-RU"/>
+        </w:rPr>
+        <w:t xml:space="preserve"> с теми </w:t>
+      </w:r>
+      <w:r>
+        <w:rPr>
+          <w:lang w:val="ru-RU"/>
+        </w:rPr>
+        <w:t>же параметрам.</w:t>
       </w:r>
     </w:p>
     <w:p>
@@ -2296,19 +2568,41 @@
     </w:p>
     <w:p>
       <w:pPr>
-        <w:pStyle w:val="ad"/>
+        <w:pStyle w:val="Caption"/>
       </w:pPr>
       <w:r>
         <w:t xml:space="preserve">Рисунок </w:t>
       </w:r>
-      <w:fldSimple w:instr=" SEQ Рисунок \* ARABIC ">
-        <w:r>
-          <w:rPr>
-            <w:noProof/>
-          </w:rPr>
-          <w:t>2</w:t>
-        </w:r>
-      </w:fldSimple>
+      <w:r>
+        <w:rPr>
+          <w:noProof/>
+        </w:rPr>
+        <w:fldChar w:fldCharType="begin"/>
+      </w:r>
+      <w:r>
+        <w:rPr>
+          <w:noProof/>
+        </w:rPr>
+        <w:instrText xml:space="preserve"> SEQ Рисунок \* ARABIC </w:instrText>
+      </w:r>
+      <w:r>
+        <w:rPr>
+          <w:noProof/>
+        </w:rPr>
+        <w:fldChar w:fldCharType="separate"/>
+      </w:r>
+      <w:r>
+        <w:rPr>
+          <w:noProof/>
+        </w:rPr>
+        <w:t>2</w:t>
+      </w:r>
+      <w:r>
+        <w:rPr>
+          <w:noProof/>
+        </w:rPr>
+        <w:fldChar w:fldCharType="end"/>
+      </w:r>
       <w:r>
         <w:t xml:space="preserve"> – График сертифицированных копий от выпуска для жанра </w:t>
       </w:r>
@@ -2344,9 +2638,9 @@
     </w:p>
     <w:p>
       <w:pPr>
-        <w:pStyle w:val="1"/>
-      </w:pPr>
-      <w:bookmarkStart w:id="5" w:name="_Toc535320531"/>
+        <w:pStyle w:val="Heading1"/>
+      </w:pPr>
+      <w:bookmarkStart w:id="6" w:name="_Toc535331419"/>
       <w:r>
         <w:lastRenderedPageBreak/>
         <w:t>Построение</w:t>
@@ -2354,7 +2648,7 @@
       <w:r>
         <w:t xml:space="preserve"> моделей</w:t>
       </w:r>
-      <w:bookmarkEnd w:id="5"/>
+      <w:bookmarkEnd w:id="6"/>
     </w:p>
     <w:p>
       <w:pPr>
@@ -2544,23 +2838,7 @@
           <w:i/>
           <w:lang w:val="ru-RU"/>
         </w:rPr>
-        <w:t xml:space="preserve">-тест </w:t>
-      </w:r>
-      <w:proofErr w:type="spellStart"/>
-      <w:r>
-        <w:rPr>
-          <w:i/>
-          <w:lang w:val="ru-RU"/>
-        </w:rPr>
-        <w:t>Льюнг</w:t>
-      </w:r>
-      <w:proofErr w:type="spellEnd"/>
-      <w:r>
-        <w:rPr>
-          <w:i/>
-          <w:lang w:val="ru-RU"/>
-        </w:rPr>
-        <w:t>-Бокса</w:t>
+        <w:t>-тест Льюнг-Бокса</w:t>
       </w:r>
       <w:r>
         <w:rPr>
@@ -2796,14 +3074,14 @@
     </w:p>
     <w:p>
       <w:pPr>
-        <w:pStyle w:val="2"/>
-      </w:pPr>
-      <w:bookmarkStart w:id="6" w:name="_Toc535320532"/>
+        <w:pStyle w:val="Heading2"/>
+      </w:pPr>
+      <w:bookmarkStart w:id="7" w:name="_Toc535331420"/>
       <w:r>
         <w:lastRenderedPageBreak/>
         <w:t>Построение первичной модели с выбросами</w:t>
       </w:r>
-      <w:bookmarkEnd w:id="6"/>
+      <w:bookmarkEnd w:id="7"/>
     </w:p>
     <w:p>
       <w:pPr>
@@ -2853,19 +3131,41 @@
     </w:p>
     <w:p>
       <w:pPr>
-        <w:pStyle w:val="ad"/>
+        <w:pStyle w:val="Caption"/>
       </w:pPr>
       <w:r>
         <w:t xml:space="preserve">Рисунок </w:t>
       </w:r>
-      <w:fldSimple w:instr=" SEQ Рисунок \* ARABIC ">
-        <w:r>
-          <w:rPr>
-            <w:noProof/>
-          </w:rPr>
-          <w:t>3</w:t>
-        </w:r>
-      </w:fldSimple>
+      <w:r>
+        <w:rPr>
+          <w:noProof/>
+        </w:rPr>
+        <w:fldChar w:fldCharType="begin"/>
+      </w:r>
+      <w:r>
+        <w:rPr>
+          <w:noProof/>
+        </w:rPr>
+        <w:instrText xml:space="preserve"> SEQ Рисунок \* ARABIC </w:instrText>
+      </w:r>
+      <w:r>
+        <w:rPr>
+          <w:noProof/>
+        </w:rPr>
+        <w:fldChar w:fldCharType="separate"/>
+      </w:r>
+      <w:r>
+        <w:rPr>
+          <w:noProof/>
+        </w:rPr>
+        <w:t>3</w:t>
+      </w:r>
+      <w:r>
+        <w:rPr>
+          <w:noProof/>
+        </w:rPr>
+        <w:fldChar w:fldCharType="end"/>
+      </w:r>
       <w:r>
         <w:t xml:space="preserve"> – График сертифицированных копий по годам</w:t>
       </w:r>
@@ -2880,35 +3180,32 @@
         </w:rPr>
         <w:t xml:space="preserve">Из рисунка 3 сразу видно, что есть большие выбросы в двух годах. </w:t>
       </w:r>
-      <w:proofErr w:type="spellStart"/>
-      <w:r>
-        <w:t>Некоторая</w:t>
-      </w:r>
-      <w:proofErr w:type="spellEnd"/>
+      <w:r>
+        <w:rPr>
+          <w:lang w:val="ru-RU"/>
+        </w:rPr>
+        <w:t>Некоторая периодичность в данных</w:t>
+      </w:r>
       <w:r>
         <w:t xml:space="preserve"> </w:t>
       </w:r>
-      <w:proofErr w:type="spellStart"/>
-      <w:r>
-        <w:t>периодичность</w:t>
-      </w:r>
-      <w:proofErr w:type="spellEnd"/>
-      <w:r>
-        <w:t xml:space="preserve"> в </w:t>
-      </w:r>
-      <w:proofErr w:type="spellStart"/>
-      <w:r>
-        <w:t>данных</w:t>
-      </w:r>
-      <w:proofErr w:type="spellEnd"/>
-      <w:r>
-        <w:t xml:space="preserve"> </w:t>
-      </w:r>
-      <w:r>
-        <w:rPr>
-          <w:lang w:val="ru-RU"/>
-        </w:rPr>
-        <w:t>заметно, но не отчётливо</w:t>
+      <w:r>
+        <w:rPr>
+          <w:lang w:val="ru-RU"/>
+        </w:rPr>
+        <w:t>заметн</w:t>
+      </w:r>
+      <w:r>
+        <w:rPr>
+          <w:lang w:val="ru-RU"/>
+        </w:rPr>
+        <w:t>а</w:t>
+      </w:r>
+      <w:r>
+        <w:rPr>
+          <w:lang w:val="ru-RU"/>
+        </w:rPr>
+        <w:t>, но не отчётливо</w:t>
       </w:r>
       <w:r>
         <w:t>.</w:t>
@@ -2969,19 +3266,41 @@
     </w:p>
     <w:p>
       <w:pPr>
-        <w:pStyle w:val="ad"/>
+        <w:pStyle w:val="Caption"/>
       </w:pPr>
       <w:r>
         <w:t xml:space="preserve">Рисунок </w:t>
       </w:r>
-      <w:fldSimple w:instr=" SEQ Рисунок \* ARABIC ">
-        <w:r>
-          <w:rPr>
-            <w:noProof/>
-          </w:rPr>
-          <w:t>4</w:t>
-        </w:r>
-      </w:fldSimple>
+      <w:r>
+        <w:rPr>
+          <w:noProof/>
+        </w:rPr>
+        <w:fldChar w:fldCharType="begin"/>
+      </w:r>
+      <w:r>
+        <w:rPr>
+          <w:noProof/>
+        </w:rPr>
+        <w:instrText xml:space="preserve"> SEQ Рисунок \* ARABIC </w:instrText>
+      </w:r>
+      <w:r>
+        <w:rPr>
+          <w:noProof/>
+        </w:rPr>
+        <w:fldChar w:fldCharType="separate"/>
+      </w:r>
+      <w:r>
+        <w:rPr>
+          <w:noProof/>
+        </w:rPr>
+        <w:t>4</w:t>
+      </w:r>
+      <w:r>
+        <w:rPr>
+          <w:noProof/>
+        </w:rPr>
+        <w:fldChar w:fldCharType="end"/>
+      </w:r>
       <w:r>
         <w:t xml:space="preserve"> – График тестовых данных (чёрная линия) и предсказание модели (красная линия)</w:t>
       </w:r>
@@ -3128,19 +3447,41 @@
     </w:p>
     <w:p>
       <w:pPr>
-        <w:pStyle w:val="ad"/>
+        <w:pStyle w:val="Caption"/>
       </w:pPr>
       <w:r>
         <w:t xml:space="preserve">Рисунок </w:t>
       </w:r>
-      <w:fldSimple w:instr=" SEQ Рисунок \* ARABIC ">
-        <w:r>
-          <w:rPr>
-            <w:noProof/>
-          </w:rPr>
-          <w:t>5</w:t>
-        </w:r>
-      </w:fldSimple>
+      <w:r>
+        <w:rPr>
+          <w:noProof/>
+        </w:rPr>
+        <w:fldChar w:fldCharType="begin"/>
+      </w:r>
+      <w:r>
+        <w:rPr>
+          <w:noProof/>
+        </w:rPr>
+        <w:instrText xml:space="preserve"> SEQ Рисунок \* ARABIC </w:instrText>
+      </w:r>
+      <w:r>
+        <w:rPr>
+          <w:noProof/>
+        </w:rPr>
+        <w:fldChar w:fldCharType="separate"/>
+      </w:r>
+      <w:r>
+        <w:rPr>
+          <w:noProof/>
+        </w:rPr>
+        <w:t>5</w:t>
+      </w:r>
+      <w:r>
+        <w:rPr>
+          <w:noProof/>
+        </w:rPr>
+        <w:fldChar w:fldCharType="end"/>
+      </w:r>
       <w:r>
         <w:t xml:space="preserve"> – Графики модели, построенной на всём промежутке</w:t>
       </w:r>
@@ -3153,14 +3494,12 @@
           <w:lang w:val="ru-RU"/>
         </w:rPr>
       </w:pPr>
-      <w:proofErr w:type="spellStart"/>
       <w:r>
         <w:rPr>
           <w:i/>
         </w:rPr>
         <w:t>Ljung</w:t>
       </w:r>
-      <w:proofErr w:type="spellEnd"/>
       <w:r>
         <w:rPr>
           <w:i/>
@@ -3268,14 +3607,7 @@
             <w:rFonts w:ascii="Cambria Math" w:hAnsi="Cambria Math"/>
             <w:lang w:val="ru-RU"/>
           </w:rPr>
-          <m:t>=</m:t>
-        </m:r>
-        <m:r>
-          <w:rPr>
-            <w:rFonts w:ascii="Cambria Math" w:hAnsi="Cambria Math"/>
-            <w:lang w:val="ru-RU"/>
-          </w:rPr>
-          <m:t>0,5205</m:t>
+          <m:t>=0,5205</m:t>
         </m:r>
       </m:oMath>
       <w:r>
@@ -3372,14 +3704,7 @@
             <w:rFonts w:ascii="Cambria Math" w:hAnsi="Cambria Math"/>
             <w:lang w:val="ru-RU"/>
           </w:rPr>
-          <m:t>=</m:t>
-        </m:r>
-        <m:r>
-          <w:rPr>
-            <w:rFonts w:ascii="Cambria Math" w:hAnsi="Cambria Math"/>
-            <w:lang w:val="ru-RU"/>
-          </w:rPr>
-          <m:t>0,9845</m:t>
+          <m:t>=0,9845</m:t>
         </m:r>
       </m:oMath>
       <w:r>
@@ -3397,13 +3722,13 @@
     </w:p>
     <w:p>
       <w:pPr>
-        <w:pStyle w:val="2"/>
-      </w:pPr>
-      <w:bookmarkStart w:id="7" w:name="_Toc535320533"/>
+        <w:pStyle w:val="Heading2"/>
+      </w:pPr>
+      <w:bookmarkStart w:id="8" w:name="_Toc535331421"/>
       <w:r>
         <w:t>Проецирование продаж на логарифмическую шкалу</w:t>
       </w:r>
-      <w:bookmarkEnd w:id="7"/>
+      <w:bookmarkEnd w:id="8"/>
     </w:p>
     <w:p>
       <w:pPr>
@@ -3468,19 +3793,41 @@
     </w:p>
     <w:p>
       <w:pPr>
-        <w:pStyle w:val="ad"/>
+        <w:pStyle w:val="Caption"/>
       </w:pPr>
       <w:r>
         <w:t xml:space="preserve">Рисунок </w:t>
       </w:r>
-      <w:fldSimple w:instr=" SEQ Рисунок \* ARABIC ">
-        <w:r>
-          <w:rPr>
-            <w:noProof/>
-          </w:rPr>
-          <w:t>6</w:t>
-        </w:r>
-      </w:fldSimple>
+      <w:r>
+        <w:rPr>
+          <w:noProof/>
+        </w:rPr>
+        <w:fldChar w:fldCharType="begin"/>
+      </w:r>
+      <w:r>
+        <w:rPr>
+          <w:noProof/>
+        </w:rPr>
+        <w:instrText xml:space="preserve"> SEQ Рисунок \* ARABIC </w:instrText>
+      </w:r>
+      <w:r>
+        <w:rPr>
+          <w:noProof/>
+        </w:rPr>
+        <w:fldChar w:fldCharType="separate"/>
+      </w:r>
+      <w:r>
+        <w:rPr>
+          <w:noProof/>
+        </w:rPr>
+        <w:t>6</w:t>
+      </w:r>
+      <w:r>
+        <w:rPr>
+          <w:noProof/>
+        </w:rPr>
+        <w:fldChar w:fldCharType="end"/>
+      </w:r>
       <w:r>
         <w:t xml:space="preserve"> – График сертифицированных копий по годам</w:t>
       </w:r>
@@ -3533,19 +3880,41 @@
     </w:p>
     <w:p>
       <w:pPr>
-        <w:pStyle w:val="ad"/>
+        <w:pStyle w:val="Caption"/>
       </w:pPr>
       <w:r>
         <w:t xml:space="preserve">Рисунок </w:t>
       </w:r>
-      <w:fldSimple w:instr=" SEQ Рисунок \* ARABIC ">
-        <w:r>
-          <w:rPr>
-            <w:noProof/>
-          </w:rPr>
-          <w:t>7</w:t>
-        </w:r>
-      </w:fldSimple>
+      <w:r>
+        <w:rPr>
+          <w:noProof/>
+        </w:rPr>
+        <w:fldChar w:fldCharType="begin"/>
+      </w:r>
+      <w:r>
+        <w:rPr>
+          <w:noProof/>
+        </w:rPr>
+        <w:instrText xml:space="preserve"> SEQ Рисунок \* ARABIC </w:instrText>
+      </w:r>
+      <w:r>
+        <w:rPr>
+          <w:noProof/>
+        </w:rPr>
+        <w:fldChar w:fldCharType="separate"/>
+      </w:r>
+      <w:r>
+        <w:rPr>
+          <w:noProof/>
+        </w:rPr>
+        <w:t>7</w:t>
+      </w:r>
+      <w:r>
+        <w:rPr>
+          <w:noProof/>
+        </w:rPr>
+        <w:fldChar w:fldCharType="end"/>
+      </w:r>
       <w:r>
         <w:t xml:space="preserve"> – График тестовых данных (чёрная линия) и предсказание модели (красная линия)</w:t>
       </w:r>
@@ -3681,19 +4050,41 @@
     </w:p>
     <w:p>
       <w:pPr>
-        <w:pStyle w:val="ad"/>
+        <w:pStyle w:val="Caption"/>
       </w:pPr>
       <w:r>
         <w:t xml:space="preserve">Рисунок </w:t>
       </w:r>
-      <w:fldSimple w:instr=" SEQ Рисунок \* ARABIC ">
-        <w:r>
-          <w:rPr>
-            <w:noProof/>
-          </w:rPr>
-          <w:t>8</w:t>
-        </w:r>
-      </w:fldSimple>
+      <w:r>
+        <w:rPr>
+          <w:noProof/>
+        </w:rPr>
+        <w:fldChar w:fldCharType="begin"/>
+      </w:r>
+      <w:r>
+        <w:rPr>
+          <w:noProof/>
+        </w:rPr>
+        <w:instrText xml:space="preserve"> SEQ Рисунок \* ARABIC </w:instrText>
+      </w:r>
+      <w:r>
+        <w:rPr>
+          <w:noProof/>
+        </w:rPr>
+        <w:fldChar w:fldCharType="separate"/>
+      </w:r>
+      <w:r>
+        <w:rPr>
+          <w:noProof/>
+        </w:rPr>
+        <w:t>8</w:t>
+      </w:r>
+      <w:r>
+        <w:rPr>
+          <w:noProof/>
+        </w:rPr>
+        <w:fldChar w:fldCharType="end"/>
+      </w:r>
       <w:r>
         <w:t xml:space="preserve"> – Графики модели, построенной на всём промежутке</w:t>
       </w:r>
@@ -4003,13 +4394,13 @@
     </w:p>
     <w:p>
       <w:pPr>
-        <w:pStyle w:val="2"/>
-      </w:pPr>
-      <w:bookmarkStart w:id="8" w:name="_Toc535320534"/>
+        <w:pStyle w:val="Heading2"/>
+      </w:pPr>
+      <w:bookmarkStart w:id="9" w:name="_Toc535331422"/>
       <w:r>
         <w:t>Фильтрация набора данных и построение модели</w:t>
       </w:r>
-      <w:bookmarkEnd w:id="8"/>
+      <w:bookmarkEnd w:id="9"/>
     </w:p>
     <w:p>
       <w:pPr>
@@ -4022,13 +4413,103 @@
         <w:rPr>
           <w:lang w:val="ru-RU"/>
         </w:rPr>
-        <w:t>Модель из пункта 3.2 уже выдавала хороший результат</w:t>
+        <w:t>Модель из пункта 3.2 уже выда</w:t>
+      </w:r>
+      <w:r>
+        <w:rPr>
+          <w:lang w:val="ru-RU"/>
+        </w:rPr>
+        <w:t>ла</w:t>
+      </w:r>
+      <w:r>
+        <w:rPr>
+          <w:lang w:val="ru-RU"/>
+        </w:rPr>
+        <w:t xml:space="preserve"> хороший результат</w:t>
       </w:r>
       <w:r>
         <w:rPr>
           <w:lang w:val="ru-RU"/>
         </w:rPr>
         <w:t>, попробуем улучшить её, убрав выбросы.</w:t>
+      </w:r>
+      <w:r>
+        <w:rPr>
+          <w:lang w:val="ru-RU"/>
+        </w:rPr>
+        <w:t xml:space="preserve"> Для этого </w:t>
+      </w:r>
+      <w:r>
+        <w:rPr>
+          <w:lang w:val="ru-RU"/>
+        </w:rPr>
+        <w:t>сделаем фильтрацию данных</w:t>
+      </w:r>
+      <w:r>
+        <w:rPr>
+          <w:lang w:val="ru-RU"/>
+        </w:rPr>
+        <w:t xml:space="preserve"> </w:t>
+      </w:r>
+      <w:r>
+        <w:rPr>
+          <w:lang w:val="ru-RU"/>
+        </w:rPr>
+        <w:t>ориентируясь на Рисунок 6</w:t>
+      </w:r>
+      <w:r>
+        <w:rPr>
+          <w:lang w:val="ru-RU"/>
+        </w:rPr>
+        <w:t xml:space="preserve">, </w:t>
+      </w:r>
+      <w:r>
+        <w:rPr>
+          <w:lang w:val="ru-RU"/>
+        </w:rPr>
+        <w:t>из чего следует</w:t>
+      </w:r>
+      <w:r>
+        <w:rPr>
+          <w:lang w:val="ru-RU"/>
+        </w:rPr>
+        <w:t xml:space="preserve"> </w:t>
+      </w:r>
+      <m:oMath>
+        <m:r>
+          <w:rPr>
+            <w:rFonts w:ascii="Cambria Math" w:hAnsi="Cambria Math"/>
+            <w:lang w:val="ru-RU"/>
+          </w:rPr>
+          <m:t>Certified units∈</m:t>
+        </m:r>
+        <m:d>
+          <m:dPr>
+            <m:ctrlPr>
+              <w:rPr>
+                <w:rFonts w:ascii="Cambria Math" w:hAnsi="Cambria Math"/>
+                <w:i/>
+                <w:lang w:val="ru-RU"/>
+              </w:rPr>
+            </m:ctrlPr>
+          </m:dPr>
+          <m:e>
+            <m:r>
+              <w:rPr>
+                <w:rFonts w:ascii="Cambria Math" w:hAnsi="Cambria Math"/>
+                <w:lang w:val="ru-RU"/>
+              </w:rPr>
+              <m:t>13;18</m:t>
+            </m:r>
+          </m:e>
+        </m:d>
+      </m:oMath>
+      <w:r>
+        <w:rPr>
+          <w:rFonts w:eastAsiaTheme="minorEastAsia"/>
+          <w:lang w:val="ru-RU"/>
+        </w:rPr>
+        <w:t>.</w:t>
       </w:r>
     </w:p>
     <w:p>
@@ -4080,19 +4561,41 @@
     </w:p>
     <w:p>
       <w:pPr>
-        <w:pStyle w:val="ad"/>
+        <w:pStyle w:val="Caption"/>
       </w:pPr>
       <w:r>
         <w:t xml:space="preserve">Рисунок </w:t>
       </w:r>
-      <w:fldSimple w:instr=" SEQ Рисунок \* ARABIC ">
-        <w:r>
-          <w:rPr>
-            <w:noProof/>
-          </w:rPr>
-          <w:t>9</w:t>
-        </w:r>
-      </w:fldSimple>
+      <w:r>
+        <w:rPr>
+          <w:noProof/>
+        </w:rPr>
+        <w:fldChar w:fldCharType="begin"/>
+      </w:r>
+      <w:r>
+        <w:rPr>
+          <w:noProof/>
+        </w:rPr>
+        <w:instrText xml:space="preserve"> SEQ Рисунок \* ARABIC </w:instrText>
+      </w:r>
+      <w:r>
+        <w:rPr>
+          <w:noProof/>
+        </w:rPr>
+        <w:fldChar w:fldCharType="separate"/>
+      </w:r>
+      <w:r>
+        <w:rPr>
+          <w:noProof/>
+        </w:rPr>
+        <w:t>9</w:t>
+      </w:r>
+      <w:r>
+        <w:rPr>
+          <w:noProof/>
+        </w:rPr>
+        <w:fldChar w:fldCharType="end"/>
+      </w:r>
       <w:r>
         <w:t xml:space="preserve"> – График сертифицированных копий по годам</w:t>
       </w:r>
@@ -4151,19 +4654,41 @@
     </w:p>
     <w:p>
       <w:pPr>
-        <w:pStyle w:val="ad"/>
+        <w:pStyle w:val="Caption"/>
       </w:pPr>
       <w:r>
         <w:t xml:space="preserve">Рисунок </w:t>
       </w:r>
-      <w:fldSimple w:instr=" SEQ Рисунок \* ARABIC ">
-        <w:r>
-          <w:rPr>
-            <w:noProof/>
-          </w:rPr>
-          <w:t>10</w:t>
-        </w:r>
-      </w:fldSimple>
+      <w:r>
+        <w:rPr>
+          <w:noProof/>
+        </w:rPr>
+        <w:fldChar w:fldCharType="begin"/>
+      </w:r>
+      <w:r>
+        <w:rPr>
+          <w:noProof/>
+        </w:rPr>
+        <w:instrText xml:space="preserve"> SEQ Рисунок \* ARABIC </w:instrText>
+      </w:r>
+      <w:r>
+        <w:rPr>
+          <w:noProof/>
+        </w:rPr>
+        <w:fldChar w:fldCharType="separate"/>
+      </w:r>
+      <w:r>
+        <w:rPr>
+          <w:noProof/>
+        </w:rPr>
+        <w:t>10</w:t>
+      </w:r>
+      <w:r>
+        <w:rPr>
+          <w:noProof/>
+        </w:rPr>
+        <w:fldChar w:fldCharType="end"/>
+      </w:r>
       <w:r>
         <w:t xml:space="preserve"> – График тестовых данных (чёрная линия) и предсказание модели (красная линия)</w:t>
       </w:r>
@@ -4273,19 +4798,41 @@
     </w:p>
     <w:p>
       <w:pPr>
-        <w:pStyle w:val="ad"/>
+        <w:pStyle w:val="Caption"/>
       </w:pPr>
       <w:r>
         <w:t xml:space="preserve">Рисунок </w:t>
       </w:r>
-      <w:fldSimple w:instr=" SEQ Рисунок \* ARABIC ">
-        <w:r>
-          <w:rPr>
-            <w:noProof/>
-          </w:rPr>
-          <w:t>11</w:t>
-        </w:r>
-      </w:fldSimple>
+      <w:r>
+        <w:rPr>
+          <w:noProof/>
+        </w:rPr>
+        <w:fldChar w:fldCharType="begin"/>
+      </w:r>
+      <w:r>
+        <w:rPr>
+          <w:noProof/>
+        </w:rPr>
+        <w:instrText xml:space="preserve"> SEQ Рисунок \* ARABIC </w:instrText>
+      </w:r>
+      <w:r>
+        <w:rPr>
+          <w:noProof/>
+        </w:rPr>
+        <w:fldChar w:fldCharType="separate"/>
+      </w:r>
+      <w:r>
+        <w:rPr>
+          <w:noProof/>
+        </w:rPr>
+        <w:t>11</w:t>
+      </w:r>
+      <w:r>
+        <w:rPr>
+          <w:noProof/>
+        </w:rPr>
+        <w:fldChar w:fldCharType="end"/>
+      </w:r>
       <w:r>
         <w:t xml:space="preserve"> – Графики модели, построенной на всём промежутке</w:t>
       </w:r>
@@ -4597,16 +5144,16 @@
     </w:p>
     <w:p>
       <w:pPr>
-        <w:pStyle w:val="2"/>
-      </w:pPr>
-      <w:bookmarkStart w:id="9" w:name="_Toc535320535"/>
+        <w:pStyle w:val="Heading2"/>
+      </w:pPr>
+      <w:bookmarkStart w:id="10" w:name="_Toc535331423"/>
       <w:r>
         <w:t xml:space="preserve">Проецирование продаж </w:t>
       </w:r>
-      <w:bookmarkEnd w:id="9"/>
       <w:r>
         <w:t>при помощи тангенциальной зависимости</w:t>
       </w:r>
+      <w:bookmarkEnd w:id="10"/>
     </w:p>
     <w:p>
       <w:pPr>
@@ -4677,19 +5224,41 @@
     </w:p>
     <w:p>
       <w:pPr>
-        <w:pStyle w:val="ad"/>
+        <w:pStyle w:val="Caption"/>
       </w:pPr>
       <w:r>
         <w:t xml:space="preserve">Рисунок </w:t>
       </w:r>
-      <w:fldSimple w:instr=" SEQ Рисунок \* ARABIC ">
-        <w:r>
-          <w:rPr>
-            <w:noProof/>
-          </w:rPr>
-          <w:t>12</w:t>
-        </w:r>
-      </w:fldSimple>
+      <w:r>
+        <w:rPr>
+          <w:noProof/>
+        </w:rPr>
+        <w:fldChar w:fldCharType="begin"/>
+      </w:r>
+      <w:r>
+        <w:rPr>
+          <w:noProof/>
+        </w:rPr>
+        <w:instrText xml:space="preserve"> SEQ Рисунок \* ARABIC </w:instrText>
+      </w:r>
+      <w:r>
+        <w:rPr>
+          <w:noProof/>
+        </w:rPr>
+        <w:fldChar w:fldCharType="separate"/>
+      </w:r>
+      <w:r>
+        <w:rPr>
+          <w:noProof/>
+        </w:rPr>
+        <w:t>12</w:t>
+      </w:r>
+      <w:r>
+        <w:rPr>
+          <w:noProof/>
+        </w:rPr>
+        <w:fldChar w:fldCharType="end"/>
+      </w:r>
       <w:r>
         <w:t xml:space="preserve"> – График сертифицированных копий по годам</w:t>
       </w:r>
@@ -4742,19 +5311,41 @@
     </w:p>
     <w:p>
       <w:pPr>
-        <w:pStyle w:val="ad"/>
+        <w:pStyle w:val="Caption"/>
       </w:pPr>
       <w:r>
         <w:t xml:space="preserve">Рисунок </w:t>
       </w:r>
-      <w:fldSimple w:instr=" SEQ Рисунок \* ARABIC ">
-        <w:r>
-          <w:rPr>
-            <w:noProof/>
-          </w:rPr>
-          <w:t>13</w:t>
-        </w:r>
-      </w:fldSimple>
+      <w:r>
+        <w:rPr>
+          <w:noProof/>
+        </w:rPr>
+        <w:fldChar w:fldCharType="begin"/>
+      </w:r>
+      <w:r>
+        <w:rPr>
+          <w:noProof/>
+        </w:rPr>
+        <w:instrText xml:space="preserve"> SEQ Рисунок \* ARABIC </w:instrText>
+      </w:r>
+      <w:r>
+        <w:rPr>
+          <w:noProof/>
+        </w:rPr>
+        <w:fldChar w:fldCharType="separate"/>
+      </w:r>
+      <w:r>
+        <w:rPr>
+          <w:noProof/>
+        </w:rPr>
+        <w:t>13</w:t>
+      </w:r>
+      <w:r>
+        <w:rPr>
+          <w:noProof/>
+        </w:rPr>
+        <w:fldChar w:fldCharType="end"/>
+      </w:r>
       <w:r>
         <w:t xml:space="preserve"> – График тестовых данных (чёрная линия) и предсказание модели (красная линия)</w:t>
       </w:r>
@@ -4876,19 +5467,41 @@
     </w:p>
     <w:p>
       <w:pPr>
-        <w:pStyle w:val="ad"/>
+        <w:pStyle w:val="Caption"/>
       </w:pPr>
       <w:r>
         <w:t xml:space="preserve">Рисунок </w:t>
       </w:r>
-      <w:fldSimple w:instr=" SEQ Рисунок \* ARABIC ">
-        <w:r>
-          <w:rPr>
-            <w:noProof/>
-          </w:rPr>
-          <w:t>14</w:t>
-        </w:r>
-      </w:fldSimple>
+      <w:r>
+        <w:rPr>
+          <w:noProof/>
+        </w:rPr>
+        <w:fldChar w:fldCharType="begin"/>
+      </w:r>
+      <w:r>
+        <w:rPr>
+          <w:noProof/>
+        </w:rPr>
+        <w:instrText xml:space="preserve"> SEQ Рисунок \* ARABIC </w:instrText>
+      </w:r>
+      <w:r>
+        <w:rPr>
+          <w:noProof/>
+        </w:rPr>
+        <w:fldChar w:fldCharType="separate"/>
+      </w:r>
+      <w:r>
+        <w:rPr>
+          <w:noProof/>
+        </w:rPr>
+        <w:t>14</w:t>
+      </w:r>
+      <w:r>
+        <w:rPr>
+          <w:noProof/>
+        </w:rPr>
+        <w:fldChar w:fldCharType="end"/>
+      </w:r>
       <w:r>
         <w:t xml:space="preserve"> – Графики модели, построенной на всём промежутке</w:t>
       </w:r>
@@ -5207,9 +5820,9 @@
     </w:p>
     <w:p>
       <w:pPr>
-        <w:pStyle w:val="1"/>
-      </w:pPr>
-      <w:bookmarkStart w:id="10" w:name="_Toc535320536"/>
+        <w:pStyle w:val="Heading1"/>
+      </w:pPr>
+      <w:bookmarkStart w:id="11" w:name="_Toc535331424"/>
       <w:r>
         <w:lastRenderedPageBreak/>
         <w:t>Разработка</w:t>
@@ -5220,7 +5833,7 @@
       <w:r>
         <w:t>сервиса</w:t>
       </w:r>
-      <w:bookmarkEnd w:id="10"/>
+      <w:bookmarkEnd w:id="11"/>
     </w:p>
     <w:p>
       <w:pPr>
@@ -5305,6 +5918,21 @@
           <w:lang w:val="ru-RU"/>
         </w:rPr>
         <w:t>Сервис позволяет конечному пользователю выбирать параметр жанр (рис. 15), на котором и строится дальше модель. Предлагаются только те жанры, по которым можно построить хорошую модель.</w:t>
+      </w:r>
+      <w:r>
+        <w:rPr>
+          <w:lang w:val="ru-RU"/>
+        </w:rPr>
+        <w:t xml:space="preserve"> Жанры берутся из </w:t>
+      </w:r>
+      <w:r>
+        <w:t xml:space="preserve">R </w:t>
+      </w:r>
+      <w:r>
+        <w:rPr>
+          <w:lang w:val="ru-RU"/>
+        </w:rPr>
+        <w:t>скрипта.</w:t>
       </w:r>
     </w:p>
     <w:p>
@@ -5362,19 +5990,41 @@
     </w:p>
     <w:p>
       <w:pPr>
-        <w:pStyle w:val="ad"/>
+        <w:pStyle w:val="Caption"/>
       </w:pPr>
       <w:r>
         <w:t xml:space="preserve">Рисунок </w:t>
       </w:r>
-      <w:fldSimple w:instr=" SEQ Рисунок \* ARABIC ">
-        <w:r>
-          <w:rPr>
-            <w:noProof/>
-          </w:rPr>
-          <w:t>15</w:t>
-        </w:r>
-      </w:fldSimple>
+      <w:r>
+        <w:rPr>
+          <w:noProof/>
+        </w:rPr>
+        <w:fldChar w:fldCharType="begin"/>
+      </w:r>
+      <w:r>
+        <w:rPr>
+          <w:noProof/>
+        </w:rPr>
+        <w:instrText xml:space="preserve"> SEQ Рисунок \* ARABIC </w:instrText>
+      </w:r>
+      <w:r>
+        <w:rPr>
+          <w:noProof/>
+        </w:rPr>
+        <w:fldChar w:fldCharType="separate"/>
+      </w:r>
+      <w:r>
+        <w:rPr>
+          <w:noProof/>
+        </w:rPr>
+        <w:t>15</w:t>
+      </w:r>
+      <w:r>
+        <w:rPr>
+          <w:noProof/>
+        </w:rPr>
+        <w:fldChar w:fldCharType="end"/>
+      </w:r>
       <w:r>
         <w:t xml:space="preserve"> – Экран выбора жанра для модели</w:t>
       </w:r>
@@ -5557,19 +6207,41 @@
     </w:p>
     <w:p>
       <w:pPr>
-        <w:pStyle w:val="ad"/>
+        <w:pStyle w:val="Caption"/>
       </w:pPr>
       <w:r>
         <w:t xml:space="preserve">Рисунок </w:t>
       </w:r>
-      <w:fldSimple w:instr=" SEQ Рисунок \* ARABIC ">
-        <w:r>
-          <w:rPr>
-            <w:noProof/>
-          </w:rPr>
-          <w:t>16</w:t>
-        </w:r>
-      </w:fldSimple>
+      <w:r>
+        <w:rPr>
+          <w:noProof/>
+        </w:rPr>
+        <w:fldChar w:fldCharType="begin"/>
+      </w:r>
+      <w:r>
+        <w:rPr>
+          <w:noProof/>
+        </w:rPr>
+        <w:instrText xml:space="preserve"> SEQ Рисунок \* ARABIC </w:instrText>
+      </w:r>
+      <w:r>
+        <w:rPr>
+          <w:noProof/>
+        </w:rPr>
+        <w:fldChar w:fldCharType="separate"/>
+      </w:r>
+      <w:r>
+        <w:rPr>
+          <w:noProof/>
+        </w:rPr>
+        <w:t>16</w:t>
+      </w:r>
+      <w:r>
+        <w:rPr>
+          <w:noProof/>
+        </w:rPr>
+        <w:fldChar w:fldCharType="end"/>
+      </w:r>
       <w:r>
         <w:t xml:space="preserve"> – Экран результата выполнения модели</w:t>
       </w:r>
@@ -5623,19 +6295,19 @@
     </w:p>
     <w:p>
       <w:pPr>
-        <w:pStyle w:val="1"/>
+        <w:pStyle w:val="Heading1"/>
         <w:numPr>
           <w:ilvl w:val="0"/>
           <w:numId w:val="0"/>
         </w:numPr>
         <w:ind w:left="432"/>
       </w:pPr>
-      <w:bookmarkStart w:id="11" w:name="_Toc535320537"/>
+      <w:bookmarkStart w:id="12" w:name="_Toc535331425"/>
       <w:r>
         <w:lastRenderedPageBreak/>
         <w:t>Заключение</w:t>
       </w:r>
-      <w:bookmarkEnd w:id="11"/>
+      <w:bookmarkEnd w:id="12"/>
     </w:p>
     <w:p>
       <w:pPr>
@@ -5645,6 +6317,9 @@
         </w:rPr>
       </w:pPr>
       <w:r>
+        <w:rPr>
+          <w:lang w:val="ru-RU"/>
+        </w:rPr>
         <w:t xml:space="preserve">Таким образом, в ходе выполнения проекта, был написан скрипт, позволяющий </w:t>
       </w:r>
       <w:r>
@@ -5654,6 +6329,9 @@
         <w:t>извле</w:t>
       </w:r>
       <w:r>
+        <w:rPr>
+          <w:lang w:val="ru-RU"/>
+        </w:rPr>
         <w:t>чь</w:t>
       </w:r>
       <w:r>
@@ -5663,6 +6341,9 @@
         <w:t xml:space="preserve"> нужные данные и сохран</w:t>
       </w:r>
       <w:r>
+        <w:rPr>
+          <w:lang w:val="ru-RU"/>
+        </w:rPr>
         <w:t>и</w:t>
       </w:r>
       <w:r>
@@ -5672,6 +6353,9 @@
         <w:t>т</w:t>
       </w:r>
       <w:r>
+        <w:rPr>
+          <w:lang w:val="ru-RU"/>
+        </w:rPr>
         <w:t>ь</w:t>
       </w:r>
       <w:r>
@@ -5699,6 +6383,9 @@
         <w:t>файл</w:t>
       </w:r>
       <w:r>
+        <w:rPr>
+          <w:lang w:val="ru-RU"/>
+        </w:rPr>
         <w:t xml:space="preserve">, полученный набор данных был обработан и проанализирован. </w:t>
       </w:r>
       <w:r>
@@ -5714,70 +6401,221 @@
         <w:t>(</w:t>
       </w:r>
       <w:r>
+        <w:rPr>
+          <w:i/>
+        </w:rPr>
         <w:t>Certificated</w:t>
       </w:r>
       <w:r>
         <w:rPr>
+          <w:i/>
+          <w:lang w:val="ru-RU"/>
+        </w:rPr>
+        <w:t xml:space="preserve"> </w:t>
+      </w:r>
+      <w:r>
+        <w:rPr>
+          <w:i/>
+        </w:rPr>
+        <w:t>u</w:t>
+      </w:r>
+      <w:r>
+        <w:rPr>
+          <w:i/>
+        </w:rPr>
+        <w:t>nits</w:t>
+      </w:r>
+      <w:r>
+        <w:rPr>
+          <w:lang w:val="ru-RU"/>
+        </w:rPr>
+        <w:t xml:space="preserve">) </w:t>
+      </w:r>
+      <w:r>
+        <w:rPr>
+          <w:lang w:val="ru-RU"/>
+        </w:rPr>
+        <w:t>и датой выпуска релиза (</w:t>
+      </w:r>
+      <w:r>
+        <w:rPr>
+          <w:i/>
+        </w:rPr>
+        <w:t>Release</w:t>
+      </w:r>
+      <w:r>
+        <w:rPr>
+          <w:i/>
+          <w:lang w:val="ru-RU"/>
+        </w:rPr>
+        <w:t xml:space="preserve"> </w:t>
+      </w:r>
+      <w:r>
+        <w:rPr>
+          <w:i/>
+        </w:rPr>
+        <w:t>d</w:t>
+      </w:r>
+      <w:r>
+        <w:rPr>
+          <w:i/>
+        </w:rPr>
+        <w:t>ate</w:t>
+      </w:r>
+      <w:r>
+        <w:rPr>
+          <w:lang w:val="ru-RU"/>
+        </w:rPr>
+        <w:t>)</w:t>
+      </w:r>
+      <w:r>
+        <w:rPr>
+          <w:lang w:val="ru-RU"/>
+        </w:rPr>
+        <w:t xml:space="preserve"> подтвердилась</w:t>
+      </w:r>
+      <w:r>
+        <w:rPr>
+          <w:lang w:val="ru-RU"/>
+        </w:rPr>
+        <w:t xml:space="preserve">. </w:t>
+      </w:r>
+      <w:r>
+        <w:rPr>
+          <w:lang w:val="ru-RU"/>
+        </w:rPr>
+        <w:t xml:space="preserve">Для проверки качества модели </w:t>
+      </w:r>
+      <w:r>
+        <w:rPr>
+          <w:lang w:val="ru-RU"/>
+        </w:rPr>
+        <w:t>был использован</w:t>
+      </w:r>
+      <w:r>
+        <w:rPr>
+          <w:lang w:val="ru-RU"/>
+        </w:rPr>
+        <w:t xml:space="preserve"> </w:t>
+      </w:r>
+      <w:r>
+        <w:rPr>
+          <w:i/>
+        </w:rPr>
+        <w:t>Q</w:t>
+      </w:r>
+      <w:r>
+        <w:rPr>
+          <w:i/>
+          <w:lang w:val="ru-RU"/>
+        </w:rPr>
+        <w:t>-тест Льюнг-Бокса</w:t>
+      </w:r>
+      <w:r>
+        <w:rPr>
+          <w:i/>
+          <w:lang w:val="ru-RU"/>
+        </w:rPr>
+        <w:t xml:space="preserve">, </w:t>
+      </w:r>
+      <w:r>
+        <w:rPr>
+          <w:lang w:val="ru-RU"/>
+        </w:rPr>
+        <w:t xml:space="preserve">который показал наличие зависимости. </w:t>
+      </w:r>
+      <w:r>
+        <w:rPr>
+          <w:lang w:val="ru-RU"/>
+        </w:rPr>
+        <w:t xml:space="preserve">Кроме того, для улучшения качества модели были удалены выбросы и проведено проецирования данных с помощью различных </w:t>
+      </w:r>
+      <w:r>
+        <w:rPr>
+          <w:lang w:val="ru-RU"/>
+        </w:rPr>
+        <w:t>вспомогательных математических функций</w:t>
+      </w:r>
+      <w:r>
+        <w:rPr>
+          <w:lang w:val="ru-RU"/>
+        </w:rPr>
+        <w:t xml:space="preserve">. </w:t>
+      </w:r>
+      <w:r>
+        <w:rPr>
+          <w:lang w:val="ru-RU"/>
+        </w:rPr>
+        <w:t xml:space="preserve">На финальном этапе работы было спроектирован веб-сервис на языке </w:t>
+      </w:r>
+      <w:r>
+        <w:t>Python</w:t>
+      </w:r>
+      <w:r>
+        <w:rPr>
+          <w:lang w:val="ru-RU"/>
+        </w:rPr>
+        <w:t xml:space="preserve"> </w:t>
+      </w:r>
+      <w:r>
+        <w:rPr>
+          <w:lang w:val="ru-RU"/>
+        </w:rPr>
+        <w:t xml:space="preserve">с использованием </w:t>
+      </w:r>
+      <w:r>
+        <w:t>Django</w:t>
+      </w:r>
+      <w:r>
+        <w:rPr>
+          <w:lang w:val="ru-RU"/>
+        </w:rPr>
+        <w:t xml:space="preserve"> </w:t>
+      </w:r>
+      <w:r>
+        <w:t>framework</w:t>
+      </w:r>
+      <w:r>
+        <w:rPr>
           <w:lang w:val="ru-RU"/>
         </w:rPr>
         <w:t>.</w:t>
       </w:r>
       <w:r>
-        <w:t>Units</w:t>
-      </w:r>
-      <w:r>
-        <w:rPr>
-          <w:lang w:val="ru-RU"/>
-        </w:rPr>
-        <w:t xml:space="preserve">) </w:t>
-      </w:r>
-      <w:r>
-        <w:rPr>
-          <w:lang w:val="ru-RU"/>
-        </w:rPr>
-        <w:t>и датой выпуска релиза (</w:t>
-      </w:r>
-      <w:r>
-        <w:t>Release</w:t>
-      </w:r>
-      <w:r>
         <w:rPr>
           <w:lang w:val="ru-RU"/>
         </w:rPr>
         <w:t xml:space="preserve"> </w:t>
       </w:r>
       <w:r>
-        <w:t>Date</w:t>
-      </w:r>
-      <w:r>
-        <w:rPr>
-          <w:lang w:val="ru-RU"/>
-        </w:rPr>
-        <w:t>)</w:t>
-      </w:r>
-      <w:r>
-        <w:rPr>
-          <w:lang w:val="ru-RU"/>
-        </w:rPr>
-        <w:t xml:space="preserve"> подтвердилась</w:t>
-      </w:r>
-      <w:r>
-        <w:rPr>
-          <w:lang w:val="ru-RU"/>
-        </w:rPr>
-        <w:t xml:space="preserve">. </w:t>
-      </w:r>
-      <w:r>
-        <w:rPr>
-          <w:lang w:val="ru-RU"/>
-        </w:rPr>
-        <w:t xml:space="preserve">Для проверки качества модели </w:t>
-      </w:r>
-      <w:r>
-        <w:rPr>
-          <w:lang w:val="ru-RU"/>
-        </w:rPr>
-        <w:t>был использован</w:t>
+        <w:rPr>
+          <w:lang w:val="ru-RU"/>
+        </w:rPr>
+        <w:t>Сервис позволяет конечному пользователю выбирать параметр жанр</w:t>
+      </w:r>
+      <w:r>
+        <w:rPr>
+          <w:lang w:val="ru-RU"/>
+        </w:rPr>
+        <w:t>,</w:t>
+      </w:r>
+      <w:r>
+        <w:rPr>
+          <w:lang w:val="ru-RU"/>
+        </w:rPr>
+        <w:t xml:space="preserve"> на котором и строится дальше модель</w:t>
+      </w:r>
+      <w:r>
+        <w:rPr>
+          <w:lang w:val="ru-RU"/>
+        </w:rPr>
+        <w:t>, а также, в удобном формате отображает различные коэффициенты</w:t>
+      </w:r>
+      <w:r>
+        <w:rPr>
+          <w:lang w:val="ru-RU"/>
+        </w:rPr>
+        <w:t>,</w:t>
       </w:r>
       <w:r>
         <w:rPr>
@@ -5787,152 +6625,15 @@
       </w:r>
       <w:r>
         <w:rPr>
-          <w:i/>
-        </w:rPr>
-        <w:t>Q</w:t>
-      </w:r>
-      <w:r>
-        <w:rPr>
-          <w:i/>
-          <w:lang w:val="ru-RU"/>
-        </w:rPr>
-        <w:t xml:space="preserve">-тест </w:t>
-      </w:r>
-      <w:proofErr w:type="spellStart"/>
-      <w:r>
-        <w:rPr>
-          <w:i/>
-          <w:lang w:val="ru-RU"/>
-        </w:rPr>
-        <w:t>Льюнг</w:t>
-      </w:r>
-      <w:proofErr w:type="spellEnd"/>
-      <w:r>
-        <w:rPr>
-          <w:i/>
-          <w:lang w:val="ru-RU"/>
-        </w:rPr>
-        <w:t>-Бокса</w:t>
-      </w:r>
-      <w:r>
-        <w:rPr>
-          <w:i/>
-          <w:lang w:val="ru-RU"/>
-        </w:rPr>
-        <w:t xml:space="preserve">, </w:t>
-      </w:r>
-      <w:r>
-        <w:rPr>
-          <w:lang w:val="ru-RU"/>
-        </w:rPr>
-        <w:t xml:space="preserve">который показал наличие зависимости. </w:t>
-      </w:r>
-      <w:proofErr w:type="spellStart"/>
-      <w:r>
-        <w:t>Кроме</w:t>
-      </w:r>
-      <w:proofErr w:type="spellEnd"/>
-      <w:r>
-        <w:t xml:space="preserve"> </w:t>
-      </w:r>
-      <w:proofErr w:type="spellStart"/>
-      <w:r>
-        <w:t>того</w:t>
-      </w:r>
-      <w:proofErr w:type="spellEnd"/>
-      <w:r>
-        <w:t xml:space="preserve">, </w:t>
-      </w:r>
-      <w:proofErr w:type="spellStart"/>
-      <w:r>
-        <w:t>для</w:t>
-      </w:r>
-      <w:proofErr w:type="spellEnd"/>
-      <w:r>
-        <w:t xml:space="preserve"> </w:t>
-      </w:r>
-      <w:proofErr w:type="spellStart"/>
-      <w:r>
-        <w:t>улучшения</w:t>
-      </w:r>
-      <w:proofErr w:type="spellEnd"/>
-      <w:r>
-        <w:t xml:space="preserve"> качества модели были удалены выбросы и проведено проецирования данных с помощью различных зависимостей. </w:t>
-      </w:r>
-      <w:r>
-        <w:rPr>
-          <w:lang w:val="ru-RU"/>
-        </w:rPr>
-        <w:t xml:space="preserve">На финальном этапе работы было спроектирован веб-сервис на языке </w:t>
-      </w:r>
-      <w:r>
-        <w:t>Python</w:t>
-      </w:r>
-      <w:r>
-        <w:rPr>
-          <w:lang w:val="ru-RU"/>
-        </w:rPr>
-        <w:t xml:space="preserve"> </w:t>
-      </w:r>
-      <w:r>
-        <w:rPr>
-          <w:lang w:val="ru-RU"/>
-        </w:rPr>
-        <w:t xml:space="preserve">с </w:t>
-      </w:r>
-      <w:r>
-        <w:rPr>
-          <w:lang w:val="ru-RU"/>
-        </w:rPr>
-        <w:t xml:space="preserve">использованием </w:t>
-      </w:r>
-      <w:r>
-        <w:t>Django</w:t>
-      </w:r>
-      <w:r>
-        <w:rPr>
-          <w:lang w:val="ru-RU"/>
-        </w:rPr>
-        <w:t xml:space="preserve"> </w:t>
-      </w:r>
-      <w:r>
-        <w:t>framework</w:t>
-      </w:r>
-      <w:r>
-        <w:rPr>
-          <w:lang w:val="ru-RU"/>
-        </w:rPr>
-        <w:t>.</w:t>
-      </w:r>
-      <w:r>
-        <w:rPr>
-          <w:lang w:val="ru-RU"/>
-        </w:rPr>
-        <w:t xml:space="preserve"> </w:t>
-      </w:r>
-      <w:r>
-        <w:rPr>
-          <w:lang w:val="ru-RU"/>
-        </w:rPr>
-        <w:t>Сервис позволяет конечному пользователю выбирать параметр жанр</w:t>
-      </w:r>
-      <w:r>
-        <w:rPr>
-          <w:lang w:val="ru-RU"/>
-        </w:rPr>
-        <w:t>,</w:t>
-      </w:r>
-      <w:r>
-        <w:rPr>
-          <w:lang w:val="ru-RU"/>
-        </w:rPr>
-        <w:t xml:space="preserve"> на котором и строится дальше модель</w:t>
-      </w:r>
-      <w:r>
-        <w:rPr>
-          <w:lang w:val="ru-RU"/>
-        </w:rPr>
-        <w:t>, а также, в удобном формате отображает различные коэффициенты и средние отклонения полученной модели.</w:t>
+          <w:lang w:val="ru-RU"/>
+        </w:rPr>
+        <w:t>средние отклонения полученной модели</w:t>
+      </w:r>
+      <w:r>
+        <w:rPr>
+          <w:lang w:val="ru-RU"/>
+        </w:rPr>
+        <w:t xml:space="preserve"> и сам результат.</w:t>
       </w:r>
     </w:p>
     <w:p>
@@ -5945,19 +6646,19 @@
     </w:p>
     <w:p>
       <w:pPr>
-        <w:pStyle w:val="1"/>
+        <w:pStyle w:val="Heading1"/>
         <w:numPr>
           <w:ilvl w:val="0"/>
           <w:numId w:val="0"/>
         </w:numPr>
         <w:ind w:left="432"/>
       </w:pPr>
-      <w:bookmarkStart w:id="12" w:name="_Toc535320538"/>
+      <w:bookmarkStart w:id="13" w:name="_Toc535331426"/>
       <w:r>
         <w:lastRenderedPageBreak/>
         <w:t>Библиографический список</w:t>
       </w:r>
-      <w:bookmarkEnd w:id="12"/>
+      <w:bookmarkEnd w:id="13"/>
     </w:p>
     <w:p>
       <w:pPr>
@@ -5975,7 +6676,21 @@
         <w:rPr>
           <w:lang w:val="ru-RU"/>
         </w:rPr>
-        <w:t>Дубров А.М. Многомерные статистические методы /А.М. Дубров.– 20</w:t>
+        <w:t xml:space="preserve">Дубров А.М. Многомерные статистические методы /А.М. </w:t>
+      </w:r>
+      <w:proofErr w:type="gramStart"/>
+      <w:r>
+        <w:rPr>
+          <w:lang w:val="ru-RU"/>
+        </w:rPr>
+        <w:t>Дубров.–</w:t>
+      </w:r>
+      <w:proofErr w:type="gramEnd"/>
+      <w:r>
+        <w:rPr>
+          <w:lang w:val="ru-RU"/>
+        </w:rPr>
+        <w:t xml:space="preserve"> 20</w:t>
       </w:r>
       <w:r>
         <w:rPr>
@@ -6006,13 +6721,27 @@
         <w:rPr>
           <w:lang w:val="ru-RU"/>
         </w:rPr>
-        <w:t>Гришин А.Ф. Статистика: Учеб. пособие.</w:t>
-      </w:r>
-      <w:r>
-        <w:rPr>
-          <w:lang w:val="ru-RU"/>
-        </w:rPr>
-        <w:t xml:space="preserve">/ А.Ф. Гришин </w:t>
+        <w:t xml:space="preserve">Гришин А.Ф. Статистика: Учеб. </w:t>
+      </w:r>
+      <w:proofErr w:type="gramStart"/>
+      <w:r>
+        <w:rPr>
+          <w:lang w:val="ru-RU"/>
+        </w:rPr>
+        <w:t>пособие.</w:t>
+      </w:r>
+      <w:r>
+        <w:rPr>
+          <w:lang w:val="ru-RU"/>
+        </w:rPr>
+        <w:t>/</w:t>
+      </w:r>
+      <w:proofErr w:type="gramEnd"/>
+      <w:r>
+        <w:rPr>
+          <w:lang w:val="ru-RU"/>
+        </w:rPr>
+        <w:t xml:space="preserve"> А.Ф. Гришин </w:t>
       </w:r>
       <w:r>
         <w:rPr>
@@ -6346,8 +7075,6 @@
         <w:spacing w:line="259" w:lineRule="auto"/>
         <w:ind w:firstLine="0"/>
       </w:pPr>
-      <w:bookmarkStart w:id="13" w:name="_GoBack"/>
-      <w:bookmarkEnd w:id="13"/>
     </w:p>
     <w:sectPr>
       <w:footerReference w:type="default" r:id="rId29"/>
@@ -6405,7 +7132,7 @@
     <w:sdtContent>
       <w:p>
         <w:pPr>
-          <w:pStyle w:val="a5"/>
+          <w:pStyle w:val="Footer"/>
           <w:jc w:val="center"/>
         </w:pPr>
         <w:r>
@@ -8314,7 +9041,7 @@
     <w:lvl w:ilvl="0">
       <w:start w:val="1"/>
       <w:numFmt w:val="decimal"/>
-      <w:pStyle w:val="1"/>
+      <w:pStyle w:val="Heading1"/>
       <w:lvlText w:val="%1"/>
       <w:lvlJc w:val="left"/>
       <w:pPr>
@@ -8324,7 +9051,7 @@
     <w:lvl w:ilvl="1">
       <w:start w:val="1"/>
       <w:numFmt w:val="decimal"/>
-      <w:pStyle w:val="2"/>
+      <w:pStyle w:val="Heading2"/>
       <w:lvlText w:val="%1.%2"/>
       <w:lvlJc w:val="left"/>
       <w:pPr>
@@ -8334,7 +9061,7 @@
     <w:lvl w:ilvl="2">
       <w:start w:val="1"/>
       <w:numFmt w:val="decimal"/>
-      <w:pStyle w:val="3"/>
+      <w:pStyle w:val="Heading3"/>
       <w:lvlText w:val="%1.%2.%3"/>
       <w:lvlJc w:val="left"/>
       <w:pPr>
@@ -8344,7 +9071,7 @@
     <w:lvl w:ilvl="3">
       <w:start w:val="1"/>
       <w:numFmt w:val="decimal"/>
-      <w:pStyle w:val="4"/>
+      <w:pStyle w:val="Heading4"/>
       <w:lvlText w:val="%1.%2.%3.%4"/>
       <w:lvlJc w:val="left"/>
       <w:pPr>
@@ -8354,7 +9081,7 @@
     <w:lvl w:ilvl="4">
       <w:start w:val="1"/>
       <w:numFmt w:val="decimal"/>
-      <w:pStyle w:val="5"/>
+      <w:pStyle w:val="Heading5"/>
       <w:lvlText w:val="%1.%2.%3.%4.%5"/>
       <w:lvlJc w:val="left"/>
       <w:pPr>
@@ -8364,7 +9091,7 @@
     <w:lvl w:ilvl="5">
       <w:start w:val="1"/>
       <w:numFmt w:val="decimal"/>
-      <w:pStyle w:val="6"/>
+      <w:pStyle w:val="Heading6"/>
       <w:lvlText w:val="%1.%2.%3.%4.%5.%6"/>
       <w:lvlJc w:val="left"/>
       <w:pPr>
@@ -8374,7 +9101,7 @@
     <w:lvl w:ilvl="6">
       <w:start w:val="1"/>
       <w:numFmt w:val="decimal"/>
-      <w:pStyle w:val="7"/>
+      <w:pStyle w:val="Heading7"/>
       <w:lvlText w:val="%1.%2.%3.%4.%5.%6.%7"/>
       <w:lvlJc w:val="left"/>
       <w:pPr>
@@ -8384,7 +9111,7 @@
     <w:lvl w:ilvl="7">
       <w:start w:val="1"/>
       <w:numFmt w:val="decimal"/>
-      <w:pStyle w:val="8"/>
+      <w:pStyle w:val="Heading8"/>
       <w:lvlText w:val="%1.%2.%3.%4.%5.%6.%7.%8"/>
       <w:lvlJc w:val="left"/>
       <w:pPr>
@@ -8394,7 +9121,7 @@
     <w:lvl w:ilvl="8">
       <w:start w:val="1"/>
       <w:numFmt w:val="decimal"/>
-      <w:pStyle w:val="9"/>
+      <w:pStyle w:val="Heading9"/>
       <w:lvlText w:val="%1.%2.%3.%4.%5.%6.%7.%8.%9"/>
       <w:lvlJc w:val="left"/>
       <w:pPr>
@@ -9958,6 +10685,119 @@
     </w:lvl>
   </w:abstractNum>
   <w:abstractNum w:abstractNumId="37" w15:restartNumberingAfterBreak="0">
+    <w:nsid w:val="738E6DE2"/>
+    <w:multiLevelType w:val="hybridMultilevel"/>
+    <w:tmpl w:val="A27604DC"/>
+    <w:lvl w:ilvl="0" w:tplc="04090001">
+      <w:start w:val="1"/>
+      <w:numFmt w:val="bullet"/>
+      <w:lvlText w:val=""/>
+      <w:lvlJc w:val="left"/>
+      <w:pPr>
+        <w:ind w:left="1440" w:hanging="360"/>
+      </w:pPr>
+      <w:rPr>
+        <w:rFonts w:ascii="Symbol" w:hAnsi="Symbol" w:hint="default"/>
+      </w:rPr>
+    </w:lvl>
+    <w:lvl w:ilvl="1" w:tplc="04090003" w:tentative="1">
+      <w:start w:val="1"/>
+      <w:numFmt w:val="bullet"/>
+      <w:lvlText w:val="o"/>
+      <w:lvlJc w:val="left"/>
+      <w:pPr>
+        <w:ind w:left="2160" w:hanging="360"/>
+      </w:pPr>
+      <w:rPr>
+        <w:rFonts w:ascii="Courier New" w:hAnsi="Courier New" w:cs="Courier New" w:hint="default"/>
+      </w:rPr>
+    </w:lvl>
+    <w:lvl w:ilvl="2" w:tplc="04090005" w:tentative="1">
+      <w:start w:val="1"/>
+      <w:numFmt w:val="bullet"/>
+      <w:lvlText w:val=""/>
+      <w:lvlJc w:val="left"/>
+      <w:pPr>
+        <w:ind w:left="2880" w:hanging="360"/>
+      </w:pPr>
+      <w:rPr>
+        <w:rFonts w:ascii="Wingdings" w:hAnsi="Wingdings" w:hint="default"/>
+      </w:rPr>
+    </w:lvl>
+    <w:lvl w:ilvl="3" w:tplc="04090001" w:tentative="1">
+      <w:start w:val="1"/>
+      <w:numFmt w:val="bullet"/>
+      <w:lvlText w:val=""/>
+      <w:lvlJc w:val="left"/>
+      <w:pPr>
+        <w:ind w:left="3600" w:hanging="360"/>
+      </w:pPr>
+      <w:rPr>
+        <w:rFonts w:ascii="Symbol" w:hAnsi="Symbol" w:hint="default"/>
+      </w:rPr>
+    </w:lvl>
+    <w:lvl w:ilvl="4" w:tplc="04090003" w:tentative="1">
+      <w:start w:val="1"/>
+      <w:numFmt w:val="bullet"/>
+      <w:lvlText w:val="o"/>
+      <w:lvlJc w:val="left"/>
+      <w:pPr>
+        <w:ind w:left="4320" w:hanging="360"/>
+      </w:pPr>
+      <w:rPr>
+        <w:rFonts w:ascii="Courier New" w:hAnsi="Courier New" w:cs="Courier New" w:hint="default"/>
+      </w:rPr>
+    </w:lvl>
+    <w:lvl w:ilvl="5" w:tplc="04090005" w:tentative="1">
+      <w:start w:val="1"/>
+      <w:numFmt w:val="bullet"/>
+      <w:lvlText w:val=""/>
+      <w:lvlJc w:val="left"/>
+      <w:pPr>
+        <w:ind w:left="5040" w:hanging="360"/>
+      </w:pPr>
+      <w:rPr>
+        <w:rFonts w:ascii="Wingdings" w:hAnsi="Wingdings" w:hint="default"/>
+      </w:rPr>
+    </w:lvl>
+    <w:lvl w:ilvl="6" w:tplc="04090001" w:tentative="1">
+      <w:start w:val="1"/>
+      <w:numFmt w:val="bullet"/>
+      <w:lvlText w:val=""/>
+      <w:lvlJc w:val="left"/>
+      <w:pPr>
+        <w:ind w:left="5760" w:hanging="360"/>
+      </w:pPr>
+      <w:rPr>
+        <w:rFonts w:ascii="Symbol" w:hAnsi="Symbol" w:hint="default"/>
+      </w:rPr>
+    </w:lvl>
+    <w:lvl w:ilvl="7" w:tplc="04090003" w:tentative="1">
+      <w:start w:val="1"/>
+      <w:numFmt w:val="bullet"/>
+      <w:lvlText w:val="o"/>
+      <w:lvlJc w:val="left"/>
+      <w:pPr>
+        <w:ind w:left="6480" w:hanging="360"/>
+      </w:pPr>
+      <w:rPr>
+        <w:rFonts w:ascii="Courier New" w:hAnsi="Courier New" w:cs="Courier New" w:hint="default"/>
+      </w:rPr>
+    </w:lvl>
+    <w:lvl w:ilvl="8" w:tplc="04090005" w:tentative="1">
+      <w:start w:val="1"/>
+      <w:numFmt w:val="bullet"/>
+      <w:lvlText w:val=""/>
+      <w:lvlJc w:val="left"/>
+      <w:pPr>
+        <w:ind w:left="7200" w:hanging="360"/>
+      </w:pPr>
+      <w:rPr>
+        <w:rFonts w:ascii="Wingdings" w:hAnsi="Wingdings" w:hint="default"/>
+      </w:rPr>
+    </w:lvl>
+  </w:abstractNum>
+  <w:abstractNum w:abstractNumId="38" w15:restartNumberingAfterBreak="0">
     <w:nsid w:val="7727586A"/>
     <w:multiLevelType w:val="hybridMultilevel"/>
     <w:tmpl w:val="5B148A24"/>
@@ -10046,7 +10886,7 @@
       </w:pPr>
     </w:lvl>
   </w:abstractNum>
-  <w:abstractNum w:abstractNumId="38" w15:restartNumberingAfterBreak="0">
+  <w:abstractNum w:abstractNumId="39" w15:restartNumberingAfterBreak="0">
     <w:nsid w:val="7BE56270"/>
     <w:multiLevelType w:val="hybridMultilevel"/>
     <w:tmpl w:val="4CF6EC06"/>
@@ -10199,7 +11039,7 @@
     <w:abstractNumId w:val="10"/>
   </w:num>
   <w:num w:numId="22">
-    <w:abstractNumId w:val="37"/>
+    <w:abstractNumId w:val="38"/>
   </w:num>
   <w:num w:numId="23">
     <w:abstractNumId w:val="14"/>
@@ -10232,7 +11072,7 @@
     <w:abstractNumId w:val="16"/>
   </w:num>
   <w:num w:numId="33">
-    <w:abstractNumId w:val="38"/>
+    <w:abstractNumId w:val="39"/>
   </w:num>
   <w:num w:numId="34">
     <w:abstractNumId w:val="24"/>
@@ -10251,6 +11091,9 @@
   </w:num>
   <w:num w:numId="39">
     <w:abstractNumId w:val="19"/>
+  </w:num>
+  <w:num w:numId="40">
+    <w:abstractNumId w:val="37"/>
   </w:num>
 </w:numbering>
 </file>
@@ -10649,7 +11492,7 @@
     <w:lsdException w:name="Hashtag" w:semiHidden="1" w:unhideWhenUsed="1"/>
     <w:lsdException w:name="Unresolved Mention" w:semiHidden="1" w:unhideWhenUsed="1"/>
   </w:latentStyles>
-  <w:style w:type="paragraph" w:default="1" w:styleId="a">
+  <w:style w:type="paragraph" w:default="1" w:styleId="Normal">
     <w:name w:val="Normal"/>
     <w:qFormat/>
     <w:rsid w:val="002B3EC9"/>
@@ -10662,11 +11505,11 @@
       <w:sz w:val="28"/>
     </w:rPr>
   </w:style>
-  <w:style w:type="paragraph" w:styleId="1">
+  <w:style w:type="paragraph" w:styleId="Heading1">
     <w:name w:val="heading 1"/>
-    <w:basedOn w:val="a"/>
-    <w:next w:val="a"/>
-    <w:link w:val="10"/>
+    <w:basedOn w:val="Normal"/>
+    <w:next w:val="Normal"/>
+    <w:link w:val="Heading1Char"/>
     <w:uiPriority w:val="9"/>
     <w:qFormat/>
     <w:rsid w:val="00382EBD"/>
@@ -10688,11 +11531,11 @@
       <w:szCs w:val="32"/>
     </w:rPr>
   </w:style>
-  <w:style w:type="paragraph" w:styleId="2">
+  <w:style w:type="paragraph" w:styleId="Heading2">
     <w:name w:val="heading 2"/>
-    <w:basedOn w:val="a"/>
-    <w:next w:val="a"/>
-    <w:link w:val="20"/>
+    <w:basedOn w:val="Normal"/>
+    <w:next w:val="Normal"/>
+    <w:link w:val="Heading2Char"/>
     <w:autoRedefine/>
     <w:uiPriority w:val="9"/>
     <w:unhideWhenUsed/>
@@ -10715,11 +11558,11 @@
       <w:szCs w:val="26"/>
     </w:rPr>
   </w:style>
-  <w:style w:type="paragraph" w:styleId="3">
+  <w:style w:type="paragraph" w:styleId="Heading3">
     <w:name w:val="heading 3"/>
-    <w:basedOn w:val="a"/>
-    <w:next w:val="a"/>
-    <w:link w:val="30"/>
+    <w:basedOn w:val="Normal"/>
+    <w:next w:val="Normal"/>
+    <w:link w:val="Heading3Char"/>
     <w:uiPriority w:val="9"/>
     <w:semiHidden/>
     <w:unhideWhenUsed/>
@@ -10742,11 +11585,11 @@
       <w:szCs w:val="24"/>
     </w:rPr>
   </w:style>
-  <w:style w:type="paragraph" w:styleId="4">
+  <w:style w:type="paragraph" w:styleId="Heading4">
     <w:name w:val="heading 4"/>
-    <w:basedOn w:val="a"/>
-    <w:next w:val="a"/>
-    <w:link w:val="40"/>
+    <w:basedOn w:val="Normal"/>
+    <w:next w:val="Normal"/>
+    <w:link w:val="Heading4Char"/>
     <w:uiPriority w:val="9"/>
     <w:semiHidden/>
     <w:unhideWhenUsed/>
@@ -10769,11 +11612,11 @@
       <w:color w:val="2F5496" w:themeColor="accent1" w:themeShade="BF"/>
     </w:rPr>
   </w:style>
-  <w:style w:type="paragraph" w:styleId="5">
+  <w:style w:type="paragraph" w:styleId="Heading5">
     <w:name w:val="heading 5"/>
-    <w:basedOn w:val="a"/>
-    <w:next w:val="a"/>
-    <w:link w:val="50"/>
+    <w:basedOn w:val="Normal"/>
+    <w:next w:val="Normal"/>
+    <w:link w:val="Heading5Char"/>
     <w:uiPriority w:val="9"/>
     <w:semiHidden/>
     <w:unhideWhenUsed/>
@@ -10794,11 +11637,11 @@
       <w:color w:val="2F5496" w:themeColor="accent1" w:themeShade="BF"/>
     </w:rPr>
   </w:style>
-  <w:style w:type="paragraph" w:styleId="6">
+  <w:style w:type="paragraph" w:styleId="Heading6">
     <w:name w:val="heading 6"/>
-    <w:basedOn w:val="a"/>
-    <w:next w:val="a"/>
-    <w:link w:val="60"/>
+    <w:basedOn w:val="Normal"/>
+    <w:next w:val="Normal"/>
+    <w:link w:val="Heading6Char"/>
     <w:uiPriority w:val="9"/>
     <w:semiHidden/>
     <w:unhideWhenUsed/>
@@ -10819,11 +11662,11 @@
       <w:color w:val="1F3763" w:themeColor="accent1" w:themeShade="7F"/>
     </w:rPr>
   </w:style>
-  <w:style w:type="paragraph" w:styleId="7">
+  <w:style w:type="paragraph" w:styleId="Heading7">
     <w:name w:val="heading 7"/>
-    <w:basedOn w:val="a"/>
-    <w:next w:val="a"/>
-    <w:link w:val="70"/>
+    <w:basedOn w:val="Normal"/>
+    <w:next w:val="Normal"/>
+    <w:link w:val="Heading7Char"/>
     <w:uiPriority w:val="9"/>
     <w:semiHidden/>
     <w:unhideWhenUsed/>
@@ -10846,11 +11689,11 @@
       <w:color w:val="1F3763" w:themeColor="accent1" w:themeShade="7F"/>
     </w:rPr>
   </w:style>
-  <w:style w:type="paragraph" w:styleId="8">
+  <w:style w:type="paragraph" w:styleId="Heading8">
     <w:name w:val="heading 8"/>
-    <w:basedOn w:val="a"/>
-    <w:next w:val="a"/>
-    <w:link w:val="80"/>
+    <w:basedOn w:val="Normal"/>
+    <w:next w:val="Normal"/>
+    <w:link w:val="Heading8Char"/>
     <w:uiPriority w:val="9"/>
     <w:semiHidden/>
     <w:unhideWhenUsed/>
@@ -10873,11 +11716,11 @@
       <w:szCs w:val="21"/>
     </w:rPr>
   </w:style>
-  <w:style w:type="paragraph" w:styleId="9">
+  <w:style w:type="paragraph" w:styleId="Heading9">
     <w:name w:val="heading 9"/>
-    <w:basedOn w:val="a"/>
-    <w:next w:val="a"/>
-    <w:link w:val="90"/>
+    <w:basedOn w:val="Normal"/>
+    <w:next w:val="Normal"/>
+    <w:link w:val="Heading9Char"/>
     <w:uiPriority w:val="9"/>
     <w:semiHidden/>
     <w:unhideWhenUsed/>
@@ -10902,13 +11745,13 @@
       <w:szCs w:val="21"/>
     </w:rPr>
   </w:style>
-  <w:style w:type="character" w:default="1" w:styleId="a0">
+  <w:style w:type="character" w:default="1" w:styleId="DefaultParagraphFont">
     <w:name w:val="Default Paragraph Font"/>
     <w:uiPriority w:val="1"/>
     <w:semiHidden/>
     <w:unhideWhenUsed/>
   </w:style>
-  <w:style w:type="table" w:default="1" w:styleId="a1">
+  <w:style w:type="table" w:default="1" w:styleId="TableNormal">
     <w:name w:val="Normal Table"/>
     <w:uiPriority w:val="99"/>
     <w:semiHidden/>
@@ -10923,16 +11766,16 @@
       </w:tblCellMar>
     </w:tblPr>
   </w:style>
-  <w:style w:type="numbering" w:default="1" w:styleId="a2">
+  <w:style w:type="numbering" w:default="1" w:styleId="NoList">
     <w:name w:val="No List"/>
     <w:uiPriority w:val="99"/>
     <w:semiHidden/>
     <w:unhideWhenUsed/>
   </w:style>
-  <w:style w:type="paragraph" w:styleId="a3">
+  <w:style w:type="paragraph" w:styleId="Header">
     <w:name w:val="header"/>
-    <w:basedOn w:val="a"/>
-    <w:link w:val="a4"/>
+    <w:basedOn w:val="Normal"/>
+    <w:link w:val="HeaderChar"/>
     <w:uiPriority w:val="99"/>
     <w:unhideWhenUsed/>
     <w:rsid w:val="00016B81"/>
@@ -10944,17 +11787,17 @@
       <w:spacing w:after="0" w:line="240" w:lineRule="auto"/>
     </w:pPr>
   </w:style>
-  <w:style w:type="character" w:customStyle="1" w:styleId="a4">
-    <w:name w:val="Верхний колонтитул Знак"/>
-    <w:basedOn w:val="a0"/>
-    <w:link w:val="a3"/>
+  <w:style w:type="character" w:customStyle="1" w:styleId="HeaderChar">
+    <w:name w:val="Header Char"/>
+    <w:basedOn w:val="DefaultParagraphFont"/>
+    <w:link w:val="Header"/>
     <w:uiPriority w:val="99"/>
     <w:rsid w:val="00016B81"/>
   </w:style>
-  <w:style w:type="paragraph" w:styleId="a5">
+  <w:style w:type="paragraph" w:styleId="Footer">
     <w:name w:val="footer"/>
-    <w:basedOn w:val="a"/>
-    <w:link w:val="a6"/>
+    <w:basedOn w:val="Normal"/>
+    <w:link w:val="FooterChar"/>
     <w:uiPriority w:val="99"/>
     <w:unhideWhenUsed/>
     <w:rsid w:val="00016B81"/>
@@ -10966,17 +11809,17 @@
       <w:spacing w:after="0" w:line="240" w:lineRule="auto"/>
     </w:pPr>
   </w:style>
-  <w:style w:type="character" w:customStyle="1" w:styleId="a6">
-    <w:name w:val="Нижний колонтитул Знак"/>
-    <w:basedOn w:val="a0"/>
-    <w:link w:val="a5"/>
+  <w:style w:type="character" w:customStyle="1" w:styleId="FooterChar">
+    <w:name w:val="Footer Char"/>
+    <w:basedOn w:val="DefaultParagraphFont"/>
+    <w:link w:val="Footer"/>
     <w:uiPriority w:val="99"/>
     <w:rsid w:val="00016B81"/>
   </w:style>
-  <w:style w:type="character" w:customStyle="1" w:styleId="10">
-    <w:name w:val="Заголовок 1 Знак"/>
-    <w:basedOn w:val="a0"/>
-    <w:link w:val="1"/>
+  <w:style w:type="character" w:customStyle="1" w:styleId="Heading1Char">
+    <w:name w:val="Heading 1 Char"/>
+    <w:basedOn w:val="DefaultParagraphFont"/>
+    <w:link w:val="Heading1"/>
     <w:uiPriority w:val="9"/>
     <w:rsid w:val="0074196B"/>
     <w:rPr>
@@ -10987,10 +11830,10 @@
       <w:szCs w:val="32"/>
     </w:rPr>
   </w:style>
-  <w:style w:type="paragraph" w:styleId="a7">
+  <w:style w:type="paragraph" w:styleId="TOCHeading">
     <w:name w:val="TOC Heading"/>
-    <w:basedOn w:val="1"/>
-    <w:next w:val="a"/>
+    <w:basedOn w:val="Heading1"/>
+    <w:next w:val="Normal"/>
     <w:autoRedefine/>
     <w:uiPriority w:val="39"/>
     <w:unhideWhenUsed/>
@@ -11008,10 +11851,10 @@
       <w:lang w:val="en-US"/>
     </w:rPr>
   </w:style>
-  <w:style w:type="paragraph" w:styleId="11">
+  <w:style w:type="paragraph" w:styleId="TOC1">
     <w:name w:val="toc 1"/>
-    <w:basedOn w:val="a"/>
-    <w:next w:val="a"/>
+    <w:basedOn w:val="Normal"/>
+    <w:next w:val="Normal"/>
     <w:autoRedefine/>
     <w:uiPriority w:val="39"/>
     <w:unhideWhenUsed/>
@@ -11024,9 +11867,9 @@
       <w:spacing w:after="100"/>
     </w:pPr>
   </w:style>
-  <w:style w:type="character" w:styleId="a8">
+  <w:style w:type="character" w:styleId="Hyperlink">
     <w:name w:val="Hyperlink"/>
-    <w:basedOn w:val="a0"/>
+    <w:basedOn w:val="DefaultParagraphFont"/>
     <w:uiPriority w:val="99"/>
     <w:unhideWhenUsed/>
     <w:rsid w:val="006A0FE1"/>
@@ -11035,9 +11878,9 @@
       <w:u w:val="single"/>
     </w:rPr>
   </w:style>
-  <w:style w:type="table" w:styleId="-1">
+  <w:style w:type="table" w:styleId="GridTable1Light">
     <w:name w:val="Grid Table 1 Light"/>
-    <w:basedOn w:val="a1"/>
+    <w:basedOn w:val="TableNormal"/>
     <w:uiPriority w:val="46"/>
     <w:rsid w:val="00105821"/>
     <w:pPr>
@@ -11097,7 +11940,7 @@
   </w:style>
   <w:style w:type="paragraph" w:customStyle="1" w:styleId="Text">
     <w:name w:val="Text"/>
-    <w:basedOn w:val="a"/>
+    <w:basedOn w:val="Normal"/>
     <w:link w:val="TextChar"/>
     <w:qFormat/>
     <w:rsid w:val="0027654A"/>
@@ -11112,7 +11955,7 @@
   </w:style>
   <w:style w:type="character" w:customStyle="1" w:styleId="TextChar">
     <w:name w:val="Text Char"/>
-    <w:basedOn w:val="a0"/>
+    <w:basedOn w:val="DefaultParagraphFont"/>
     <w:link w:val="Text"/>
     <w:rsid w:val="0027654A"/>
     <w:rPr>
@@ -11121,9 +11964,9 @@
       <w:lang w:val="en-US"/>
     </w:rPr>
   </w:style>
-  <w:style w:type="paragraph" w:styleId="a9">
+  <w:style w:type="paragraph" w:styleId="ListParagraph">
     <w:name w:val="List Paragraph"/>
-    <w:basedOn w:val="a"/>
+    <w:basedOn w:val="Normal"/>
     <w:uiPriority w:val="34"/>
     <w:qFormat/>
     <w:rsid w:val="00105821"/>
@@ -11132,18 +11975,18 @@
       <w:contextualSpacing/>
     </w:pPr>
   </w:style>
-  <w:style w:type="paragraph" w:styleId="aa">
+  <w:style w:type="paragraph" w:styleId="Bibliography">
     <w:name w:val="Bibliography"/>
-    <w:basedOn w:val="a"/>
-    <w:next w:val="a"/>
+    <w:basedOn w:val="Normal"/>
+    <w:next w:val="Normal"/>
     <w:uiPriority w:val="37"/>
     <w:unhideWhenUsed/>
     <w:rsid w:val="002F1624"/>
   </w:style>
-  <w:style w:type="paragraph" w:styleId="ab">
+  <w:style w:type="paragraph" w:styleId="BalloonText">
     <w:name w:val="Balloon Text"/>
-    <w:basedOn w:val="a"/>
-    <w:link w:val="ac"/>
+    <w:basedOn w:val="Normal"/>
+    <w:link w:val="BalloonTextChar"/>
     <w:uiPriority w:val="99"/>
     <w:semiHidden/>
     <w:unhideWhenUsed/>
@@ -11157,10 +12000,10 @@
       <w:szCs w:val="18"/>
     </w:rPr>
   </w:style>
-  <w:style w:type="character" w:customStyle="1" w:styleId="ac">
-    <w:name w:val="Текст выноски Знак"/>
-    <w:basedOn w:val="a0"/>
-    <w:link w:val="ab"/>
+  <w:style w:type="character" w:customStyle="1" w:styleId="BalloonTextChar">
+    <w:name w:val="Balloon Text Char"/>
+    <w:basedOn w:val="DefaultParagraphFont"/>
+    <w:link w:val="BalloonText"/>
     <w:uiPriority w:val="99"/>
     <w:semiHidden/>
     <w:rsid w:val="00743FC0"/>
@@ -11170,10 +12013,10 @@
       <w:szCs w:val="18"/>
     </w:rPr>
   </w:style>
-  <w:style w:type="character" w:customStyle="1" w:styleId="20">
-    <w:name w:val="Заголовок 2 Знак"/>
-    <w:basedOn w:val="a0"/>
-    <w:link w:val="2"/>
+  <w:style w:type="character" w:customStyle="1" w:styleId="Heading2Char">
+    <w:name w:val="Heading 2 Char"/>
+    <w:basedOn w:val="DefaultParagraphFont"/>
+    <w:link w:val="Heading2"/>
     <w:uiPriority w:val="9"/>
     <w:rsid w:val="000F2202"/>
     <w:rPr>
@@ -11182,10 +12025,10 @@
       <w:szCs w:val="26"/>
     </w:rPr>
   </w:style>
-  <w:style w:type="paragraph" w:styleId="21">
+  <w:style w:type="paragraph" w:styleId="TOC2">
     <w:name w:val="toc 2"/>
-    <w:basedOn w:val="a"/>
-    <w:next w:val="a"/>
+    <w:basedOn w:val="Normal"/>
+    <w:next w:val="Normal"/>
     <w:autoRedefine/>
     <w:uiPriority w:val="39"/>
     <w:unhideWhenUsed/>
@@ -11200,10 +12043,10 @@
       <w:ind w:left="280" w:firstLine="1160"/>
     </w:pPr>
   </w:style>
-  <w:style w:type="paragraph" w:styleId="ad">
+  <w:style w:type="paragraph" w:styleId="Caption">
     <w:name w:val="caption"/>
-    <w:basedOn w:val="a"/>
-    <w:next w:val="a"/>
+    <w:basedOn w:val="Normal"/>
+    <w:next w:val="Normal"/>
     <w:autoRedefine/>
     <w:uiPriority w:val="35"/>
     <w:unhideWhenUsed/>
@@ -11220,9 +12063,9 @@
       <w:szCs w:val="18"/>
     </w:rPr>
   </w:style>
-  <w:style w:type="table" w:styleId="ae">
+  <w:style w:type="table" w:styleId="TableGrid">
     <w:name w:val="Table Grid"/>
-    <w:basedOn w:val="a1"/>
+    <w:basedOn w:val="TableNormal"/>
     <w:uiPriority w:val="39"/>
     <w:rsid w:val="00382EBD"/>
     <w:pPr>
@@ -11239,9 +12082,9 @@
       </w:tblBorders>
     </w:tblPr>
   </w:style>
-  <w:style w:type="character" w:styleId="af">
+  <w:style w:type="character" w:styleId="PlaceholderText">
     <w:name w:val="Placeholder Text"/>
-    <w:basedOn w:val="a0"/>
+    <w:basedOn w:val="DefaultParagraphFont"/>
     <w:uiPriority w:val="99"/>
     <w:semiHidden/>
     <w:rsid w:val="00382EBD"/>
@@ -11249,9 +12092,9 @@
       <w:color w:val="808080"/>
     </w:rPr>
   </w:style>
-  <w:style w:type="character" w:styleId="af0">
+  <w:style w:type="character" w:styleId="UnresolvedMention">
     <w:name w:val="Unresolved Mention"/>
-    <w:basedOn w:val="a0"/>
+    <w:basedOn w:val="DefaultParagraphFont"/>
     <w:uiPriority w:val="99"/>
     <w:semiHidden/>
     <w:unhideWhenUsed/>
@@ -11261,10 +12104,10 @@
       <w:shd w:val="clear" w:color="auto" w:fill="E1DFDD"/>
     </w:rPr>
   </w:style>
-  <w:style w:type="character" w:customStyle="1" w:styleId="30">
-    <w:name w:val="Заголовок 3 Знак"/>
-    <w:basedOn w:val="a0"/>
-    <w:link w:val="3"/>
+  <w:style w:type="character" w:customStyle="1" w:styleId="Heading3Char">
+    <w:name w:val="Heading 3 Char"/>
+    <w:basedOn w:val="DefaultParagraphFont"/>
+    <w:link w:val="Heading3"/>
     <w:uiPriority w:val="9"/>
     <w:semiHidden/>
     <w:rsid w:val="002A695E"/>
@@ -11275,10 +12118,10 @@
       <w:szCs w:val="24"/>
     </w:rPr>
   </w:style>
-  <w:style w:type="character" w:customStyle="1" w:styleId="40">
-    <w:name w:val="Заголовок 4 Знак"/>
-    <w:basedOn w:val="a0"/>
-    <w:link w:val="4"/>
+  <w:style w:type="character" w:customStyle="1" w:styleId="Heading4Char">
+    <w:name w:val="Heading 4 Char"/>
+    <w:basedOn w:val="DefaultParagraphFont"/>
+    <w:link w:val="Heading4"/>
     <w:uiPriority w:val="9"/>
     <w:semiHidden/>
     <w:rsid w:val="002A695E"/>
@@ -11290,10 +12133,10 @@
       <w:sz w:val="28"/>
     </w:rPr>
   </w:style>
-  <w:style w:type="character" w:customStyle="1" w:styleId="50">
-    <w:name w:val="Заголовок 5 Знак"/>
-    <w:basedOn w:val="a0"/>
-    <w:link w:val="5"/>
+  <w:style w:type="character" w:customStyle="1" w:styleId="Heading5Char">
+    <w:name w:val="Heading 5 Char"/>
+    <w:basedOn w:val="DefaultParagraphFont"/>
+    <w:link w:val="Heading5"/>
     <w:uiPriority w:val="9"/>
     <w:semiHidden/>
     <w:rsid w:val="002A695E"/>
@@ -11303,10 +12146,10 @@
       <w:sz w:val="28"/>
     </w:rPr>
   </w:style>
-  <w:style w:type="character" w:customStyle="1" w:styleId="60">
-    <w:name w:val="Заголовок 6 Знак"/>
-    <w:basedOn w:val="a0"/>
-    <w:link w:val="6"/>
+  <w:style w:type="character" w:customStyle="1" w:styleId="Heading6Char">
+    <w:name w:val="Heading 6 Char"/>
+    <w:basedOn w:val="DefaultParagraphFont"/>
+    <w:link w:val="Heading6"/>
     <w:uiPriority w:val="9"/>
     <w:semiHidden/>
     <w:rsid w:val="002A695E"/>
@@ -11316,10 +12159,10 @@
       <w:sz w:val="28"/>
     </w:rPr>
   </w:style>
-  <w:style w:type="character" w:customStyle="1" w:styleId="70">
-    <w:name w:val="Заголовок 7 Знак"/>
-    <w:basedOn w:val="a0"/>
-    <w:link w:val="7"/>
+  <w:style w:type="character" w:customStyle="1" w:styleId="Heading7Char">
+    <w:name w:val="Heading 7 Char"/>
+    <w:basedOn w:val="DefaultParagraphFont"/>
+    <w:link w:val="Heading7"/>
     <w:uiPriority w:val="9"/>
     <w:semiHidden/>
     <w:rsid w:val="002A695E"/>
@@ -11331,10 +12174,10 @@
       <w:sz w:val="28"/>
     </w:rPr>
   </w:style>
-  <w:style w:type="character" w:customStyle="1" w:styleId="80">
-    <w:name w:val="Заголовок 8 Знак"/>
-    <w:basedOn w:val="a0"/>
-    <w:link w:val="8"/>
+  <w:style w:type="character" w:customStyle="1" w:styleId="Heading8Char">
+    <w:name w:val="Heading 8 Char"/>
+    <w:basedOn w:val="DefaultParagraphFont"/>
+    <w:link w:val="Heading8"/>
     <w:uiPriority w:val="9"/>
     <w:semiHidden/>
     <w:rsid w:val="002A695E"/>
@@ -11345,10 +12188,10 @@
       <w:szCs w:val="21"/>
     </w:rPr>
   </w:style>
-  <w:style w:type="character" w:customStyle="1" w:styleId="90">
-    <w:name w:val="Заголовок 9 Знак"/>
-    <w:basedOn w:val="a0"/>
-    <w:link w:val="9"/>
+  <w:style w:type="character" w:customStyle="1" w:styleId="Heading9Char">
+    <w:name w:val="Heading 9 Char"/>
+    <w:basedOn w:val="DefaultParagraphFont"/>
+    <w:link w:val="Heading9"/>
     <w:uiPriority w:val="9"/>
     <w:semiHidden/>
     <w:rsid w:val="002A695E"/>
@@ -11798,7 +12641,7 @@
 </file>
 
 <file path=customXml/itemProps1.xml><?xml version="1.0" encoding="utf-8"?>
-<ds:datastoreItem xmlns:ds="http://schemas.openxmlformats.org/officeDocument/2006/customXml" ds:itemID="{B8AC8728-80DC-4A2C-A4CC-7A37CAC7AEA6}">
+<ds:datastoreItem xmlns:ds="http://schemas.openxmlformats.org/officeDocument/2006/customXml" ds:itemID="{C1C99355-8634-4CED-A63D-F96E3804A371}">
   <ds:schemaRefs>
     <ds:schemaRef ds:uri="http://schemas.openxmlformats.org/officeDocument/2006/bibliography"/>
   </ds:schemaRefs>

</xml_diff>

<commit_message>
Updated report, added model.R code, changed structure of summary
</commit_message>
<xml_diff>
--- a/course_project/report/Report.docx
+++ b/course_project/report/Report.docx
@@ -374,13 +374,8 @@
         <w:tab/>
       </w:r>
       <w:r>
-        <w:t xml:space="preserve">С.Г. </w:t>
-      </w:r>
-      <w:proofErr w:type="spellStart"/>
-      <w:r>
-        <w:t>Мирвода</w:t>
-      </w:r>
-      <w:proofErr w:type="spellEnd"/>
+        <w:t>С.Г. Мирвода</w:t>
+      </w:r>
     </w:p>
     <w:p>
       <w:pPr>
@@ -1390,16 +1385,16 @@
         </w:numPr>
         <w:ind w:left="720"/>
       </w:pPr>
-      <w:bookmarkStart w:id="1" w:name="_Hlk535163698"/>
-      <w:bookmarkStart w:id="2" w:name="_Toc535331416"/>
+      <w:bookmarkStart w:id="1" w:name="_Toc535331416"/>
+      <w:bookmarkStart w:id="2" w:name="_Hlk535163698"/>
       <w:bookmarkEnd w:id="0"/>
       <w:r>
         <w:lastRenderedPageBreak/>
         <w:t>Введение</w:t>
       </w:r>
-      <w:bookmarkEnd w:id="2"/>
-    </w:p>
-    <w:bookmarkEnd w:id="1"/>
+      <w:bookmarkEnd w:id="1"/>
+    </w:p>
+    <w:bookmarkEnd w:id="2"/>
     <w:p>
       <w:pPr>
         <w:pStyle w:val="Text"/>
@@ -1411,15 +1406,7 @@
         <w:rPr>
           <w:lang w:val="ru-RU"/>
         </w:rPr>
-        <w:t xml:space="preserve">С развитием современных технологий появились новые возможности для анализа огромного </w:t>
-      </w:r>
-      <w:bookmarkStart w:id="3" w:name="_GoBack"/>
-      <w:bookmarkEnd w:id="3"/>
-      <w:r>
-        <w:rPr>
-          <w:lang w:val="ru-RU"/>
-        </w:rPr>
-        <w:t xml:space="preserve">количества данных. Огромные объёмы данных обрабатываются для того, чтобы человек мог получить конкретные и нужные ему результаты для их дальнейшего эффективного применения. </w:t>
+        <w:t xml:space="preserve">С развитием современных технологий появились новые возможности для анализа огромного количества данных. Огромные объёмы данных обрабатываются для того, чтобы человек мог получить конкретные и нужные ему результаты для их дальнейшего эффективного применения. </w:t>
       </w:r>
     </w:p>
     <w:p>
@@ -1563,12 +1550,12 @@
         <w:pStyle w:val="Heading1"/>
         <w:ind w:left="720"/>
       </w:pPr>
-      <w:bookmarkStart w:id="4" w:name="_Toc535331417"/>
+      <w:bookmarkStart w:id="3" w:name="_Toc535331417"/>
       <w:r>
         <w:lastRenderedPageBreak/>
         <w:t>Описание набора данных</w:t>
       </w:r>
-      <w:bookmarkEnd w:id="4"/>
+      <w:bookmarkEnd w:id="3"/>
     </w:p>
     <w:p>
       <w:pPr>
@@ -2267,12 +2254,12 @@
         <w:pStyle w:val="Heading1"/>
         <w:ind w:left="720"/>
       </w:pPr>
-      <w:bookmarkStart w:id="5" w:name="_Toc535331418"/>
+      <w:bookmarkStart w:id="4" w:name="_Toc535331418"/>
       <w:r>
         <w:lastRenderedPageBreak/>
         <w:t>Обработка данных</w:t>
       </w:r>
-      <w:bookmarkEnd w:id="5"/>
+      <w:bookmarkEnd w:id="4"/>
     </w:p>
     <w:p>
       <w:pPr>
@@ -2640,7 +2627,7 @@
       <w:pPr>
         <w:pStyle w:val="Heading1"/>
       </w:pPr>
-      <w:bookmarkStart w:id="6" w:name="_Toc535331419"/>
+      <w:bookmarkStart w:id="5" w:name="_Toc535331419"/>
       <w:r>
         <w:lastRenderedPageBreak/>
         <w:t>Построение</w:t>
@@ -2648,7 +2635,7 @@
       <w:r>
         <w:t xml:space="preserve"> моделей</w:t>
       </w:r>
-      <w:bookmarkEnd w:id="6"/>
+      <w:bookmarkEnd w:id="5"/>
     </w:p>
     <w:p>
       <w:pPr>
@@ -3076,12 +3063,12 @@
       <w:pPr>
         <w:pStyle w:val="Heading2"/>
       </w:pPr>
-      <w:bookmarkStart w:id="7" w:name="_Toc535331420"/>
+      <w:bookmarkStart w:id="6" w:name="_Toc535331420"/>
       <w:r>
         <w:lastRenderedPageBreak/>
         <w:t>Построение первичной модели с выбросами</w:t>
       </w:r>
-      <w:bookmarkEnd w:id="7"/>
+      <w:bookmarkEnd w:id="6"/>
     </w:p>
     <w:p>
       <w:pPr>
@@ -3724,11 +3711,11 @@
       <w:pPr>
         <w:pStyle w:val="Heading2"/>
       </w:pPr>
-      <w:bookmarkStart w:id="8" w:name="_Toc535331421"/>
+      <w:bookmarkStart w:id="7" w:name="_Toc535331421"/>
       <w:r>
         <w:t>Проецирование продаж на логарифмическую шкалу</w:t>
       </w:r>
-      <w:bookmarkEnd w:id="8"/>
+      <w:bookmarkEnd w:id="7"/>
     </w:p>
     <w:p>
       <w:pPr>
@@ -4396,11 +4383,11 @@
       <w:pPr>
         <w:pStyle w:val="Heading2"/>
       </w:pPr>
-      <w:bookmarkStart w:id="9" w:name="_Toc535331422"/>
+      <w:bookmarkStart w:id="8" w:name="_Toc535331422"/>
       <w:r>
         <w:t>Фильтрация набора данных и построение модели</w:t>
       </w:r>
-      <w:bookmarkEnd w:id="9"/>
+      <w:bookmarkEnd w:id="8"/>
     </w:p>
     <w:p>
       <w:pPr>
@@ -5146,14 +5133,14 @@
       <w:pPr>
         <w:pStyle w:val="Heading2"/>
       </w:pPr>
-      <w:bookmarkStart w:id="10" w:name="_Toc535331423"/>
+      <w:bookmarkStart w:id="9" w:name="_Toc535331423"/>
       <w:r>
         <w:t xml:space="preserve">Проецирование продаж </w:t>
       </w:r>
-      <w:r>
-        <w:t>при помощи тангенциальной зависимости</w:t>
-      </w:r>
-      <w:bookmarkEnd w:id="10"/>
+      <w:bookmarkEnd w:id="9"/>
+      <w:r>
+        <w:t>на гармоническую функцию</w:t>
+      </w:r>
     </w:p>
     <w:p>
       <w:pPr>
@@ -5822,7 +5809,7 @@
       <w:pPr>
         <w:pStyle w:val="Heading1"/>
       </w:pPr>
-      <w:bookmarkStart w:id="11" w:name="_Toc535331424"/>
+      <w:bookmarkStart w:id="10" w:name="_Toc535331424"/>
       <w:r>
         <w:lastRenderedPageBreak/>
         <w:t>Разработка</w:t>
@@ -5833,7 +5820,7 @@
       <w:r>
         <w:t>сервиса</w:t>
       </w:r>
-      <w:bookmarkEnd w:id="11"/>
+      <w:bookmarkEnd w:id="10"/>
     </w:p>
     <w:p>
       <w:pPr>
@@ -5926,13 +5913,46 @@
         <w:t xml:space="preserve"> Жанры берутся из </w:t>
       </w:r>
       <w:r>
-        <w:t xml:space="preserve">R </w:t>
+        <w:t>R</w:t>
+      </w:r>
+      <w:r>
+        <w:rPr>
+          <w:lang w:val="ru-RU"/>
+        </w:rPr>
+        <w:t xml:space="preserve"> </w:t>
       </w:r>
       <w:r>
         <w:rPr>
           <w:lang w:val="ru-RU"/>
         </w:rPr>
         <w:t>скрипта.</w:t>
+      </w:r>
+      <w:r>
+        <w:rPr>
+          <w:lang w:val="ru-RU"/>
+        </w:rPr>
+        <w:t xml:space="preserve"> </w:t>
+      </w:r>
+      <w:r>
+        <w:rPr>
+          <w:lang w:val="ru-RU"/>
+        </w:rPr>
+        <w:t xml:space="preserve">Полный код </w:t>
+      </w:r>
+      <w:r>
+        <w:t>R</w:t>
+      </w:r>
+      <w:r>
+        <w:rPr>
+          <w:lang w:val="ru-RU"/>
+        </w:rPr>
+        <w:t xml:space="preserve"> </w:t>
+      </w:r>
+      <w:r>
+        <w:rPr>
+          <w:lang w:val="ru-RU"/>
+        </w:rPr>
+        <w:t>скрипта можно находится в приложении А.</w:t>
       </w:r>
     </w:p>
     <w:p>
@@ -6302,12 +6322,12 @@
         </w:numPr>
         <w:ind w:left="432"/>
       </w:pPr>
-      <w:bookmarkStart w:id="12" w:name="_Toc535331425"/>
+      <w:bookmarkStart w:id="11" w:name="_Toc535331425"/>
       <w:r>
         <w:lastRenderedPageBreak/>
         <w:t>Заключение</w:t>
       </w:r>
-      <w:bookmarkEnd w:id="12"/>
+      <w:bookmarkEnd w:id="11"/>
     </w:p>
     <w:p>
       <w:pPr>
@@ -6478,8 +6498,16 @@
         <w:rPr>
           <w:lang w:val="ru-RU"/>
         </w:rPr>
-        <w:t xml:space="preserve">. </w:t>
-      </w:r>
+        <w:t>.</w:t>
+      </w:r>
+    </w:p>
+    <w:p>
+      <w:pPr>
+        <w:pStyle w:val="Text"/>
+        <w:rPr>
+          <w:lang w:val="ru-RU"/>
+        </w:rPr>
+      </w:pPr>
       <w:r>
         <w:rPr>
           <w:lang w:val="ru-RU"/>
@@ -6540,8 +6568,16 @@
         <w:rPr>
           <w:lang w:val="ru-RU"/>
         </w:rPr>
-        <w:t xml:space="preserve">. </w:t>
-      </w:r>
+        <w:t>.</w:t>
+      </w:r>
+    </w:p>
+    <w:p>
+      <w:pPr>
+        <w:pStyle w:val="Text"/>
+        <w:rPr>
+          <w:lang w:val="ru-RU"/>
+        </w:rPr>
+      </w:pPr>
       <w:r>
         <w:rPr>
           <w:lang w:val="ru-RU"/>
@@ -6634,6 +6670,29 @@
           <w:lang w:val="ru-RU"/>
         </w:rPr>
         <w:t xml:space="preserve"> и сам результат.</w:t>
+      </w:r>
+    </w:p>
+    <w:p>
+      <w:pPr>
+        <w:pStyle w:val="Text"/>
+        <w:rPr>
+          <w:lang w:val="ru-RU"/>
+        </w:rPr>
+      </w:pPr>
+      <w:r>
+        <w:t>R</w:t>
+      </w:r>
+      <w:r>
+        <w:rPr>
+          <w:lang w:val="ru-RU"/>
+        </w:rPr>
+        <w:t xml:space="preserve"> </w:t>
+      </w:r>
+      <w:r>
+        <w:rPr>
+          <w:lang w:val="ru-RU"/>
+        </w:rPr>
+        <w:t>скрипт, который используется сервисом для построения модели находится в приложении А.</w:t>
       </w:r>
     </w:p>
     <w:p>
@@ -6653,12 +6712,12 @@
         </w:numPr>
         <w:ind w:left="432"/>
       </w:pPr>
-      <w:bookmarkStart w:id="13" w:name="_Toc535331426"/>
+      <w:bookmarkStart w:id="12" w:name="_Toc535331426"/>
       <w:r>
         <w:lastRenderedPageBreak/>
         <w:t>Библиографический список</w:t>
       </w:r>
-      <w:bookmarkEnd w:id="13"/>
+      <w:bookmarkEnd w:id="12"/>
     </w:p>
     <w:p>
       <w:pPr>
@@ -7075,6 +7134,3613 @@
         <w:spacing w:line="259" w:lineRule="auto"/>
         <w:ind w:firstLine="0"/>
       </w:pPr>
+      <w:r>
+        <w:br w:type="page"/>
+      </w:r>
+    </w:p>
+    <w:p>
+      <w:pPr>
+        <w:pStyle w:val="Heading1"/>
+        <w:numPr>
+          <w:ilvl w:val="0"/>
+          <w:numId w:val="0"/>
+        </w:numPr>
+        <w:ind w:left="720"/>
+      </w:pPr>
+      <w:r>
+        <w:lastRenderedPageBreak/>
+        <w:t>ПРИЛОЖЕНИЕ А</w:t>
+      </w:r>
+    </w:p>
+    <w:p>
+      <w:pPr>
+        <w:pStyle w:val="Text"/>
+        <w:jc w:val="center"/>
+      </w:pPr>
+      <w:r>
+        <w:t>Исходный код R скрипта</w:t>
+      </w:r>
+    </w:p>
+    <w:p>
+      <w:pPr>
+        <w:spacing w:after="0"/>
+        <w:ind w:firstLine="0"/>
+        <w:rPr>
+          <w:rFonts w:ascii="Consolas" w:hAnsi="Consolas"/>
+          <w:sz w:val="22"/>
+          <w:lang w:val="en-US"/>
+        </w:rPr>
+      </w:pPr>
+      <w:r>
+        <w:rPr>
+          <w:rFonts w:ascii="Consolas" w:hAnsi="Consolas"/>
+          <w:sz w:val="22"/>
+          <w:lang w:val="en-US"/>
+        </w:rPr>
+        <w:t>library(</w:t>
+      </w:r>
+      <w:proofErr w:type="spellStart"/>
+      <w:r>
+        <w:rPr>
+          <w:rFonts w:ascii="Consolas" w:hAnsi="Consolas"/>
+          <w:sz w:val="22"/>
+          <w:lang w:val="en-US"/>
+        </w:rPr>
+        <w:t>optparse</w:t>
+      </w:r>
+      <w:proofErr w:type="spellEnd"/>
+      <w:r>
+        <w:rPr>
+          <w:rFonts w:ascii="Consolas" w:hAnsi="Consolas"/>
+          <w:sz w:val="22"/>
+          <w:lang w:val="en-US"/>
+        </w:rPr>
+        <w:t>)</w:t>
+      </w:r>
+    </w:p>
+    <w:p>
+      <w:pPr>
+        <w:spacing w:after="0"/>
+        <w:ind w:firstLine="0"/>
+        <w:rPr>
+          <w:rFonts w:ascii="Consolas" w:hAnsi="Consolas"/>
+          <w:sz w:val="22"/>
+          <w:lang w:val="en-US"/>
+        </w:rPr>
+      </w:pPr>
+      <w:r>
+        <w:rPr>
+          <w:rFonts w:ascii="Consolas" w:hAnsi="Consolas"/>
+          <w:sz w:val="22"/>
+          <w:lang w:val="en-US"/>
+        </w:rPr>
+        <w:t>library(</w:t>
+      </w:r>
+      <w:proofErr w:type="spellStart"/>
+      <w:r>
+        <w:rPr>
+          <w:rFonts w:ascii="Consolas" w:hAnsi="Consolas"/>
+          <w:sz w:val="22"/>
+          <w:lang w:val="en-US"/>
+        </w:rPr>
+        <w:t>dplyr</w:t>
+      </w:r>
+      <w:proofErr w:type="spellEnd"/>
+      <w:r>
+        <w:rPr>
+          <w:rFonts w:ascii="Consolas" w:hAnsi="Consolas"/>
+          <w:sz w:val="22"/>
+          <w:lang w:val="en-US"/>
+        </w:rPr>
+        <w:t>)</w:t>
+      </w:r>
+    </w:p>
+    <w:p>
+      <w:pPr>
+        <w:spacing w:after="0"/>
+        <w:ind w:firstLine="0"/>
+        <w:rPr>
+          <w:rFonts w:ascii="Consolas" w:hAnsi="Consolas"/>
+          <w:sz w:val="22"/>
+          <w:lang w:val="en-US"/>
+        </w:rPr>
+      </w:pPr>
+      <w:proofErr w:type="spellStart"/>
+      <w:r>
+        <w:rPr>
+          <w:rFonts w:ascii="Consolas" w:hAnsi="Consolas"/>
+          <w:sz w:val="22"/>
+          <w:lang w:val="en-US"/>
+        </w:rPr>
+        <w:t>option_list</w:t>
+      </w:r>
+      <w:proofErr w:type="spellEnd"/>
+      <w:r>
+        <w:rPr>
+          <w:rFonts w:ascii="Consolas" w:hAnsi="Consolas"/>
+          <w:sz w:val="22"/>
+          <w:lang w:val="en-US"/>
+        </w:rPr>
+        <w:t xml:space="preserve"> &lt;- list(</w:t>
+      </w:r>
+      <w:proofErr w:type="spellStart"/>
+      <w:r>
+        <w:rPr>
+          <w:rFonts w:ascii="Consolas" w:hAnsi="Consolas"/>
+          <w:sz w:val="22"/>
+          <w:lang w:val="en-US"/>
+        </w:rPr>
+        <w:t>make_option</w:t>
+      </w:r>
+      <w:proofErr w:type="spellEnd"/>
+      <w:r>
+        <w:rPr>
+          <w:rFonts w:ascii="Consolas" w:hAnsi="Consolas"/>
+          <w:sz w:val="22"/>
+          <w:lang w:val="en-US"/>
+        </w:rPr>
+        <w:t>(c('--genre'), action='store', default=NA, type='character', help='Genre'))</w:t>
+      </w:r>
+    </w:p>
+    <w:p>
+      <w:pPr>
+        <w:spacing w:after="0"/>
+        <w:ind w:firstLine="0"/>
+        <w:rPr>
+          <w:rFonts w:ascii="Consolas" w:hAnsi="Consolas"/>
+          <w:sz w:val="22"/>
+          <w:lang w:val="en-US"/>
+        </w:rPr>
+      </w:pPr>
+      <w:r>
+        <w:rPr>
+          <w:rFonts w:ascii="Consolas" w:hAnsi="Consolas"/>
+          <w:sz w:val="22"/>
+          <w:lang w:val="en-US"/>
+        </w:rPr>
+        <w:t xml:space="preserve">opt = </w:t>
+      </w:r>
+      <w:proofErr w:type="spellStart"/>
+      <w:r>
+        <w:rPr>
+          <w:rFonts w:ascii="Consolas" w:hAnsi="Consolas"/>
+          <w:sz w:val="22"/>
+          <w:lang w:val="en-US"/>
+        </w:rPr>
+        <w:t>parse_</w:t>
+      </w:r>
+      <w:proofErr w:type="gramStart"/>
+      <w:r>
+        <w:rPr>
+          <w:rFonts w:ascii="Consolas" w:hAnsi="Consolas"/>
+          <w:sz w:val="22"/>
+          <w:lang w:val="en-US"/>
+        </w:rPr>
+        <w:t>args</w:t>
+      </w:r>
+      <w:proofErr w:type="spellEnd"/>
+      <w:r>
+        <w:rPr>
+          <w:rFonts w:ascii="Consolas" w:hAnsi="Consolas"/>
+          <w:sz w:val="22"/>
+          <w:lang w:val="en-US"/>
+        </w:rPr>
+        <w:t>(</w:t>
+      </w:r>
+      <w:proofErr w:type="spellStart"/>
+      <w:proofErr w:type="gramEnd"/>
+      <w:r>
+        <w:rPr>
+          <w:rFonts w:ascii="Consolas" w:hAnsi="Consolas"/>
+          <w:sz w:val="22"/>
+          <w:lang w:val="en-US"/>
+        </w:rPr>
+        <w:t>OptionParser</w:t>
+      </w:r>
+      <w:proofErr w:type="spellEnd"/>
+      <w:r>
+        <w:rPr>
+          <w:rFonts w:ascii="Consolas" w:hAnsi="Consolas"/>
+          <w:sz w:val="22"/>
+          <w:lang w:val="en-US"/>
+        </w:rPr>
+        <w:t>(</w:t>
+      </w:r>
+      <w:proofErr w:type="spellStart"/>
+      <w:r>
+        <w:rPr>
+          <w:rFonts w:ascii="Consolas" w:hAnsi="Consolas"/>
+          <w:sz w:val="22"/>
+          <w:lang w:val="en-US"/>
+        </w:rPr>
+        <w:t>option_list</w:t>
+      </w:r>
+      <w:proofErr w:type="spellEnd"/>
+      <w:r>
+        <w:rPr>
+          <w:rFonts w:ascii="Consolas" w:hAnsi="Consolas"/>
+          <w:sz w:val="22"/>
+          <w:lang w:val="en-US"/>
+        </w:rPr>
+        <w:t>=</w:t>
+      </w:r>
+      <w:proofErr w:type="spellStart"/>
+      <w:r>
+        <w:rPr>
+          <w:rFonts w:ascii="Consolas" w:hAnsi="Consolas"/>
+          <w:sz w:val="22"/>
+          <w:lang w:val="en-US"/>
+        </w:rPr>
+        <w:t>option_list</w:t>
+      </w:r>
+      <w:proofErr w:type="spellEnd"/>
+      <w:r>
+        <w:rPr>
+          <w:rFonts w:ascii="Consolas" w:hAnsi="Consolas"/>
+          <w:sz w:val="22"/>
+          <w:lang w:val="en-US"/>
+        </w:rPr>
+        <w:t>))</w:t>
+      </w:r>
+    </w:p>
+    <w:p>
+      <w:pPr>
+        <w:spacing w:after="0"/>
+        <w:ind w:firstLine="0"/>
+        <w:rPr>
+          <w:rFonts w:ascii="Consolas" w:hAnsi="Consolas"/>
+          <w:sz w:val="22"/>
+          <w:lang w:val="en-US"/>
+        </w:rPr>
+      </w:pPr>
+      <w:proofErr w:type="spellStart"/>
+      <w:proofErr w:type="gramStart"/>
+      <w:r>
+        <w:rPr>
+          <w:rFonts w:ascii="Consolas" w:hAnsi="Consolas"/>
+          <w:sz w:val="22"/>
+          <w:lang w:val="en-US"/>
+        </w:rPr>
+        <w:t>setwd</w:t>
+      </w:r>
+      <w:proofErr w:type="spellEnd"/>
+      <w:r>
+        <w:rPr>
+          <w:rFonts w:ascii="Consolas" w:hAnsi="Consolas"/>
+          <w:sz w:val="22"/>
+          <w:lang w:val="en-US"/>
+        </w:rPr>
+        <w:t>(</w:t>
+      </w:r>
+      <w:proofErr w:type="gramEnd"/>
+      <w:r>
+        <w:rPr>
+          <w:rFonts w:ascii="Consolas" w:hAnsi="Consolas"/>
+          <w:sz w:val="22"/>
+          <w:lang w:val="en-US"/>
+        </w:rPr>
+        <w:t>'..') # for script</w:t>
+      </w:r>
+    </w:p>
+    <w:p>
+      <w:pPr>
+        <w:spacing w:after="0"/>
+        <w:ind w:firstLine="0"/>
+        <w:rPr>
+          <w:rFonts w:ascii="Consolas" w:hAnsi="Consolas"/>
+          <w:sz w:val="22"/>
+          <w:lang w:val="en-US"/>
+        </w:rPr>
+      </w:pPr>
+      <w:r>
+        <w:rPr>
+          <w:rFonts w:ascii="Consolas" w:hAnsi="Consolas"/>
+          <w:sz w:val="22"/>
+          <w:lang w:val="en-US"/>
+        </w:rPr>
+        <w:t>load('</w:t>
+      </w:r>
+      <w:proofErr w:type="spellStart"/>
+      <w:proofErr w:type="gramStart"/>
+      <w:r>
+        <w:rPr>
+          <w:rFonts w:ascii="Consolas" w:hAnsi="Consolas"/>
+          <w:sz w:val="22"/>
+          <w:lang w:val="en-US"/>
+        </w:rPr>
+        <w:t>riaa.Rda</w:t>
+      </w:r>
+      <w:proofErr w:type="spellEnd"/>
+      <w:proofErr w:type="gramEnd"/>
+      <w:r>
+        <w:rPr>
+          <w:rFonts w:ascii="Consolas" w:hAnsi="Consolas"/>
+          <w:sz w:val="22"/>
+          <w:lang w:val="en-US"/>
+        </w:rPr>
+        <w:t>')</w:t>
+      </w:r>
+    </w:p>
+    <w:p>
+      <w:pPr>
+        <w:spacing w:after="0"/>
+        <w:ind w:firstLine="0"/>
+        <w:rPr>
+          <w:rFonts w:ascii="Consolas" w:hAnsi="Consolas"/>
+          <w:sz w:val="22"/>
+          <w:lang w:val="en-US"/>
+        </w:rPr>
+      </w:pPr>
+      <w:proofErr w:type="spellStart"/>
+      <w:proofErr w:type="gramStart"/>
+      <w:r>
+        <w:rPr>
+          <w:rFonts w:ascii="Consolas" w:hAnsi="Consolas"/>
+          <w:sz w:val="22"/>
+          <w:lang w:val="en-US"/>
+        </w:rPr>
+        <w:t>generate.model</w:t>
+      </w:r>
+      <w:proofErr w:type="spellEnd"/>
+      <w:proofErr w:type="gramEnd"/>
+      <w:r>
+        <w:rPr>
+          <w:rFonts w:ascii="Consolas" w:hAnsi="Consolas"/>
+          <w:sz w:val="22"/>
+          <w:lang w:val="en-US"/>
+        </w:rPr>
+        <w:t xml:space="preserve"> &lt;- function (timeseries) {</w:t>
+      </w:r>
+    </w:p>
+    <w:p>
+      <w:pPr>
+        <w:spacing w:after="0"/>
+        <w:ind w:firstLine="0"/>
+        <w:rPr>
+          <w:rFonts w:ascii="Consolas" w:hAnsi="Consolas"/>
+          <w:sz w:val="22"/>
+          <w:lang w:val="en-US"/>
+        </w:rPr>
+      </w:pPr>
+      <w:r>
+        <w:rPr>
+          <w:rFonts w:ascii="Consolas" w:hAnsi="Consolas"/>
+          <w:sz w:val="22"/>
+          <w:lang w:val="en-US"/>
+        </w:rPr>
+        <w:t xml:space="preserve">  model &lt;- </w:t>
+      </w:r>
+      <w:proofErr w:type="gramStart"/>
+      <w:r>
+        <w:rPr>
+          <w:rFonts w:ascii="Consolas" w:hAnsi="Consolas"/>
+          <w:sz w:val="22"/>
+          <w:lang w:val="en-US"/>
+        </w:rPr>
+        <w:t>Arima(</w:t>
+      </w:r>
+      <w:proofErr w:type="gramEnd"/>
+      <w:r>
+        <w:rPr>
+          <w:rFonts w:ascii="Consolas" w:hAnsi="Consolas"/>
+          <w:sz w:val="22"/>
+          <w:lang w:val="en-US"/>
+        </w:rPr>
+        <w:t xml:space="preserve">timeseries, seasonal=c(1,1,0), </w:t>
+      </w:r>
+      <w:proofErr w:type="spellStart"/>
+      <w:r>
+        <w:rPr>
+          <w:rFonts w:ascii="Consolas" w:hAnsi="Consolas"/>
+          <w:sz w:val="22"/>
+          <w:lang w:val="en-US"/>
+        </w:rPr>
+        <w:t>include.drift</w:t>
+      </w:r>
+      <w:proofErr w:type="spellEnd"/>
+      <w:r>
+        <w:rPr>
+          <w:rFonts w:ascii="Consolas" w:hAnsi="Consolas"/>
+          <w:sz w:val="22"/>
+          <w:lang w:val="en-US"/>
+        </w:rPr>
+        <w:t>=T)</w:t>
+      </w:r>
+    </w:p>
+    <w:p>
+      <w:pPr>
+        <w:spacing w:after="0"/>
+        <w:ind w:firstLine="0"/>
+        <w:rPr>
+          <w:rFonts w:ascii="Consolas" w:hAnsi="Consolas"/>
+          <w:sz w:val="22"/>
+          <w:lang w:val="en-US"/>
+        </w:rPr>
+      </w:pPr>
+      <w:r>
+        <w:rPr>
+          <w:rFonts w:ascii="Consolas" w:hAnsi="Consolas"/>
+          <w:sz w:val="22"/>
+          <w:lang w:val="en-US"/>
+        </w:rPr>
+        <w:t xml:space="preserve">  return(model)</w:t>
+      </w:r>
+    </w:p>
+    <w:p>
+      <w:pPr>
+        <w:spacing w:after="0"/>
+        <w:ind w:firstLine="0"/>
+        <w:rPr>
+          <w:rFonts w:ascii="Consolas" w:hAnsi="Consolas"/>
+          <w:sz w:val="22"/>
+          <w:lang w:val="en-US"/>
+        </w:rPr>
+      </w:pPr>
+      <w:r>
+        <w:rPr>
+          <w:rFonts w:ascii="Consolas" w:hAnsi="Consolas"/>
+          <w:sz w:val="22"/>
+          <w:lang w:val="en-US"/>
+        </w:rPr>
+        <w:t>}</w:t>
+      </w:r>
+    </w:p>
+    <w:p>
+      <w:pPr>
+        <w:spacing w:after="0"/>
+        <w:ind w:firstLine="0"/>
+        <w:rPr>
+          <w:rFonts w:ascii="Consolas" w:hAnsi="Consolas"/>
+          <w:sz w:val="22"/>
+          <w:lang w:val="en-US"/>
+        </w:rPr>
+      </w:pPr>
+      <w:proofErr w:type="spellStart"/>
+      <w:proofErr w:type="gramStart"/>
+      <w:r>
+        <w:rPr>
+          <w:rFonts w:ascii="Consolas" w:hAnsi="Consolas"/>
+          <w:sz w:val="22"/>
+          <w:lang w:val="en-US"/>
+        </w:rPr>
+        <w:t>test.model</w:t>
+      </w:r>
+      <w:proofErr w:type="spellEnd"/>
+      <w:proofErr w:type="gramEnd"/>
+      <w:r>
+        <w:rPr>
+          <w:rFonts w:ascii="Consolas" w:hAnsi="Consolas"/>
+          <w:sz w:val="22"/>
+          <w:lang w:val="en-US"/>
+        </w:rPr>
+        <w:t xml:space="preserve"> &lt;- function (timeseries) {</w:t>
+      </w:r>
+    </w:p>
+    <w:p>
+      <w:pPr>
+        <w:spacing w:after="0"/>
+        <w:ind w:firstLine="0"/>
+        <w:rPr>
+          <w:rFonts w:ascii="Consolas" w:hAnsi="Consolas"/>
+          <w:sz w:val="22"/>
+          <w:lang w:val="en-US"/>
+        </w:rPr>
+      </w:pPr>
+      <w:r>
+        <w:rPr>
+          <w:rFonts w:ascii="Consolas" w:hAnsi="Consolas"/>
+          <w:sz w:val="22"/>
+          <w:lang w:val="en-US"/>
+        </w:rPr>
+        <w:t xml:space="preserve">  </w:t>
+      </w:r>
+      <w:proofErr w:type="spellStart"/>
+      <w:proofErr w:type="gramStart"/>
+      <w:r>
+        <w:rPr>
+          <w:rFonts w:ascii="Consolas" w:hAnsi="Consolas"/>
+          <w:sz w:val="22"/>
+          <w:lang w:val="en-US"/>
+        </w:rPr>
+        <w:t>ts.start</w:t>
+      </w:r>
+      <w:proofErr w:type="spellEnd"/>
+      <w:proofErr w:type="gramEnd"/>
+      <w:r>
+        <w:rPr>
+          <w:rFonts w:ascii="Consolas" w:hAnsi="Consolas"/>
+          <w:sz w:val="22"/>
+          <w:lang w:val="en-US"/>
+        </w:rPr>
+        <w:t xml:space="preserve"> &lt;- start(timeseries)</w:t>
+      </w:r>
+    </w:p>
+    <w:p>
+      <w:pPr>
+        <w:spacing w:after="0"/>
+        <w:ind w:firstLine="0"/>
+        <w:rPr>
+          <w:rFonts w:ascii="Consolas" w:hAnsi="Consolas"/>
+          <w:sz w:val="22"/>
+          <w:lang w:val="en-US"/>
+        </w:rPr>
+      </w:pPr>
+      <w:r>
+        <w:rPr>
+          <w:rFonts w:ascii="Consolas" w:hAnsi="Consolas"/>
+          <w:sz w:val="22"/>
+          <w:lang w:val="en-US"/>
+        </w:rPr>
+        <w:t xml:space="preserve">  </w:t>
+      </w:r>
+      <w:proofErr w:type="spellStart"/>
+      <w:r>
+        <w:rPr>
+          <w:rFonts w:ascii="Consolas" w:hAnsi="Consolas"/>
+          <w:sz w:val="22"/>
+          <w:lang w:val="en-US"/>
+        </w:rPr>
+        <w:t>ts.end</w:t>
+      </w:r>
+      <w:proofErr w:type="spellEnd"/>
+      <w:r>
+        <w:rPr>
+          <w:rFonts w:ascii="Consolas" w:hAnsi="Consolas"/>
+          <w:sz w:val="22"/>
+          <w:lang w:val="en-US"/>
+        </w:rPr>
+        <w:t xml:space="preserve"> &lt;- end(timeseries)</w:t>
+      </w:r>
+    </w:p>
+    <w:p>
+      <w:pPr>
+        <w:spacing w:after="0"/>
+        <w:ind w:firstLine="0"/>
+        <w:rPr>
+          <w:rFonts w:ascii="Consolas" w:hAnsi="Consolas"/>
+          <w:sz w:val="22"/>
+          <w:lang w:val="en-US"/>
+        </w:rPr>
+      </w:pPr>
+      <w:r>
+        <w:rPr>
+          <w:rFonts w:ascii="Consolas" w:hAnsi="Consolas"/>
+          <w:sz w:val="22"/>
+          <w:lang w:val="en-US"/>
+        </w:rPr>
+        <w:t xml:space="preserve">  </w:t>
+      </w:r>
+      <w:proofErr w:type="spellStart"/>
+      <w:proofErr w:type="gramStart"/>
+      <w:r>
+        <w:rPr>
+          <w:rFonts w:ascii="Consolas" w:hAnsi="Consolas"/>
+          <w:sz w:val="22"/>
+          <w:lang w:val="en-US"/>
+        </w:rPr>
+        <w:t>ts.middle</w:t>
+      </w:r>
+      <w:proofErr w:type="spellEnd"/>
+      <w:proofErr w:type="gramEnd"/>
+      <w:r>
+        <w:rPr>
+          <w:rFonts w:ascii="Consolas" w:hAnsi="Consolas"/>
+          <w:sz w:val="22"/>
+          <w:lang w:val="en-US"/>
+        </w:rPr>
+        <w:t xml:space="preserve"> &lt;- round(((</w:t>
+      </w:r>
+      <w:proofErr w:type="spellStart"/>
+      <w:r>
+        <w:rPr>
+          <w:rFonts w:ascii="Consolas" w:hAnsi="Consolas"/>
+          <w:sz w:val="22"/>
+          <w:lang w:val="en-US"/>
+        </w:rPr>
+        <w:t>ts.end</w:t>
+      </w:r>
+      <w:proofErr w:type="spellEnd"/>
+      <w:r>
+        <w:rPr>
+          <w:rFonts w:ascii="Consolas" w:hAnsi="Consolas"/>
+          <w:sz w:val="22"/>
+          <w:lang w:val="en-US"/>
+        </w:rPr>
+        <w:t xml:space="preserve">[1] - </w:t>
+      </w:r>
+      <w:proofErr w:type="spellStart"/>
+      <w:r>
+        <w:rPr>
+          <w:rFonts w:ascii="Consolas" w:hAnsi="Consolas"/>
+          <w:sz w:val="22"/>
+          <w:lang w:val="en-US"/>
+        </w:rPr>
+        <w:t>ts.start</w:t>
+      </w:r>
+      <w:proofErr w:type="spellEnd"/>
+      <w:r>
+        <w:rPr>
+          <w:rFonts w:ascii="Consolas" w:hAnsi="Consolas"/>
+          <w:sz w:val="22"/>
+          <w:lang w:val="en-US"/>
+        </w:rPr>
+        <w:t xml:space="preserve">[1]) * 0.6) + </w:t>
+      </w:r>
+      <w:proofErr w:type="spellStart"/>
+      <w:r>
+        <w:rPr>
+          <w:rFonts w:ascii="Consolas" w:hAnsi="Consolas"/>
+          <w:sz w:val="22"/>
+          <w:lang w:val="en-US"/>
+        </w:rPr>
+        <w:t>ts.start</w:t>
+      </w:r>
+      <w:proofErr w:type="spellEnd"/>
+      <w:r>
+        <w:rPr>
+          <w:rFonts w:ascii="Consolas" w:hAnsi="Consolas"/>
+          <w:sz w:val="22"/>
+          <w:lang w:val="en-US"/>
+        </w:rPr>
+        <w:t>[1])</w:t>
+      </w:r>
+    </w:p>
+    <w:p>
+      <w:pPr>
+        <w:spacing w:after="0"/>
+        <w:ind w:firstLine="0"/>
+        <w:rPr>
+          <w:rFonts w:ascii="Consolas" w:hAnsi="Consolas"/>
+          <w:sz w:val="22"/>
+          <w:lang w:val="en-US"/>
+        </w:rPr>
+      </w:pPr>
+      <w:r>
+        <w:rPr>
+          <w:rFonts w:ascii="Consolas" w:hAnsi="Consolas"/>
+          <w:sz w:val="22"/>
+          <w:lang w:val="en-US"/>
+        </w:rPr>
+        <w:t xml:space="preserve">  </w:t>
+      </w:r>
+      <w:proofErr w:type="spellStart"/>
+      <w:proofErr w:type="gramStart"/>
+      <w:r>
+        <w:rPr>
+          <w:rFonts w:ascii="Consolas" w:hAnsi="Consolas"/>
+          <w:sz w:val="22"/>
+          <w:lang w:val="en-US"/>
+        </w:rPr>
+        <w:t>model.train</w:t>
+      </w:r>
+      <w:proofErr w:type="spellEnd"/>
+      <w:proofErr w:type="gramEnd"/>
+      <w:r>
+        <w:rPr>
+          <w:rFonts w:ascii="Consolas" w:hAnsi="Consolas"/>
+          <w:sz w:val="22"/>
+          <w:lang w:val="en-US"/>
+        </w:rPr>
+        <w:t xml:space="preserve"> &lt;- window(timeseries,</w:t>
+      </w:r>
+      <w:r>
+        <w:rPr>
+          <w:rFonts w:ascii="Consolas" w:hAnsi="Consolas"/>
+          <w:sz w:val="22"/>
+          <w:lang w:val="en-US"/>
+        </w:rPr>
+        <w:t xml:space="preserve"> </w:t>
+      </w:r>
+      <w:r>
+        <w:rPr>
+          <w:rFonts w:ascii="Consolas" w:hAnsi="Consolas"/>
+          <w:sz w:val="22"/>
+          <w:lang w:val="en-US"/>
+        </w:rPr>
+        <w:t>start=c(</w:t>
+      </w:r>
+      <w:proofErr w:type="spellStart"/>
+      <w:r>
+        <w:rPr>
+          <w:rFonts w:ascii="Consolas" w:hAnsi="Consolas"/>
+          <w:sz w:val="22"/>
+          <w:lang w:val="en-US"/>
+        </w:rPr>
+        <w:t>ts.start</w:t>
+      </w:r>
+      <w:proofErr w:type="spellEnd"/>
+      <w:r>
+        <w:rPr>
+          <w:rFonts w:ascii="Consolas" w:hAnsi="Consolas"/>
+          <w:sz w:val="22"/>
+          <w:lang w:val="en-US"/>
+        </w:rPr>
+        <w:t xml:space="preserve">[1], </w:t>
+      </w:r>
+      <w:proofErr w:type="spellStart"/>
+      <w:r>
+        <w:rPr>
+          <w:rFonts w:ascii="Consolas" w:hAnsi="Consolas"/>
+          <w:sz w:val="22"/>
+          <w:lang w:val="en-US"/>
+        </w:rPr>
+        <w:t>ts.start</w:t>
+      </w:r>
+      <w:proofErr w:type="spellEnd"/>
+      <w:r>
+        <w:rPr>
+          <w:rFonts w:ascii="Consolas" w:hAnsi="Consolas"/>
+          <w:sz w:val="22"/>
+          <w:lang w:val="en-US"/>
+        </w:rPr>
+        <w:t>[2]),</w:t>
+      </w:r>
+    </w:p>
+    <w:p>
+      <w:pPr>
+        <w:spacing w:after="0"/>
+        <w:ind w:firstLine="0"/>
+        <w:rPr>
+          <w:rFonts w:ascii="Consolas" w:hAnsi="Consolas"/>
+          <w:sz w:val="22"/>
+          <w:lang w:val="en-US"/>
+        </w:rPr>
+      </w:pPr>
+      <w:r>
+        <w:rPr>
+          <w:rFonts w:ascii="Consolas" w:hAnsi="Consolas"/>
+          <w:sz w:val="22"/>
+          <w:lang w:val="en-US"/>
+        </w:rPr>
+        <w:t xml:space="preserve">                        end=c(</w:t>
+      </w:r>
+      <w:proofErr w:type="spellStart"/>
+      <w:proofErr w:type="gramStart"/>
+      <w:r>
+        <w:rPr>
+          <w:rFonts w:ascii="Consolas" w:hAnsi="Consolas"/>
+          <w:sz w:val="22"/>
+          <w:lang w:val="en-US"/>
+        </w:rPr>
+        <w:t>ts.middle</w:t>
+      </w:r>
+      <w:proofErr w:type="spellEnd"/>
+      <w:proofErr w:type="gramEnd"/>
+      <w:r>
+        <w:rPr>
+          <w:rFonts w:ascii="Consolas" w:hAnsi="Consolas"/>
+          <w:sz w:val="22"/>
+          <w:lang w:val="en-US"/>
+        </w:rPr>
+        <w:t>[1], 12))</w:t>
+      </w:r>
+    </w:p>
+    <w:p>
+      <w:pPr>
+        <w:spacing w:after="0"/>
+        <w:ind w:firstLine="0"/>
+        <w:rPr>
+          <w:rFonts w:ascii="Consolas" w:hAnsi="Consolas"/>
+          <w:sz w:val="22"/>
+          <w:lang w:val="en-US"/>
+        </w:rPr>
+      </w:pPr>
+      <w:r>
+        <w:rPr>
+          <w:rFonts w:ascii="Consolas" w:hAnsi="Consolas"/>
+          <w:sz w:val="22"/>
+          <w:lang w:val="en-US"/>
+        </w:rPr>
+        <w:t xml:space="preserve">  </w:t>
+      </w:r>
+      <w:proofErr w:type="spellStart"/>
+      <w:r>
+        <w:rPr>
+          <w:rFonts w:ascii="Consolas" w:hAnsi="Consolas"/>
+          <w:sz w:val="22"/>
+          <w:lang w:val="en-US"/>
+        </w:rPr>
+        <w:t>model.test</w:t>
+      </w:r>
+      <w:proofErr w:type="spellEnd"/>
+      <w:r>
+        <w:rPr>
+          <w:rFonts w:ascii="Consolas" w:hAnsi="Consolas"/>
+          <w:sz w:val="22"/>
+          <w:lang w:val="en-US"/>
+        </w:rPr>
+        <w:t xml:space="preserve"> &lt;- </w:t>
+      </w:r>
+      <w:proofErr w:type="gramStart"/>
+      <w:r>
+        <w:rPr>
+          <w:rFonts w:ascii="Consolas" w:hAnsi="Consolas"/>
+          <w:sz w:val="22"/>
+          <w:lang w:val="en-US"/>
+        </w:rPr>
+        <w:t>window(</w:t>
+      </w:r>
+      <w:proofErr w:type="gramEnd"/>
+      <w:r>
+        <w:rPr>
+          <w:rFonts w:ascii="Consolas" w:hAnsi="Consolas"/>
+          <w:sz w:val="22"/>
+          <w:lang w:val="en-US"/>
+        </w:rPr>
+        <w:t>timeseries,</w:t>
+      </w:r>
+      <w:r>
+        <w:rPr>
+          <w:rFonts w:ascii="Consolas" w:hAnsi="Consolas"/>
+          <w:sz w:val="22"/>
+          <w:lang w:val="en-US"/>
+        </w:rPr>
+        <w:t xml:space="preserve"> </w:t>
+      </w:r>
+      <w:r>
+        <w:rPr>
+          <w:rFonts w:ascii="Consolas" w:hAnsi="Consolas"/>
+          <w:sz w:val="22"/>
+          <w:lang w:val="en-US"/>
+        </w:rPr>
+        <w:t>start=c(</w:t>
+      </w:r>
+      <w:proofErr w:type="spellStart"/>
+      <w:r>
+        <w:rPr>
+          <w:rFonts w:ascii="Consolas" w:hAnsi="Consolas"/>
+          <w:sz w:val="22"/>
+          <w:lang w:val="en-US"/>
+        </w:rPr>
+        <w:t>ts.middle</w:t>
+      </w:r>
+      <w:proofErr w:type="spellEnd"/>
+      <w:r>
+        <w:rPr>
+          <w:rFonts w:ascii="Consolas" w:hAnsi="Consolas"/>
+          <w:sz w:val="22"/>
+          <w:lang w:val="en-US"/>
+        </w:rPr>
+        <w:t>[1]+1, 1),</w:t>
+      </w:r>
+    </w:p>
+    <w:p>
+      <w:pPr>
+        <w:spacing w:after="0"/>
+        <w:ind w:firstLine="0"/>
+        <w:rPr>
+          <w:rFonts w:ascii="Consolas" w:hAnsi="Consolas"/>
+          <w:sz w:val="22"/>
+          <w:lang w:val="en-US"/>
+        </w:rPr>
+      </w:pPr>
+      <w:r>
+        <w:rPr>
+          <w:rFonts w:ascii="Consolas" w:hAnsi="Consolas"/>
+          <w:sz w:val="22"/>
+          <w:lang w:val="en-US"/>
+        </w:rPr>
+        <w:t xml:space="preserve">                       end=c(</w:t>
+      </w:r>
+      <w:proofErr w:type="spellStart"/>
+      <w:proofErr w:type="gramStart"/>
+      <w:r>
+        <w:rPr>
+          <w:rFonts w:ascii="Consolas" w:hAnsi="Consolas"/>
+          <w:sz w:val="22"/>
+          <w:lang w:val="en-US"/>
+        </w:rPr>
+        <w:t>ts.end</w:t>
+      </w:r>
+      <w:proofErr w:type="spellEnd"/>
+      <w:r>
+        <w:rPr>
+          <w:rFonts w:ascii="Consolas" w:hAnsi="Consolas"/>
+          <w:sz w:val="22"/>
+          <w:lang w:val="en-US"/>
+        </w:rPr>
+        <w:t>[</w:t>
+      </w:r>
+      <w:proofErr w:type="gramEnd"/>
+      <w:r>
+        <w:rPr>
+          <w:rFonts w:ascii="Consolas" w:hAnsi="Consolas"/>
+          <w:sz w:val="22"/>
+          <w:lang w:val="en-US"/>
+        </w:rPr>
+        <w:t xml:space="preserve">1], </w:t>
+      </w:r>
+      <w:proofErr w:type="spellStart"/>
+      <w:r>
+        <w:rPr>
+          <w:rFonts w:ascii="Consolas" w:hAnsi="Consolas"/>
+          <w:sz w:val="22"/>
+          <w:lang w:val="en-US"/>
+        </w:rPr>
+        <w:t>ts.end</w:t>
+      </w:r>
+      <w:proofErr w:type="spellEnd"/>
+      <w:r>
+        <w:rPr>
+          <w:rFonts w:ascii="Consolas" w:hAnsi="Consolas"/>
+          <w:sz w:val="22"/>
+          <w:lang w:val="en-US"/>
+        </w:rPr>
+        <w:t>[2]))</w:t>
+      </w:r>
+    </w:p>
+    <w:p>
+      <w:pPr>
+        <w:spacing w:after="0"/>
+        <w:ind w:firstLine="0"/>
+        <w:rPr>
+          <w:rFonts w:ascii="Consolas" w:hAnsi="Consolas"/>
+          <w:sz w:val="22"/>
+          <w:lang w:val="en-US"/>
+        </w:rPr>
+      </w:pPr>
+      <w:r>
+        <w:rPr>
+          <w:rFonts w:ascii="Consolas" w:hAnsi="Consolas"/>
+          <w:sz w:val="22"/>
+          <w:lang w:val="en-US"/>
+        </w:rPr>
+        <w:t xml:space="preserve">  model &lt;- </w:t>
+      </w:r>
+      <w:proofErr w:type="spellStart"/>
+      <w:proofErr w:type="gramStart"/>
+      <w:r>
+        <w:rPr>
+          <w:rFonts w:ascii="Consolas" w:hAnsi="Consolas"/>
+          <w:sz w:val="22"/>
+          <w:lang w:val="en-US"/>
+        </w:rPr>
+        <w:t>generate.model</w:t>
+      </w:r>
+      <w:proofErr w:type="spellEnd"/>
+      <w:proofErr w:type="gramEnd"/>
+      <w:r>
+        <w:rPr>
+          <w:rFonts w:ascii="Consolas" w:hAnsi="Consolas"/>
+          <w:sz w:val="22"/>
+          <w:lang w:val="en-US"/>
+        </w:rPr>
+        <w:t>(</w:t>
+      </w:r>
+      <w:proofErr w:type="spellStart"/>
+      <w:r>
+        <w:rPr>
+          <w:rFonts w:ascii="Consolas" w:hAnsi="Consolas"/>
+          <w:sz w:val="22"/>
+          <w:lang w:val="en-US"/>
+        </w:rPr>
+        <w:t>model.train</w:t>
+      </w:r>
+      <w:proofErr w:type="spellEnd"/>
+      <w:r>
+        <w:rPr>
+          <w:rFonts w:ascii="Consolas" w:hAnsi="Consolas"/>
+          <w:sz w:val="22"/>
+          <w:lang w:val="en-US"/>
+        </w:rPr>
+        <w:t>)</w:t>
+      </w:r>
+    </w:p>
+    <w:p>
+      <w:pPr>
+        <w:spacing w:after="0"/>
+        <w:ind w:firstLine="0"/>
+        <w:rPr>
+          <w:rFonts w:ascii="Consolas" w:hAnsi="Consolas"/>
+          <w:sz w:val="22"/>
+          <w:lang w:val="en-US"/>
+        </w:rPr>
+      </w:pPr>
+      <w:r>
+        <w:rPr>
+          <w:rFonts w:ascii="Consolas" w:hAnsi="Consolas"/>
+          <w:sz w:val="22"/>
+          <w:lang w:val="en-US"/>
+        </w:rPr>
+        <w:t xml:space="preserve">  acc &lt;- </w:t>
+      </w:r>
+      <w:proofErr w:type="gramStart"/>
+      <w:r>
+        <w:rPr>
+          <w:rFonts w:ascii="Consolas" w:hAnsi="Consolas"/>
+          <w:sz w:val="22"/>
+          <w:lang w:val="en-US"/>
+        </w:rPr>
+        <w:t>accuracy(</w:t>
+      </w:r>
+      <w:proofErr w:type="gramEnd"/>
+      <w:r>
+        <w:rPr>
+          <w:rFonts w:ascii="Consolas" w:hAnsi="Consolas"/>
+          <w:sz w:val="22"/>
+          <w:lang w:val="en-US"/>
+        </w:rPr>
+        <w:t>forecast(model, h=length(</w:t>
+      </w:r>
+      <w:proofErr w:type="spellStart"/>
+      <w:r>
+        <w:rPr>
+          <w:rFonts w:ascii="Consolas" w:hAnsi="Consolas"/>
+          <w:sz w:val="22"/>
+          <w:lang w:val="en-US"/>
+        </w:rPr>
+        <w:t>model.test</w:t>
+      </w:r>
+      <w:proofErr w:type="spellEnd"/>
+      <w:r>
+        <w:rPr>
+          <w:rFonts w:ascii="Consolas" w:hAnsi="Consolas"/>
+          <w:sz w:val="22"/>
+          <w:lang w:val="en-US"/>
+        </w:rPr>
+        <w:t xml:space="preserve">)), </w:t>
+      </w:r>
+      <w:proofErr w:type="spellStart"/>
+      <w:r>
+        <w:rPr>
+          <w:rFonts w:ascii="Consolas" w:hAnsi="Consolas"/>
+          <w:sz w:val="22"/>
+          <w:lang w:val="en-US"/>
+        </w:rPr>
+        <w:t>model.test</w:t>
+      </w:r>
+      <w:proofErr w:type="spellEnd"/>
+      <w:r>
+        <w:rPr>
+          <w:rFonts w:ascii="Consolas" w:hAnsi="Consolas"/>
+          <w:sz w:val="22"/>
+          <w:lang w:val="en-US"/>
+        </w:rPr>
+        <w:t>)</w:t>
+      </w:r>
+    </w:p>
+    <w:p>
+      <w:pPr>
+        <w:spacing w:after="0"/>
+        <w:ind w:firstLine="0"/>
+        <w:rPr>
+          <w:rFonts w:ascii="Consolas" w:hAnsi="Consolas"/>
+          <w:sz w:val="22"/>
+          <w:lang w:val="en-US"/>
+        </w:rPr>
+      </w:pPr>
+      <w:r>
+        <w:rPr>
+          <w:rFonts w:ascii="Consolas" w:hAnsi="Consolas"/>
+          <w:sz w:val="22"/>
+          <w:lang w:val="en-US"/>
+        </w:rPr>
+        <w:t xml:space="preserve">  print(</w:t>
+      </w:r>
+      <w:proofErr w:type="gramStart"/>
+      <w:r>
+        <w:rPr>
+          <w:rFonts w:ascii="Consolas" w:hAnsi="Consolas"/>
+          <w:sz w:val="22"/>
+          <w:lang w:val="en-US"/>
+        </w:rPr>
+        <w:t>'!&amp;</w:t>
+      </w:r>
+      <w:proofErr w:type="gramEnd"/>
+      <w:r>
+        <w:rPr>
+          <w:rFonts w:ascii="Consolas" w:hAnsi="Consolas"/>
+          <w:sz w:val="22"/>
+          <w:lang w:val="en-US"/>
+        </w:rPr>
+        <w:t>ME')</w:t>
+      </w:r>
+      <w:r>
+        <w:rPr>
+          <w:rFonts w:ascii="Consolas" w:hAnsi="Consolas"/>
+          <w:sz w:val="22"/>
+          <w:lang w:val="en-US"/>
+        </w:rPr>
+        <w:t xml:space="preserve"> </w:t>
+      </w:r>
+      <w:r>
+        <w:rPr>
+          <w:rFonts w:ascii="Consolas" w:hAnsi="Consolas"/>
+          <w:sz w:val="22"/>
+          <w:lang w:val="en-US"/>
+        </w:rPr>
+        <w:t>print(acc[,1])</w:t>
+      </w:r>
+    </w:p>
+    <w:p>
+      <w:pPr>
+        <w:spacing w:after="0"/>
+        <w:ind w:firstLine="0"/>
+        <w:rPr>
+          <w:rFonts w:ascii="Consolas" w:hAnsi="Consolas"/>
+          <w:sz w:val="22"/>
+          <w:lang w:val="en-US"/>
+        </w:rPr>
+      </w:pPr>
+      <w:r>
+        <w:rPr>
+          <w:rFonts w:ascii="Consolas" w:hAnsi="Consolas"/>
+          <w:sz w:val="22"/>
+          <w:lang w:val="en-US"/>
+        </w:rPr>
+        <w:t xml:space="preserve">  print(</w:t>
+      </w:r>
+      <w:proofErr w:type="gramStart"/>
+      <w:r>
+        <w:rPr>
+          <w:rFonts w:ascii="Consolas" w:hAnsi="Consolas"/>
+          <w:sz w:val="22"/>
+          <w:lang w:val="en-US"/>
+        </w:rPr>
+        <w:t>'!&amp;</w:t>
+      </w:r>
+      <w:proofErr w:type="gramEnd"/>
+      <w:r>
+        <w:rPr>
+          <w:rFonts w:ascii="Consolas" w:hAnsi="Consolas"/>
+          <w:sz w:val="22"/>
+          <w:lang w:val="en-US"/>
+        </w:rPr>
+        <w:t>RMSE')</w:t>
+      </w:r>
+      <w:r>
+        <w:rPr>
+          <w:rFonts w:ascii="Consolas" w:hAnsi="Consolas"/>
+          <w:sz w:val="22"/>
+          <w:lang w:val="en-US"/>
+        </w:rPr>
+        <w:t xml:space="preserve"> </w:t>
+      </w:r>
+      <w:r>
+        <w:rPr>
+          <w:rFonts w:ascii="Consolas" w:hAnsi="Consolas"/>
+          <w:sz w:val="22"/>
+          <w:lang w:val="en-US"/>
+        </w:rPr>
+        <w:t>print(acc[,2])</w:t>
+      </w:r>
+    </w:p>
+    <w:p>
+      <w:pPr>
+        <w:spacing w:after="0"/>
+        <w:ind w:firstLine="0"/>
+        <w:rPr>
+          <w:rFonts w:ascii="Consolas" w:hAnsi="Consolas"/>
+          <w:sz w:val="22"/>
+          <w:lang w:val="en-US"/>
+        </w:rPr>
+      </w:pPr>
+      <w:r>
+        <w:rPr>
+          <w:rFonts w:ascii="Consolas" w:hAnsi="Consolas"/>
+          <w:sz w:val="22"/>
+          <w:lang w:val="en-US"/>
+        </w:rPr>
+        <w:lastRenderedPageBreak/>
+        <w:t xml:space="preserve">  print(</w:t>
+      </w:r>
+      <w:proofErr w:type="gramStart"/>
+      <w:r>
+        <w:rPr>
+          <w:rFonts w:ascii="Consolas" w:hAnsi="Consolas"/>
+          <w:sz w:val="22"/>
+          <w:lang w:val="en-US"/>
+        </w:rPr>
+        <w:t>'!&amp;</w:t>
+      </w:r>
+      <w:proofErr w:type="gramEnd"/>
+      <w:r>
+        <w:rPr>
+          <w:rFonts w:ascii="Consolas" w:hAnsi="Consolas"/>
+          <w:sz w:val="22"/>
+          <w:lang w:val="en-US"/>
+        </w:rPr>
+        <w:t>MAE')</w:t>
+      </w:r>
+      <w:r>
+        <w:rPr>
+          <w:rFonts w:ascii="Consolas" w:hAnsi="Consolas"/>
+          <w:sz w:val="22"/>
+          <w:lang w:val="en-US"/>
+        </w:rPr>
+        <w:t xml:space="preserve"> </w:t>
+      </w:r>
+      <w:r>
+        <w:rPr>
+          <w:rFonts w:ascii="Consolas" w:hAnsi="Consolas"/>
+          <w:sz w:val="22"/>
+          <w:lang w:val="en-US"/>
+        </w:rPr>
+        <w:t>print(acc[,3])</w:t>
+      </w:r>
+    </w:p>
+    <w:p>
+      <w:pPr>
+        <w:spacing w:after="0"/>
+        <w:ind w:firstLine="0"/>
+        <w:rPr>
+          <w:rFonts w:ascii="Consolas" w:hAnsi="Consolas"/>
+          <w:sz w:val="22"/>
+          <w:lang w:val="en-US"/>
+        </w:rPr>
+      </w:pPr>
+      <w:r>
+        <w:rPr>
+          <w:rFonts w:ascii="Consolas" w:hAnsi="Consolas"/>
+          <w:sz w:val="22"/>
+          <w:lang w:val="en-US"/>
+        </w:rPr>
+        <w:t xml:space="preserve">  print(</w:t>
+      </w:r>
+      <w:proofErr w:type="gramStart"/>
+      <w:r>
+        <w:rPr>
+          <w:rFonts w:ascii="Consolas" w:hAnsi="Consolas"/>
+          <w:sz w:val="22"/>
+          <w:lang w:val="en-US"/>
+        </w:rPr>
+        <w:t>'!&amp;</w:t>
+      </w:r>
+      <w:proofErr w:type="gramEnd"/>
+      <w:r>
+        <w:rPr>
+          <w:rFonts w:ascii="Consolas" w:hAnsi="Consolas"/>
+          <w:sz w:val="22"/>
+          <w:lang w:val="en-US"/>
+        </w:rPr>
+        <w:t>MPE')</w:t>
+      </w:r>
+      <w:r>
+        <w:rPr>
+          <w:rFonts w:ascii="Consolas" w:hAnsi="Consolas"/>
+          <w:sz w:val="22"/>
+          <w:lang w:val="en-US"/>
+        </w:rPr>
+        <w:t xml:space="preserve"> </w:t>
+      </w:r>
+      <w:r>
+        <w:rPr>
+          <w:rFonts w:ascii="Consolas" w:hAnsi="Consolas"/>
+          <w:sz w:val="22"/>
+          <w:lang w:val="en-US"/>
+        </w:rPr>
+        <w:t>print(acc[,4])</w:t>
+      </w:r>
+    </w:p>
+    <w:p>
+      <w:pPr>
+        <w:spacing w:after="0"/>
+        <w:ind w:firstLine="0"/>
+        <w:rPr>
+          <w:rFonts w:ascii="Consolas" w:hAnsi="Consolas"/>
+          <w:sz w:val="22"/>
+          <w:lang w:val="en-US"/>
+        </w:rPr>
+      </w:pPr>
+      <w:r>
+        <w:rPr>
+          <w:rFonts w:ascii="Consolas" w:hAnsi="Consolas"/>
+          <w:sz w:val="22"/>
+          <w:lang w:val="en-US"/>
+        </w:rPr>
+        <w:t xml:space="preserve">  print(</w:t>
+      </w:r>
+      <w:proofErr w:type="gramStart"/>
+      <w:r>
+        <w:rPr>
+          <w:rFonts w:ascii="Consolas" w:hAnsi="Consolas"/>
+          <w:sz w:val="22"/>
+          <w:lang w:val="en-US"/>
+        </w:rPr>
+        <w:t>'!&amp;</w:t>
+      </w:r>
+      <w:proofErr w:type="gramEnd"/>
+      <w:r>
+        <w:rPr>
+          <w:rFonts w:ascii="Consolas" w:hAnsi="Consolas"/>
+          <w:sz w:val="22"/>
+          <w:lang w:val="en-US"/>
+        </w:rPr>
+        <w:t>MAPE')</w:t>
+      </w:r>
+      <w:r>
+        <w:rPr>
+          <w:rFonts w:ascii="Consolas" w:hAnsi="Consolas"/>
+          <w:sz w:val="22"/>
+          <w:lang w:val="en-US"/>
+        </w:rPr>
+        <w:t xml:space="preserve"> </w:t>
+      </w:r>
+      <w:r>
+        <w:rPr>
+          <w:rFonts w:ascii="Consolas" w:hAnsi="Consolas"/>
+          <w:sz w:val="22"/>
+          <w:lang w:val="en-US"/>
+        </w:rPr>
+        <w:t>print(acc[,5])</w:t>
+      </w:r>
+    </w:p>
+    <w:p>
+      <w:pPr>
+        <w:spacing w:after="0"/>
+        <w:ind w:firstLine="0"/>
+        <w:rPr>
+          <w:rFonts w:ascii="Consolas" w:hAnsi="Consolas"/>
+          <w:sz w:val="22"/>
+          <w:lang w:val="en-US"/>
+        </w:rPr>
+      </w:pPr>
+      <w:r>
+        <w:rPr>
+          <w:rFonts w:ascii="Consolas" w:hAnsi="Consolas"/>
+          <w:sz w:val="22"/>
+          <w:lang w:val="en-US"/>
+        </w:rPr>
+        <w:t xml:space="preserve">  print(</w:t>
+      </w:r>
+      <w:proofErr w:type="gramStart"/>
+      <w:r>
+        <w:rPr>
+          <w:rFonts w:ascii="Consolas" w:hAnsi="Consolas"/>
+          <w:sz w:val="22"/>
+          <w:lang w:val="en-US"/>
+        </w:rPr>
+        <w:t>'!&amp;</w:t>
+      </w:r>
+      <w:proofErr w:type="gramEnd"/>
+      <w:r>
+        <w:rPr>
+          <w:rFonts w:ascii="Consolas" w:hAnsi="Consolas"/>
+          <w:sz w:val="22"/>
+          <w:lang w:val="en-US"/>
+        </w:rPr>
+        <w:t>MASE')</w:t>
+      </w:r>
+      <w:r>
+        <w:rPr>
+          <w:rFonts w:ascii="Consolas" w:hAnsi="Consolas"/>
+          <w:sz w:val="22"/>
+          <w:lang w:val="en-US"/>
+        </w:rPr>
+        <w:t xml:space="preserve"> </w:t>
+      </w:r>
+      <w:r>
+        <w:rPr>
+          <w:rFonts w:ascii="Consolas" w:hAnsi="Consolas"/>
+          <w:sz w:val="22"/>
+          <w:lang w:val="en-US"/>
+        </w:rPr>
+        <w:t>print(acc[,6])</w:t>
+      </w:r>
+    </w:p>
+    <w:p>
+      <w:pPr>
+        <w:spacing w:after="0"/>
+        <w:ind w:firstLine="0"/>
+        <w:rPr>
+          <w:rFonts w:ascii="Consolas" w:hAnsi="Consolas"/>
+          <w:sz w:val="22"/>
+          <w:lang w:val="en-US"/>
+        </w:rPr>
+      </w:pPr>
+      <w:r>
+        <w:rPr>
+          <w:rFonts w:ascii="Consolas" w:hAnsi="Consolas"/>
+          <w:sz w:val="22"/>
+          <w:lang w:val="en-US"/>
+        </w:rPr>
+        <w:t xml:space="preserve">  print(</w:t>
+      </w:r>
+      <w:proofErr w:type="gramStart"/>
+      <w:r>
+        <w:rPr>
+          <w:rFonts w:ascii="Consolas" w:hAnsi="Consolas"/>
+          <w:sz w:val="22"/>
+          <w:lang w:val="en-US"/>
+        </w:rPr>
+        <w:t>'!&amp;</w:t>
+      </w:r>
+      <w:proofErr w:type="gramEnd"/>
+      <w:r>
+        <w:rPr>
+          <w:rFonts w:ascii="Consolas" w:hAnsi="Consolas"/>
+          <w:sz w:val="22"/>
+          <w:lang w:val="en-US"/>
+        </w:rPr>
+        <w:t>ACF1')</w:t>
+      </w:r>
+      <w:r>
+        <w:rPr>
+          <w:rFonts w:ascii="Consolas" w:hAnsi="Consolas"/>
+          <w:sz w:val="22"/>
+          <w:lang w:val="en-US"/>
+        </w:rPr>
+        <w:t xml:space="preserve"> </w:t>
+      </w:r>
+      <w:r>
+        <w:rPr>
+          <w:rFonts w:ascii="Consolas" w:hAnsi="Consolas"/>
+          <w:sz w:val="22"/>
+          <w:lang w:val="en-US"/>
+        </w:rPr>
+        <w:t>print(acc[,7])</w:t>
+      </w:r>
+    </w:p>
+    <w:p>
+      <w:pPr>
+        <w:spacing w:after="0"/>
+        <w:ind w:firstLine="0"/>
+        <w:rPr>
+          <w:rFonts w:ascii="Consolas" w:hAnsi="Consolas"/>
+          <w:sz w:val="22"/>
+          <w:lang w:val="en-US"/>
+        </w:rPr>
+      </w:pPr>
+      <w:r>
+        <w:rPr>
+          <w:rFonts w:ascii="Consolas" w:hAnsi="Consolas"/>
+          <w:sz w:val="22"/>
+          <w:lang w:val="en-US"/>
+        </w:rPr>
+        <w:t>}</w:t>
+      </w:r>
+    </w:p>
+    <w:p>
+      <w:pPr>
+        <w:spacing w:after="0"/>
+        <w:ind w:firstLine="0"/>
+        <w:rPr>
+          <w:rFonts w:ascii="Consolas" w:hAnsi="Consolas"/>
+          <w:sz w:val="22"/>
+          <w:lang w:val="en-US"/>
+        </w:rPr>
+      </w:pPr>
+      <w:r>
+        <w:rPr>
+          <w:rFonts w:ascii="Consolas" w:hAnsi="Consolas"/>
+          <w:sz w:val="22"/>
+          <w:lang w:val="en-US"/>
+        </w:rPr>
+        <w:t>if (</w:t>
+      </w:r>
+      <w:proofErr w:type="spellStart"/>
+      <w:r>
+        <w:rPr>
+          <w:rFonts w:ascii="Consolas" w:hAnsi="Consolas"/>
+          <w:sz w:val="22"/>
+          <w:lang w:val="en-US"/>
+        </w:rPr>
+        <w:t>opt$genre</w:t>
+      </w:r>
+      <w:proofErr w:type="spellEnd"/>
+      <w:r>
+        <w:rPr>
+          <w:rFonts w:ascii="Consolas" w:hAnsi="Consolas"/>
+          <w:sz w:val="22"/>
+          <w:lang w:val="en-US"/>
+        </w:rPr>
+        <w:t xml:space="preserve"> == 'all') {</w:t>
+      </w:r>
+    </w:p>
+    <w:p>
+      <w:pPr>
+        <w:spacing w:after="0"/>
+        <w:ind w:firstLine="0"/>
+        <w:rPr>
+          <w:rFonts w:ascii="Consolas" w:hAnsi="Consolas"/>
+          <w:sz w:val="22"/>
+          <w:lang w:val="en-US"/>
+        </w:rPr>
+      </w:pPr>
+      <w:r>
+        <w:rPr>
+          <w:rFonts w:ascii="Consolas" w:hAnsi="Consolas"/>
+          <w:sz w:val="22"/>
+          <w:lang w:val="en-US"/>
+        </w:rPr>
+        <w:t xml:space="preserve">  print(levels(</w:t>
+      </w:r>
+      <w:proofErr w:type="spellStart"/>
+      <w:proofErr w:type="gramStart"/>
+      <w:r>
+        <w:rPr>
+          <w:rFonts w:ascii="Consolas" w:hAnsi="Consolas"/>
+          <w:sz w:val="22"/>
+          <w:lang w:val="en-US"/>
+        </w:rPr>
+        <w:t>time.range</w:t>
+      </w:r>
+      <w:proofErr w:type="gramEnd"/>
+      <w:r>
+        <w:rPr>
+          <w:rFonts w:ascii="Consolas" w:hAnsi="Consolas"/>
+          <w:sz w:val="22"/>
+          <w:lang w:val="en-US"/>
+        </w:rPr>
+        <w:t>$Genre</w:t>
+      </w:r>
+      <w:proofErr w:type="spellEnd"/>
+      <w:r>
+        <w:rPr>
+          <w:rFonts w:ascii="Consolas" w:hAnsi="Consolas"/>
+          <w:sz w:val="22"/>
+          <w:lang w:val="en-US"/>
+        </w:rPr>
+        <w:t>))</w:t>
+      </w:r>
+    </w:p>
+    <w:p>
+      <w:pPr>
+        <w:spacing w:after="0"/>
+        <w:ind w:firstLine="0"/>
+        <w:rPr>
+          <w:rFonts w:ascii="Consolas" w:hAnsi="Consolas"/>
+          <w:sz w:val="22"/>
+          <w:lang w:val="en-US"/>
+        </w:rPr>
+      </w:pPr>
+      <w:r>
+        <w:rPr>
+          <w:rFonts w:ascii="Consolas" w:hAnsi="Consolas"/>
+          <w:sz w:val="22"/>
+          <w:lang w:val="en-US"/>
+        </w:rPr>
+        <w:t>} else {</w:t>
+      </w:r>
+    </w:p>
+    <w:p>
+      <w:pPr>
+        <w:spacing w:after="0"/>
+        <w:ind w:firstLine="0"/>
+        <w:rPr>
+          <w:rFonts w:ascii="Consolas" w:hAnsi="Consolas"/>
+          <w:sz w:val="22"/>
+          <w:lang w:val="en-US"/>
+        </w:rPr>
+      </w:pPr>
+      <w:r>
+        <w:rPr>
+          <w:rFonts w:ascii="Consolas" w:hAnsi="Consolas"/>
+          <w:sz w:val="22"/>
+          <w:lang w:val="en-US"/>
+        </w:rPr>
+        <w:t xml:space="preserve">  library(</w:t>
+      </w:r>
+      <w:proofErr w:type="spellStart"/>
+      <w:r>
+        <w:rPr>
+          <w:rFonts w:ascii="Consolas" w:hAnsi="Consolas"/>
+          <w:sz w:val="22"/>
+          <w:lang w:val="en-US"/>
+        </w:rPr>
+        <w:t>spatstat</w:t>
+      </w:r>
+      <w:proofErr w:type="spellEnd"/>
+      <w:r>
+        <w:rPr>
+          <w:rFonts w:ascii="Consolas" w:hAnsi="Consolas"/>
+          <w:sz w:val="22"/>
+          <w:lang w:val="en-US"/>
+        </w:rPr>
+        <w:t>)</w:t>
+      </w:r>
+    </w:p>
+    <w:p>
+      <w:pPr>
+        <w:spacing w:after="0"/>
+        <w:ind w:firstLine="0"/>
+        <w:rPr>
+          <w:rFonts w:ascii="Consolas" w:hAnsi="Consolas"/>
+          <w:sz w:val="22"/>
+          <w:lang w:val="en-US"/>
+        </w:rPr>
+      </w:pPr>
+      <w:r>
+        <w:rPr>
+          <w:rFonts w:ascii="Consolas" w:hAnsi="Consolas"/>
+          <w:sz w:val="22"/>
+          <w:lang w:val="en-US"/>
+        </w:rPr>
+        <w:t xml:space="preserve">  library(forecast)</w:t>
+      </w:r>
+    </w:p>
+    <w:p>
+      <w:pPr>
+        <w:spacing w:after="0"/>
+        <w:ind w:firstLine="0"/>
+        <w:rPr>
+          <w:rFonts w:ascii="Consolas" w:hAnsi="Consolas"/>
+          <w:sz w:val="22"/>
+          <w:lang w:val="en-US"/>
+        </w:rPr>
+      </w:pPr>
+      <w:r>
+        <w:rPr>
+          <w:rFonts w:ascii="Consolas" w:hAnsi="Consolas"/>
+          <w:sz w:val="22"/>
+          <w:lang w:val="en-US"/>
+        </w:rPr>
+        <w:t xml:space="preserve">  library(</w:t>
+      </w:r>
+      <w:proofErr w:type="spellStart"/>
+      <w:r>
+        <w:rPr>
+          <w:rFonts w:ascii="Consolas" w:hAnsi="Consolas"/>
+          <w:sz w:val="22"/>
+          <w:lang w:val="en-US"/>
+        </w:rPr>
+        <w:t>lubridate</w:t>
+      </w:r>
+      <w:proofErr w:type="spellEnd"/>
+      <w:r>
+        <w:rPr>
+          <w:rFonts w:ascii="Consolas" w:hAnsi="Consolas"/>
+          <w:sz w:val="22"/>
+          <w:lang w:val="en-US"/>
+        </w:rPr>
+        <w:t>)</w:t>
+      </w:r>
+    </w:p>
+    <w:p>
+      <w:pPr>
+        <w:spacing w:after="0"/>
+        <w:ind w:firstLine="0"/>
+        <w:rPr>
+          <w:rFonts w:ascii="Consolas" w:hAnsi="Consolas"/>
+          <w:sz w:val="22"/>
+          <w:lang w:val="en-US"/>
+        </w:rPr>
+      </w:pPr>
+      <w:r>
+        <w:rPr>
+          <w:rFonts w:ascii="Consolas" w:hAnsi="Consolas"/>
+          <w:sz w:val="22"/>
+          <w:lang w:val="en-US"/>
+        </w:rPr>
+        <w:t xml:space="preserve">  </w:t>
+      </w:r>
+      <w:proofErr w:type="spellStart"/>
+      <w:proofErr w:type="gramStart"/>
+      <w:r>
+        <w:rPr>
+          <w:rFonts w:ascii="Consolas" w:hAnsi="Consolas"/>
+          <w:sz w:val="22"/>
+          <w:lang w:val="en-US"/>
+        </w:rPr>
+        <w:t>ts.range</w:t>
+      </w:r>
+      <w:proofErr w:type="spellEnd"/>
+      <w:proofErr w:type="gramEnd"/>
+      <w:r>
+        <w:rPr>
+          <w:rFonts w:ascii="Consolas" w:hAnsi="Consolas"/>
+          <w:sz w:val="22"/>
+          <w:lang w:val="en-US"/>
+        </w:rPr>
+        <w:t xml:space="preserve"> &lt;- filter(</w:t>
+      </w:r>
+      <w:proofErr w:type="spellStart"/>
+      <w:r>
+        <w:rPr>
+          <w:rFonts w:ascii="Consolas" w:hAnsi="Consolas"/>
+          <w:sz w:val="22"/>
+          <w:lang w:val="en-US"/>
+        </w:rPr>
+        <w:t>time.range</w:t>
+      </w:r>
+      <w:proofErr w:type="spellEnd"/>
+      <w:r>
+        <w:rPr>
+          <w:rFonts w:ascii="Consolas" w:hAnsi="Consolas"/>
+          <w:sz w:val="22"/>
+          <w:lang w:val="en-US"/>
+        </w:rPr>
+        <w:t xml:space="preserve">, Genre == </w:t>
+      </w:r>
+      <w:proofErr w:type="spellStart"/>
+      <w:r>
+        <w:rPr>
+          <w:rFonts w:ascii="Consolas" w:hAnsi="Consolas"/>
+          <w:sz w:val="22"/>
+          <w:lang w:val="en-US"/>
+        </w:rPr>
+        <w:t>opt$genre</w:t>
+      </w:r>
+      <w:proofErr w:type="spellEnd"/>
+      <w:r>
+        <w:rPr>
+          <w:rFonts w:ascii="Consolas" w:hAnsi="Consolas"/>
+          <w:sz w:val="22"/>
+          <w:lang w:val="en-US"/>
+        </w:rPr>
+        <w:t>)</w:t>
+      </w:r>
+    </w:p>
+    <w:p>
+      <w:pPr>
+        <w:spacing w:after="0"/>
+        <w:ind w:firstLine="0"/>
+        <w:rPr>
+          <w:rFonts w:ascii="Consolas" w:hAnsi="Consolas"/>
+          <w:sz w:val="22"/>
+          <w:lang w:val="en-US"/>
+        </w:rPr>
+      </w:pPr>
+      <w:r>
+        <w:rPr>
+          <w:rFonts w:ascii="Consolas" w:hAnsi="Consolas"/>
+          <w:sz w:val="22"/>
+          <w:lang w:val="en-US"/>
+        </w:rPr>
+        <w:t xml:space="preserve">  </w:t>
+      </w:r>
+      <w:proofErr w:type="spellStart"/>
+      <w:proofErr w:type="gramStart"/>
+      <w:r>
+        <w:rPr>
+          <w:rFonts w:ascii="Consolas" w:hAnsi="Consolas"/>
+          <w:sz w:val="22"/>
+          <w:lang w:val="en-US"/>
+        </w:rPr>
+        <w:t>ts.range</w:t>
+      </w:r>
+      <w:proofErr w:type="gramEnd"/>
+      <w:r>
+        <w:rPr>
+          <w:rFonts w:ascii="Consolas" w:hAnsi="Consolas"/>
+          <w:sz w:val="22"/>
+          <w:lang w:val="en-US"/>
+        </w:rPr>
+        <w:t>.start</w:t>
+      </w:r>
+      <w:proofErr w:type="spellEnd"/>
+      <w:r>
+        <w:rPr>
+          <w:rFonts w:ascii="Consolas" w:hAnsi="Consolas"/>
+          <w:sz w:val="22"/>
+          <w:lang w:val="en-US"/>
+        </w:rPr>
+        <w:t xml:space="preserve"> = </w:t>
+      </w:r>
+      <w:proofErr w:type="spellStart"/>
+      <w:r>
+        <w:rPr>
+          <w:rFonts w:ascii="Consolas" w:hAnsi="Consolas"/>
+          <w:sz w:val="22"/>
+          <w:lang w:val="en-US"/>
+        </w:rPr>
+        <w:t>ts.range$Start</w:t>
+      </w:r>
+      <w:proofErr w:type="spellEnd"/>
+      <w:r>
+        <w:rPr>
+          <w:rFonts w:ascii="Consolas" w:hAnsi="Consolas"/>
+          <w:sz w:val="22"/>
+          <w:lang w:val="en-US"/>
+        </w:rPr>
+        <w:t>[1]</w:t>
+      </w:r>
+    </w:p>
+    <w:p>
+      <w:pPr>
+        <w:spacing w:after="0"/>
+        <w:ind w:firstLine="0"/>
+        <w:rPr>
+          <w:rFonts w:ascii="Consolas" w:hAnsi="Consolas"/>
+          <w:sz w:val="22"/>
+          <w:lang w:val="en-US"/>
+        </w:rPr>
+      </w:pPr>
+      <w:r>
+        <w:rPr>
+          <w:rFonts w:ascii="Consolas" w:hAnsi="Consolas"/>
+          <w:sz w:val="22"/>
+          <w:lang w:val="en-US"/>
+        </w:rPr>
+        <w:t xml:space="preserve">  </w:t>
+      </w:r>
+      <w:proofErr w:type="spellStart"/>
+      <w:r>
+        <w:rPr>
+          <w:rFonts w:ascii="Consolas" w:hAnsi="Consolas"/>
+          <w:sz w:val="22"/>
+          <w:lang w:val="en-US"/>
+        </w:rPr>
+        <w:t>ts.range.end</w:t>
+      </w:r>
+      <w:proofErr w:type="spellEnd"/>
+      <w:r>
+        <w:rPr>
+          <w:rFonts w:ascii="Consolas" w:hAnsi="Consolas"/>
+          <w:sz w:val="22"/>
+          <w:lang w:val="en-US"/>
+        </w:rPr>
+        <w:t xml:space="preserve"> = </w:t>
+      </w:r>
+      <w:proofErr w:type="spellStart"/>
+      <w:proofErr w:type="gramStart"/>
+      <w:r>
+        <w:rPr>
+          <w:rFonts w:ascii="Consolas" w:hAnsi="Consolas"/>
+          <w:sz w:val="22"/>
+          <w:lang w:val="en-US"/>
+        </w:rPr>
+        <w:t>ts.range</w:t>
+      </w:r>
+      <w:proofErr w:type="gramEnd"/>
+      <w:r>
+        <w:rPr>
+          <w:rFonts w:ascii="Consolas" w:hAnsi="Consolas"/>
+          <w:sz w:val="22"/>
+          <w:lang w:val="en-US"/>
+        </w:rPr>
+        <w:t>$End</w:t>
+      </w:r>
+      <w:proofErr w:type="spellEnd"/>
+      <w:r>
+        <w:rPr>
+          <w:rFonts w:ascii="Consolas" w:hAnsi="Consolas"/>
+          <w:sz w:val="22"/>
+          <w:lang w:val="en-US"/>
+        </w:rPr>
+        <w:t>[1]</w:t>
+      </w:r>
+    </w:p>
+    <w:p>
+      <w:pPr>
+        <w:spacing w:after="0"/>
+        <w:ind w:firstLine="0"/>
+        <w:rPr>
+          <w:rFonts w:ascii="Consolas" w:hAnsi="Consolas"/>
+          <w:sz w:val="22"/>
+          <w:lang w:val="en-US"/>
+        </w:rPr>
+      </w:pPr>
+      <w:r>
+        <w:rPr>
+          <w:rFonts w:ascii="Consolas" w:hAnsi="Consolas"/>
+          <w:sz w:val="22"/>
+          <w:lang w:val="en-US"/>
+        </w:rPr>
+        <w:t xml:space="preserve">  </w:t>
+      </w:r>
+      <w:proofErr w:type="spellStart"/>
+      <w:r>
+        <w:rPr>
+          <w:rFonts w:ascii="Consolas" w:hAnsi="Consolas"/>
+          <w:sz w:val="22"/>
+          <w:lang w:val="en-US"/>
+        </w:rPr>
+        <w:t>ts.lag</w:t>
+      </w:r>
+      <w:proofErr w:type="spellEnd"/>
+      <w:r>
+        <w:rPr>
+          <w:rFonts w:ascii="Consolas" w:hAnsi="Consolas"/>
+          <w:sz w:val="22"/>
+          <w:lang w:val="en-US"/>
+        </w:rPr>
+        <w:t xml:space="preserve"> &lt;- </w:t>
+      </w:r>
+      <w:proofErr w:type="spellStart"/>
+      <w:proofErr w:type="gramStart"/>
+      <w:r>
+        <w:rPr>
+          <w:rFonts w:ascii="Consolas" w:hAnsi="Consolas"/>
+          <w:sz w:val="22"/>
+          <w:lang w:val="en-US"/>
+        </w:rPr>
+        <w:t>ts.range</w:t>
+      </w:r>
+      <w:proofErr w:type="gramEnd"/>
+      <w:r>
+        <w:rPr>
+          <w:rFonts w:ascii="Consolas" w:hAnsi="Consolas"/>
+          <w:sz w:val="22"/>
+          <w:lang w:val="en-US"/>
+        </w:rPr>
+        <w:t>$Lag</w:t>
+      </w:r>
+      <w:proofErr w:type="spellEnd"/>
+      <w:r>
+        <w:rPr>
+          <w:rFonts w:ascii="Consolas" w:hAnsi="Consolas"/>
+          <w:sz w:val="22"/>
+          <w:lang w:val="en-US"/>
+        </w:rPr>
+        <w:t>[1]</w:t>
+      </w:r>
+    </w:p>
+    <w:p>
+      <w:pPr>
+        <w:spacing w:after="0"/>
+        <w:ind w:firstLine="0"/>
+        <w:rPr>
+          <w:rFonts w:ascii="Consolas" w:hAnsi="Consolas"/>
+          <w:sz w:val="22"/>
+          <w:lang w:val="en-US"/>
+        </w:rPr>
+      </w:pPr>
+      <w:r>
+        <w:rPr>
+          <w:rFonts w:ascii="Consolas" w:hAnsi="Consolas"/>
+          <w:sz w:val="22"/>
+          <w:lang w:val="en-US"/>
+        </w:rPr>
+        <w:t xml:space="preserve">  remove('</w:t>
+      </w:r>
+      <w:proofErr w:type="spellStart"/>
+      <w:proofErr w:type="gramStart"/>
+      <w:r>
+        <w:rPr>
+          <w:rFonts w:ascii="Consolas" w:hAnsi="Consolas"/>
+          <w:sz w:val="22"/>
+          <w:lang w:val="en-US"/>
+        </w:rPr>
+        <w:t>ts.range</w:t>
+      </w:r>
+      <w:proofErr w:type="spellEnd"/>
+      <w:proofErr w:type="gramEnd"/>
+      <w:r>
+        <w:rPr>
+          <w:rFonts w:ascii="Consolas" w:hAnsi="Consolas"/>
+          <w:sz w:val="22"/>
+          <w:lang w:val="en-US"/>
+        </w:rPr>
+        <w:t>')</w:t>
+      </w:r>
+    </w:p>
+    <w:p>
+      <w:pPr>
+        <w:spacing w:after="0"/>
+        <w:ind w:firstLine="0"/>
+        <w:rPr>
+          <w:rFonts w:ascii="Consolas" w:hAnsi="Consolas"/>
+          <w:sz w:val="22"/>
+          <w:lang w:val="en-US"/>
+        </w:rPr>
+      </w:pPr>
+      <w:r>
+        <w:rPr>
+          <w:rFonts w:ascii="Consolas" w:hAnsi="Consolas"/>
+          <w:sz w:val="22"/>
+          <w:lang w:val="en-US"/>
+        </w:rPr>
+        <w:t xml:space="preserve">  table %&gt;%</w:t>
+      </w:r>
+    </w:p>
+    <w:p>
+      <w:pPr>
+        <w:spacing w:after="0"/>
+        <w:ind w:firstLine="0"/>
+        <w:rPr>
+          <w:rFonts w:ascii="Consolas" w:hAnsi="Consolas"/>
+          <w:sz w:val="22"/>
+          <w:lang w:val="en-US"/>
+        </w:rPr>
+      </w:pPr>
+      <w:r>
+        <w:rPr>
+          <w:rFonts w:ascii="Consolas" w:hAnsi="Consolas"/>
+          <w:sz w:val="22"/>
+          <w:lang w:val="en-US"/>
+        </w:rPr>
+        <w:t xml:space="preserve">    </w:t>
+      </w:r>
+      <w:proofErr w:type="gramStart"/>
+      <w:r>
+        <w:rPr>
+          <w:rFonts w:ascii="Consolas" w:hAnsi="Consolas"/>
+          <w:sz w:val="22"/>
+          <w:lang w:val="en-US"/>
+        </w:rPr>
+        <w:t>filter(</w:t>
+      </w:r>
+      <w:proofErr w:type="gramEnd"/>
+      <w:r>
+        <w:rPr>
+          <w:rFonts w:ascii="Consolas" w:hAnsi="Consolas"/>
+          <w:sz w:val="22"/>
+          <w:lang w:val="en-US"/>
+        </w:rPr>
+        <w:t xml:space="preserve">Genre == </w:t>
+      </w:r>
+      <w:proofErr w:type="spellStart"/>
+      <w:r>
+        <w:rPr>
+          <w:rFonts w:ascii="Consolas" w:hAnsi="Consolas"/>
+          <w:sz w:val="22"/>
+          <w:lang w:val="en-US"/>
+        </w:rPr>
+        <w:t>opt$genre</w:t>
+      </w:r>
+      <w:proofErr w:type="spellEnd"/>
+      <w:r>
+        <w:rPr>
+          <w:rFonts w:ascii="Consolas" w:hAnsi="Consolas"/>
+          <w:sz w:val="22"/>
+          <w:lang w:val="en-US"/>
+        </w:rPr>
+        <w:t>) %&gt;%</w:t>
+      </w:r>
+    </w:p>
+    <w:p>
+      <w:pPr>
+        <w:spacing w:after="0"/>
+        <w:ind w:firstLine="0"/>
+        <w:rPr>
+          <w:rFonts w:ascii="Consolas" w:hAnsi="Consolas"/>
+          <w:sz w:val="22"/>
+          <w:lang w:val="en-US"/>
+        </w:rPr>
+      </w:pPr>
+      <w:r>
+        <w:rPr>
+          <w:rFonts w:ascii="Consolas" w:hAnsi="Consolas"/>
+          <w:sz w:val="22"/>
+          <w:lang w:val="en-US"/>
+        </w:rPr>
+        <w:t xml:space="preserve">    </w:t>
+      </w:r>
+      <w:proofErr w:type="gramStart"/>
+      <w:r>
+        <w:rPr>
+          <w:rFonts w:ascii="Consolas" w:hAnsi="Consolas"/>
+          <w:sz w:val="22"/>
+          <w:lang w:val="en-US"/>
+        </w:rPr>
+        <w:t>filter(</w:t>
+      </w:r>
+      <w:proofErr w:type="spellStart"/>
+      <w:proofErr w:type="gramEnd"/>
+      <w:r>
+        <w:rPr>
+          <w:rFonts w:ascii="Consolas" w:hAnsi="Consolas"/>
+          <w:sz w:val="22"/>
+          <w:lang w:val="en-US"/>
+        </w:rPr>
+        <w:t>Release.date</w:t>
+      </w:r>
+      <w:proofErr w:type="spellEnd"/>
+      <w:r>
+        <w:rPr>
+          <w:rFonts w:ascii="Consolas" w:hAnsi="Consolas"/>
+          <w:sz w:val="22"/>
+          <w:lang w:val="en-US"/>
+        </w:rPr>
+        <w:t xml:space="preserve"> &gt; </w:t>
+      </w:r>
+      <w:proofErr w:type="spellStart"/>
+      <w:r>
+        <w:rPr>
+          <w:rFonts w:ascii="Consolas" w:hAnsi="Consolas"/>
+          <w:sz w:val="22"/>
+          <w:lang w:val="en-US"/>
+        </w:rPr>
+        <w:t>ts.range.start</w:t>
+      </w:r>
+      <w:proofErr w:type="spellEnd"/>
+      <w:r>
+        <w:rPr>
+          <w:rFonts w:ascii="Consolas" w:hAnsi="Consolas"/>
+          <w:sz w:val="22"/>
+          <w:lang w:val="en-US"/>
+        </w:rPr>
+        <w:t>) %&gt;%</w:t>
+      </w:r>
+    </w:p>
+    <w:p>
+      <w:pPr>
+        <w:spacing w:after="0"/>
+        <w:ind w:firstLine="0"/>
+        <w:rPr>
+          <w:rFonts w:ascii="Consolas" w:hAnsi="Consolas"/>
+          <w:sz w:val="22"/>
+          <w:lang w:val="en-US"/>
+        </w:rPr>
+      </w:pPr>
+      <w:r>
+        <w:rPr>
+          <w:rFonts w:ascii="Consolas" w:hAnsi="Consolas"/>
+          <w:sz w:val="22"/>
+          <w:lang w:val="en-US"/>
+        </w:rPr>
+        <w:t xml:space="preserve">    </w:t>
+      </w:r>
+      <w:proofErr w:type="gramStart"/>
+      <w:r>
+        <w:rPr>
+          <w:rFonts w:ascii="Consolas" w:hAnsi="Consolas"/>
+          <w:sz w:val="22"/>
+          <w:lang w:val="en-US"/>
+        </w:rPr>
+        <w:t>filter(</w:t>
+      </w:r>
+      <w:proofErr w:type="spellStart"/>
+      <w:proofErr w:type="gramEnd"/>
+      <w:r>
+        <w:rPr>
+          <w:rFonts w:ascii="Consolas" w:hAnsi="Consolas"/>
+          <w:sz w:val="22"/>
+          <w:lang w:val="en-US"/>
+        </w:rPr>
+        <w:t>Release.date</w:t>
+      </w:r>
+      <w:proofErr w:type="spellEnd"/>
+      <w:r>
+        <w:rPr>
+          <w:rFonts w:ascii="Consolas" w:hAnsi="Consolas"/>
+          <w:sz w:val="22"/>
+          <w:lang w:val="en-US"/>
+        </w:rPr>
+        <w:t xml:space="preserve"> &lt; </w:t>
+      </w:r>
+      <w:proofErr w:type="spellStart"/>
+      <w:r>
+        <w:rPr>
+          <w:rFonts w:ascii="Consolas" w:hAnsi="Consolas"/>
+          <w:sz w:val="22"/>
+          <w:lang w:val="en-US"/>
+        </w:rPr>
+        <w:t>ts.range.end</w:t>
+      </w:r>
+      <w:proofErr w:type="spellEnd"/>
+      <w:r>
+        <w:rPr>
+          <w:rFonts w:ascii="Consolas" w:hAnsi="Consolas"/>
+          <w:sz w:val="22"/>
+          <w:lang w:val="en-US"/>
+        </w:rPr>
+        <w:t>) %&gt;%</w:t>
+      </w:r>
+    </w:p>
+    <w:p>
+      <w:pPr>
+        <w:spacing w:after="0"/>
+        <w:ind w:firstLine="0"/>
+        <w:rPr>
+          <w:rFonts w:ascii="Consolas" w:hAnsi="Consolas"/>
+          <w:sz w:val="22"/>
+          <w:lang w:val="en-US"/>
+        </w:rPr>
+      </w:pPr>
+      <w:r>
+        <w:rPr>
+          <w:rFonts w:ascii="Consolas" w:hAnsi="Consolas"/>
+          <w:sz w:val="22"/>
+          <w:lang w:val="en-US"/>
+        </w:rPr>
+        <w:t xml:space="preserve">    </w:t>
+      </w:r>
+      <w:proofErr w:type="gramStart"/>
+      <w:r>
+        <w:rPr>
+          <w:rFonts w:ascii="Consolas" w:hAnsi="Consolas"/>
+          <w:sz w:val="22"/>
+          <w:lang w:val="en-US"/>
+        </w:rPr>
+        <w:t>select(</w:t>
+      </w:r>
+      <w:proofErr w:type="gramEnd"/>
+      <w:r>
+        <w:rPr>
+          <w:rFonts w:ascii="Consolas" w:hAnsi="Consolas"/>
+          <w:sz w:val="22"/>
+          <w:lang w:val="en-US"/>
+        </w:rPr>
+        <w:t>c(</w:t>
+      </w:r>
+      <w:proofErr w:type="spellStart"/>
+      <w:r>
+        <w:rPr>
+          <w:rFonts w:ascii="Consolas" w:hAnsi="Consolas"/>
+          <w:sz w:val="22"/>
+          <w:lang w:val="en-US"/>
+        </w:rPr>
+        <w:t>Certified.Units</w:t>
+      </w:r>
+      <w:proofErr w:type="spellEnd"/>
+      <w:r>
+        <w:rPr>
+          <w:rFonts w:ascii="Consolas" w:hAnsi="Consolas"/>
+          <w:sz w:val="22"/>
+          <w:lang w:val="en-US"/>
+        </w:rPr>
+        <w:t xml:space="preserve">, </w:t>
+      </w:r>
+      <w:proofErr w:type="spellStart"/>
+      <w:r>
+        <w:rPr>
+          <w:rFonts w:ascii="Consolas" w:hAnsi="Consolas"/>
+          <w:sz w:val="22"/>
+          <w:lang w:val="en-US"/>
+        </w:rPr>
+        <w:t>Release.date</w:t>
+      </w:r>
+      <w:proofErr w:type="spellEnd"/>
+      <w:r>
+        <w:rPr>
+          <w:rFonts w:ascii="Consolas" w:hAnsi="Consolas"/>
+          <w:sz w:val="22"/>
+          <w:lang w:val="en-US"/>
+        </w:rPr>
+        <w:t>)) %&gt;%</w:t>
+      </w:r>
+    </w:p>
+    <w:p>
+      <w:pPr>
+        <w:spacing w:after="0"/>
+        <w:ind w:firstLine="0"/>
+        <w:rPr>
+          <w:rFonts w:ascii="Consolas" w:hAnsi="Consolas"/>
+          <w:sz w:val="22"/>
+          <w:lang w:val="en-US"/>
+        </w:rPr>
+      </w:pPr>
+      <w:r>
+        <w:rPr>
+          <w:rFonts w:ascii="Consolas" w:hAnsi="Consolas"/>
+          <w:sz w:val="22"/>
+          <w:lang w:val="en-US"/>
+        </w:rPr>
+        <w:t xml:space="preserve">    </w:t>
+      </w:r>
+      <w:proofErr w:type="spellStart"/>
+      <w:r>
+        <w:rPr>
+          <w:rFonts w:ascii="Consolas" w:hAnsi="Consolas"/>
+          <w:sz w:val="22"/>
+          <w:lang w:val="en-US"/>
+        </w:rPr>
+        <w:t>group_</w:t>
+      </w:r>
+      <w:proofErr w:type="gramStart"/>
+      <w:r>
+        <w:rPr>
+          <w:rFonts w:ascii="Consolas" w:hAnsi="Consolas"/>
+          <w:sz w:val="22"/>
+          <w:lang w:val="en-US"/>
+        </w:rPr>
+        <w:t>by</w:t>
+      </w:r>
+      <w:proofErr w:type="spellEnd"/>
+      <w:r>
+        <w:rPr>
+          <w:rFonts w:ascii="Consolas" w:hAnsi="Consolas"/>
+          <w:sz w:val="22"/>
+          <w:lang w:val="en-US"/>
+        </w:rPr>
+        <w:t>(</w:t>
+      </w:r>
+      <w:proofErr w:type="spellStart"/>
+      <w:proofErr w:type="gramEnd"/>
+      <w:r>
+        <w:rPr>
+          <w:rFonts w:ascii="Consolas" w:hAnsi="Consolas"/>
+          <w:sz w:val="22"/>
+          <w:lang w:val="en-US"/>
+        </w:rPr>
+        <w:t>Release.date</w:t>
+      </w:r>
+      <w:proofErr w:type="spellEnd"/>
+      <w:r>
+        <w:rPr>
+          <w:rFonts w:ascii="Consolas" w:hAnsi="Consolas"/>
+          <w:sz w:val="22"/>
+          <w:lang w:val="en-US"/>
+        </w:rPr>
+        <w:t>=</w:t>
+      </w:r>
+      <w:proofErr w:type="spellStart"/>
+      <w:r>
+        <w:rPr>
+          <w:rFonts w:ascii="Consolas" w:hAnsi="Consolas"/>
+          <w:sz w:val="22"/>
+          <w:lang w:val="en-US"/>
+        </w:rPr>
+        <w:t>floor_date</w:t>
+      </w:r>
+      <w:proofErr w:type="spellEnd"/>
+      <w:r>
+        <w:rPr>
+          <w:rFonts w:ascii="Consolas" w:hAnsi="Consolas"/>
+          <w:sz w:val="22"/>
+          <w:lang w:val="en-US"/>
+        </w:rPr>
+        <w:t>(</w:t>
+      </w:r>
+      <w:proofErr w:type="spellStart"/>
+      <w:r>
+        <w:rPr>
+          <w:rFonts w:ascii="Consolas" w:hAnsi="Consolas"/>
+          <w:sz w:val="22"/>
+          <w:lang w:val="en-US"/>
+        </w:rPr>
+        <w:t>Release.date</w:t>
+      </w:r>
+      <w:proofErr w:type="spellEnd"/>
+      <w:r>
+        <w:rPr>
+          <w:rFonts w:ascii="Consolas" w:hAnsi="Consolas"/>
+          <w:sz w:val="22"/>
+          <w:lang w:val="en-US"/>
+        </w:rPr>
+        <w:t>, "month")) %&gt;%</w:t>
+      </w:r>
+    </w:p>
+    <w:p>
+      <w:pPr>
+        <w:spacing w:after="0"/>
+        <w:ind w:firstLine="0"/>
+        <w:rPr>
+          <w:rFonts w:ascii="Consolas" w:hAnsi="Consolas"/>
+          <w:sz w:val="22"/>
+          <w:lang w:val="en-US"/>
+        </w:rPr>
+      </w:pPr>
+      <w:r>
+        <w:rPr>
+          <w:rFonts w:ascii="Consolas" w:hAnsi="Consolas"/>
+          <w:sz w:val="22"/>
+          <w:lang w:val="en-US"/>
+        </w:rPr>
+        <w:t xml:space="preserve">    </w:t>
+      </w:r>
+      <w:proofErr w:type="spellStart"/>
+      <w:proofErr w:type="gramStart"/>
+      <w:r>
+        <w:rPr>
+          <w:rFonts w:ascii="Consolas" w:hAnsi="Consolas"/>
+          <w:sz w:val="22"/>
+          <w:lang w:val="en-US"/>
+        </w:rPr>
+        <w:t>summarise</w:t>
+      </w:r>
+      <w:proofErr w:type="spellEnd"/>
+      <w:r>
+        <w:rPr>
+          <w:rFonts w:ascii="Consolas" w:hAnsi="Consolas"/>
+          <w:sz w:val="22"/>
+          <w:lang w:val="en-US"/>
+        </w:rPr>
+        <w:t>(</w:t>
+      </w:r>
+      <w:proofErr w:type="spellStart"/>
+      <w:proofErr w:type="gramEnd"/>
+      <w:r>
+        <w:rPr>
+          <w:rFonts w:ascii="Consolas" w:hAnsi="Consolas"/>
+          <w:sz w:val="22"/>
+          <w:lang w:val="en-US"/>
+        </w:rPr>
+        <w:t>Certified.Units</w:t>
+      </w:r>
+      <w:proofErr w:type="spellEnd"/>
+      <w:r>
+        <w:rPr>
+          <w:rFonts w:ascii="Consolas" w:hAnsi="Consolas"/>
+          <w:sz w:val="22"/>
+          <w:lang w:val="en-US"/>
+        </w:rPr>
+        <w:t>=sum(</w:t>
+      </w:r>
+      <w:proofErr w:type="spellStart"/>
+      <w:r>
+        <w:rPr>
+          <w:rFonts w:ascii="Consolas" w:hAnsi="Consolas"/>
+          <w:sz w:val="22"/>
+          <w:lang w:val="en-US"/>
+        </w:rPr>
+        <w:t>Certified.Units</w:t>
+      </w:r>
+      <w:proofErr w:type="spellEnd"/>
+      <w:r>
+        <w:rPr>
+          <w:rFonts w:ascii="Consolas" w:hAnsi="Consolas"/>
+          <w:sz w:val="22"/>
+          <w:lang w:val="en-US"/>
+        </w:rPr>
+        <w:t>)) %&gt;%</w:t>
+      </w:r>
+    </w:p>
+    <w:p>
+      <w:pPr>
+        <w:spacing w:after="0"/>
+        <w:ind w:firstLine="0"/>
+        <w:rPr>
+          <w:rFonts w:ascii="Consolas" w:hAnsi="Consolas"/>
+          <w:sz w:val="22"/>
+          <w:lang w:val="en-US"/>
+        </w:rPr>
+      </w:pPr>
+      <w:r>
+        <w:rPr>
+          <w:rFonts w:ascii="Consolas" w:hAnsi="Consolas"/>
+          <w:sz w:val="22"/>
+          <w:lang w:val="en-US"/>
+        </w:rPr>
+        <w:t xml:space="preserve">    </w:t>
+      </w:r>
+      <w:proofErr w:type="gramStart"/>
+      <w:r>
+        <w:rPr>
+          <w:rFonts w:ascii="Consolas" w:hAnsi="Consolas"/>
+          <w:sz w:val="22"/>
+          <w:lang w:val="en-US"/>
+        </w:rPr>
+        <w:t>mutate(</w:t>
+      </w:r>
+      <w:proofErr w:type="spellStart"/>
+      <w:proofErr w:type="gramEnd"/>
+      <w:r>
+        <w:rPr>
+          <w:rFonts w:ascii="Consolas" w:hAnsi="Consolas"/>
+          <w:sz w:val="22"/>
+          <w:lang w:val="en-US"/>
+        </w:rPr>
+        <w:t>Certified.Units</w:t>
+      </w:r>
+      <w:proofErr w:type="spellEnd"/>
+      <w:r>
+        <w:rPr>
+          <w:rFonts w:ascii="Consolas" w:hAnsi="Consolas"/>
+          <w:sz w:val="22"/>
+          <w:lang w:val="en-US"/>
+        </w:rPr>
+        <w:t>=log(</w:t>
+      </w:r>
+      <w:proofErr w:type="spellStart"/>
+      <w:r>
+        <w:rPr>
+          <w:rFonts w:ascii="Consolas" w:hAnsi="Consolas"/>
+          <w:sz w:val="22"/>
+          <w:lang w:val="en-US"/>
+        </w:rPr>
+        <w:t>Certified.Units</w:t>
+      </w:r>
+      <w:proofErr w:type="spellEnd"/>
+      <w:r>
+        <w:rPr>
+          <w:rFonts w:ascii="Consolas" w:hAnsi="Consolas"/>
+          <w:sz w:val="22"/>
+          <w:lang w:val="en-US"/>
+        </w:rPr>
+        <w:t>)) %&gt;%</w:t>
+      </w:r>
+    </w:p>
+    <w:p>
+      <w:pPr>
+        <w:spacing w:after="0"/>
+        <w:ind w:firstLine="0"/>
+        <w:rPr>
+          <w:rFonts w:ascii="Consolas" w:hAnsi="Consolas"/>
+          <w:sz w:val="22"/>
+          <w:lang w:val="en-US"/>
+        </w:rPr>
+      </w:pPr>
+      <w:r>
+        <w:rPr>
+          <w:rFonts w:ascii="Consolas" w:hAnsi="Consolas"/>
+          <w:sz w:val="22"/>
+          <w:lang w:val="en-US"/>
+        </w:rPr>
+        <w:t xml:space="preserve">    </w:t>
+      </w:r>
+      <w:proofErr w:type="gramStart"/>
+      <w:r>
+        <w:rPr>
+          <w:rFonts w:ascii="Consolas" w:hAnsi="Consolas"/>
+          <w:sz w:val="22"/>
+          <w:lang w:val="en-US"/>
+        </w:rPr>
+        <w:t>filter(</w:t>
+      </w:r>
+      <w:proofErr w:type="spellStart"/>
+      <w:proofErr w:type="gramEnd"/>
+      <w:r>
+        <w:rPr>
+          <w:rFonts w:ascii="Consolas" w:hAnsi="Consolas"/>
+          <w:sz w:val="22"/>
+          <w:lang w:val="en-US"/>
+        </w:rPr>
+        <w:t>Certified.Units</w:t>
+      </w:r>
+      <w:proofErr w:type="spellEnd"/>
+      <w:r>
+        <w:rPr>
+          <w:rFonts w:ascii="Consolas" w:hAnsi="Consolas"/>
+          <w:sz w:val="22"/>
+          <w:lang w:val="en-US"/>
+        </w:rPr>
+        <w:t xml:space="preserve"> &gt; 13 &amp; </w:t>
+      </w:r>
+      <w:proofErr w:type="spellStart"/>
+      <w:r>
+        <w:rPr>
+          <w:rFonts w:ascii="Consolas" w:hAnsi="Consolas"/>
+          <w:sz w:val="22"/>
+          <w:lang w:val="en-US"/>
+        </w:rPr>
+        <w:t>Certified.Units</w:t>
+      </w:r>
+      <w:proofErr w:type="spellEnd"/>
+      <w:r>
+        <w:rPr>
+          <w:rFonts w:ascii="Consolas" w:hAnsi="Consolas"/>
+          <w:sz w:val="22"/>
+          <w:lang w:val="en-US"/>
+        </w:rPr>
+        <w:t xml:space="preserve"> &lt; 18) %&gt;%</w:t>
+      </w:r>
+    </w:p>
+    <w:p>
+      <w:pPr>
+        <w:spacing w:after="0"/>
+        <w:ind w:firstLine="0"/>
+        <w:rPr>
+          <w:rFonts w:ascii="Consolas" w:hAnsi="Consolas"/>
+          <w:sz w:val="22"/>
+          <w:lang w:val="en-US"/>
+        </w:rPr>
+      </w:pPr>
+      <w:r>
+        <w:rPr>
+          <w:rFonts w:ascii="Consolas" w:hAnsi="Consolas"/>
+          <w:sz w:val="22"/>
+          <w:lang w:val="en-US"/>
+        </w:rPr>
+        <w:t xml:space="preserve">    </w:t>
+      </w:r>
+      <w:proofErr w:type="gramStart"/>
+      <w:r>
+        <w:rPr>
+          <w:rFonts w:ascii="Consolas" w:hAnsi="Consolas"/>
+          <w:sz w:val="22"/>
+          <w:lang w:val="en-US"/>
+        </w:rPr>
+        <w:t>arrange(</w:t>
+      </w:r>
+      <w:proofErr w:type="spellStart"/>
+      <w:proofErr w:type="gramEnd"/>
+      <w:r>
+        <w:rPr>
+          <w:rFonts w:ascii="Consolas" w:hAnsi="Consolas"/>
+          <w:sz w:val="22"/>
+          <w:lang w:val="en-US"/>
+        </w:rPr>
+        <w:t>Release.date</w:t>
+      </w:r>
+      <w:proofErr w:type="spellEnd"/>
+      <w:r>
+        <w:rPr>
+          <w:rFonts w:ascii="Consolas" w:hAnsi="Consolas"/>
+          <w:sz w:val="22"/>
+          <w:lang w:val="en-US"/>
+        </w:rPr>
+        <w:t>) %&gt;%</w:t>
+      </w:r>
+    </w:p>
+    <w:p>
+      <w:pPr>
+        <w:spacing w:after="0"/>
+        <w:ind w:firstLine="0"/>
+        <w:rPr>
+          <w:rFonts w:ascii="Consolas" w:hAnsi="Consolas"/>
+          <w:sz w:val="22"/>
+          <w:lang w:val="en-US"/>
+        </w:rPr>
+      </w:pPr>
+      <w:r>
+        <w:rPr>
+          <w:rFonts w:ascii="Consolas" w:hAnsi="Consolas"/>
+          <w:sz w:val="22"/>
+          <w:lang w:val="en-US"/>
+        </w:rPr>
+        <w:lastRenderedPageBreak/>
+        <w:t xml:space="preserve">    select(</w:t>
+      </w:r>
+      <w:proofErr w:type="gramStart"/>
+      <w:r>
+        <w:rPr>
+          <w:rFonts w:ascii="Consolas" w:hAnsi="Consolas"/>
+          <w:sz w:val="22"/>
+          <w:lang w:val="en-US"/>
+        </w:rPr>
+        <w:t>c(</w:t>
+      </w:r>
+      <w:proofErr w:type="spellStart"/>
+      <w:proofErr w:type="gramEnd"/>
+      <w:r>
+        <w:rPr>
+          <w:rFonts w:ascii="Consolas" w:hAnsi="Consolas"/>
+          <w:sz w:val="22"/>
+          <w:lang w:val="en-US"/>
+        </w:rPr>
+        <w:t>Certified.Units</w:t>
+      </w:r>
+      <w:proofErr w:type="spellEnd"/>
+      <w:r>
+        <w:rPr>
+          <w:rFonts w:ascii="Consolas" w:hAnsi="Consolas"/>
+          <w:sz w:val="22"/>
+          <w:lang w:val="en-US"/>
+        </w:rPr>
+        <w:t>)) %&gt;%</w:t>
+      </w:r>
+    </w:p>
+    <w:p>
+      <w:pPr>
+        <w:spacing w:after="0"/>
+        <w:ind w:firstLine="0"/>
+        <w:rPr>
+          <w:rFonts w:ascii="Consolas" w:hAnsi="Consolas"/>
+          <w:sz w:val="22"/>
+          <w:lang w:val="en-US"/>
+        </w:rPr>
+      </w:pPr>
+      <w:r>
+        <w:rPr>
+          <w:rFonts w:ascii="Consolas" w:hAnsi="Consolas"/>
+          <w:sz w:val="22"/>
+          <w:lang w:val="en-US"/>
+        </w:rPr>
+        <w:t xml:space="preserve">    </w:t>
+      </w:r>
+      <w:proofErr w:type="spellStart"/>
+      <w:proofErr w:type="gramStart"/>
+      <w:r>
+        <w:rPr>
+          <w:rFonts w:ascii="Consolas" w:hAnsi="Consolas"/>
+          <w:sz w:val="22"/>
+          <w:lang w:val="en-US"/>
+        </w:rPr>
+        <w:t>ts</w:t>
+      </w:r>
+      <w:proofErr w:type="spellEnd"/>
+      <w:r>
+        <w:rPr>
+          <w:rFonts w:ascii="Consolas" w:hAnsi="Consolas"/>
+          <w:sz w:val="22"/>
+          <w:lang w:val="en-US"/>
+        </w:rPr>
+        <w:t>(</w:t>
+      </w:r>
+      <w:proofErr w:type="gramEnd"/>
+      <w:r>
+        <w:rPr>
+          <w:rFonts w:ascii="Consolas" w:hAnsi="Consolas"/>
+          <w:sz w:val="22"/>
+          <w:lang w:val="en-US"/>
+        </w:rPr>
+        <w:t>.,</w:t>
+      </w:r>
+    </w:p>
+    <w:p>
+      <w:pPr>
+        <w:spacing w:after="0"/>
+        <w:ind w:firstLine="0"/>
+        <w:rPr>
+          <w:rFonts w:ascii="Consolas" w:hAnsi="Consolas"/>
+          <w:sz w:val="22"/>
+          <w:lang w:val="en-US"/>
+        </w:rPr>
+      </w:pPr>
+      <w:r>
+        <w:rPr>
+          <w:rFonts w:ascii="Consolas" w:hAnsi="Consolas"/>
+          <w:sz w:val="22"/>
+          <w:lang w:val="en-US"/>
+        </w:rPr>
+        <w:t xml:space="preserve">       </w:t>
+      </w:r>
+      <w:bookmarkStart w:id="13" w:name="_GoBack"/>
+      <w:bookmarkEnd w:id="13"/>
+      <w:r>
+        <w:rPr>
+          <w:rFonts w:ascii="Consolas" w:hAnsi="Consolas"/>
+          <w:sz w:val="22"/>
+          <w:lang w:val="en-US"/>
+        </w:rPr>
+        <w:t>start=c(year(</w:t>
+      </w:r>
+      <w:proofErr w:type="spellStart"/>
+      <w:proofErr w:type="gramStart"/>
+      <w:r>
+        <w:rPr>
+          <w:rFonts w:ascii="Consolas" w:hAnsi="Consolas"/>
+          <w:sz w:val="22"/>
+          <w:lang w:val="en-US"/>
+        </w:rPr>
+        <w:t>ts.range</w:t>
+      </w:r>
+      <w:proofErr w:type="gramEnd"/>
+      <w:r>
+        <w:rPr>
+          <w:rFonts w:ascii="Consolas" w:hAnsi="Consolas"/>
+          <w:sz w:val="22"/>
+          <w:lang w:val="en-US"/>
+        </w:rPr>
+        <w:t>.start</w:t>
+      </w:r>
+      <w:proofErr w:type="spellEnd"/>
+      <w:r>
+        <w:rPr>
+          <w:rFonts w:ascii="Consolas" w:hAnsi="Consolas"/>
+          <w:sz w:val="22"/>
+          <w:lang w:val="en-US"/>
+        </w:rPr>
+        <w:t>), month(</w:t>
+      </w:r>
+      <w:proofErr w:type="spellStart"/>
+      <w:r>
+        <w:rPr>
+          <w:rFonts w:ascii="Consolas" w:hAnsi="Consolas"/>
+          <w:sz w:val="22"/>
+          <w:lang w:val="en-US"/>
+        </w:rPr>
+        <w:t>ts.range.start</w:t>
+      </w:r>
+      <w:proofErr w:type="spellEnd"/>
+      <w:r>
+        <w:rPr>
+          <w:rFonts w:ascii="Consolas" w:hAnsi="Consolas"/>
+          <w:sz w:val="22"/>
+          <w:lang w:val="en-US"/>
+        </w:rPr>
+        <w:t>)),</w:t>
+      </w:r>
+    </w:p>
+    <w:p>
+      <w:pPr>
+        <w:spacing w:after="0"/>
+        <w:ind w:firstLine="0"/>
+        <w:rPr>
+          <w:rFonts w:ascii="Consolas" w:hAnsi="Consolas"/>
+          <w:sz w:val="22"/>
+          <w:lang w:val="en-US"/>
+        </w:rPr>
+      </w:pPr>
+      <w:r>
+        <w:rPr>
+          <w:rFonts w:ascii="Consolas" w:hAnsi="Consolas"/>
+          <w:sz w:val="22"/>
+          <w:lang w:val="en-US"/>
+        </w:rPr>
+        <w:t xml:space="preserve">       end=c(year(</w:t>
+      </w:r>
+      <w:proofErr w:type="spellStart"/>
+      <w:r>
+        <w:rPr>
+          <w:rFonts w:ascii="Consolas" w:hAnsi="Consolas"/>
+          <w:sz w:val="22"/>
+          <w:lang w:val="en-US"/>
+        </w:rPr>
+        <w:t>ts.range.end</w:t>
+      </w:r>
+      <w:proofErr w:type="spellEnd"/>
+      <w:r>
+        <w:rPr>
+          <w:rFonts w:ascii="Consolas" w:hAnsi="Consolas"/>
+          <w:sz w:val="22"/>
+          <w:lang w:val="en-US"/>
+        </w:rPr>
+        <w:t>), month(</w:t>
+      </w:r>
+      <w:proofErr w:type="spellStart"/>
+      <w:r>
+        <w:rPr>
+          <w:rFonts w:ascii="Consolas" w:hAnsi="Consolas"/>
+          <w:sz w:val="22"/>
+          <w:lang w:val="en-US"/>
+        </w:rPr>
+        <w:t>ts.range.end</w:t>
+      </w:r>
+      <w:proofErr w:type="spellEnd"/>
+      <w:r>
+        <w:rPr>
+          <w:rFonts w:ascii="Consolas" w:hAnsi="Consolas"/>
+          <w:sz w:val="22"/>
+          <w:lang w:val="en-US"/>
+        </w:rPr>
+        <w:t>)),</w:t>
+      </w:r>
+    </w:p>
+    <w:p>
+      <w:pPr>
+        <w:spacing w:after="0"/>
+        <w:ind w:firstLine="0"/>
+        <w:rPr>
+          <w:rFonts w:ascii="Consolas" w:hAnsi="Consolas"/>
+          <w:sz w:val="22"/>
+          <w:lang w:val="en-US"/>
+        </w:rPr>
+      </w:pPr>
+      <w:r>
+        <w:rPr>
+          <w:rFonts w:ascii="Consolas" w:hAnsi="Consolas"/>
+          <w:sz w:val="22"/>
+          <w:lang w:val="en-US"/>
+        </w:rPr>
+        <w:t xml:space="preserve">       frequency=12) -&gt; timeseries</w:t>
+      </w:r>
+    </w:p>
+    <w:p>
+      <w:pPr>
+        <w:spacing w:after="0"/>
+        <w:ind w:firstLine="0"/>
+        <w:rPr>
+          <w:rFonts w:ascii="Consolas" w:hAnsi="Consolas"/>
+          <w:sz w:val="22"/>
+          <w:lang w:val="en-US"/>
+        </w:rPr>
+      </w:pPr>
+      <w:r>
+        <w:rPr>
+          <w:rFonts w:ascii="Consolas" w:hAnsi="Consolas"/>
+          <w:sz w:val="22"/>
+          <w:lang w:val="en-US"/>
+        </w:rPr>
+        <w:t xml:space="preserve">  model &lt;- </w:t>
+      </w:r>
+      <w:proofErr w:type="spellStart"/>
+      <w:proofErr w:type="gramStart"/>
+      <w:r>
+        <w:rPr>
+          <w:rFonts w:ascii="Consolas" w:hAnsi="Consolas"/>
+          <w:sz w:val="22"/>
+          <w:lang w:val="en-US"/>
+        </w:rPr>
+        <w:t>generate.model</w:t>
+      </w:r>
+      <w:proofErr w:type="spellEnd"/>
+      <w:proofErr w:type="gramEnd"/>
+      <w:r>
+        <w:rPr>
+          <w:rFonts w:ascii="Consolas" w:hAnsi="Consolas"/>
+          <w:sz w:val="22"/>
+          <w:lang w:val="en-US"/>
+        </w:rPr>
+        <w:t>(timeseries)</w:t>
+      </w:r>
+    </w:p>
+    <w:p>
+      <w:pPr>
+        <w:spacing w:after="0"/>
+        <w:ind w:firstLine="0"/>
+        <w:rPr>
+          <w:rFonts w:ascii="Consolas" w:hAnsi="Consolas"/>
+          <w:sz w:val="22"/>
+          <w:lang w:val="en-US"/>
+        </w:rPr>
+      </w:pPr>
+      <w:r>
+        <w:rPr>
+          <w:rFonts w:ascii="Consolas" w:hAnsi="Consolas"/>
+          <w:sz w:val="22"/>
+          <w:lang w:val="en-US"/>
+        </w:rPr>
+        <w:t xml:space="preserve">  </w:t>
+      </w:r>
+      <w:proofErr w:type="spellStart"/>
+      <w:r>
+        <w:rPr>
+          <w:rFonts w:ascii="Consolas" w:hAnsi="Consolas"/>
+          <w:sz w:val="22"/>
+          <w:lang w:val="en-US"/>
+        </w:rPr>
+        <w:t>ljung.chi</w:t>
+      </w:r>
+      <w:proofErr w:type="spellEnd"/>
+      <w:r>
+        <w:rPr>
+          <w:rFonts w:ascii="Consolas" w:hAnsi="Consolas"/>
+          <w:sz w:val="22"/>
+          <w:lang w:val="en-US"/>
+        </w:rPr>
+        <w:t xml:space="preserve"> &lt;- </w:t>
+      </w:r>
+      <w:proofErr w:type="spellStart"/>
+      <w:r>
+        <w:rPr>
+          <w:rFonts w:ascii="Consolas" w:hAnsi="Consolas"/>
+          <w:sz w:val="22"/>
+          <w:lang w:val="en-US"/>
+        </w:rPr>
+        <w:t>Box.test</w:t>
+      </w:r>
+      <w:proofErr w:type="spellEnd"/>
+      <w:r>
+        <w:rPr>
+          <w:rFonts w:ascii="Consolas" w:hAnsi="Consolas"/>
+          <w:sz w:val="22"/>
+          <w:lang w:val="en-US"/>
+        </w:rPr>
+        <w:t>(</w:t>
+      </w:r>
+      <w:proofErr w:type="spellStart"/>
+      <w:r>
+        <w:rPr>
+          <w:rFonts w:ascii="Consolas" w:hAnsi="Consolas"/>
+          <w:sz w:val="22"/>
+          <w:lang w:val="en-US"/>
+        </w:rPr>
+        <w:t>model$residuals</w:t>
+      </w:r>
+      <w:proofErr w:type="spellEnd"/>
+      <w:r>
+        <w:rPr>
+          <w:rFonts w:ascii="Consolas" w:hAnsi="Consolas"/>
+          <w:sz w:val="22"/>
+          <w:lang w:val="en-US"/>
+        </w:rPr>
+        <w:t>, lag=</w:t>
+      </w:r>
+      <w:proofErr w:type="spellStart"/>
+      <w:r>
+        <w:rPr>
+          <w:rFonts w:ascii="Consolas" w:hAnsi="Consolas"/>
+          <w:sz w:val="22"/>
+          <w:lang w:val="en-US"/>
+        </w:rPr>
+        <w:t>ts.lag</w:t>
+      </w:r>
+      <w:proofErr w:type="spellEnd"/>
+      <w:r>
+        <w:rPr>
+          <w:rFonts w:ascii="Consolas" w:hAnsi="Consolas"/>
+          <w:sz w:val="22"/>
+          <w:lang w:val="en-US"/>
+        </w:rPr>
+        <w:t xml:space="preserve">, type='Ljung-Box', </w:t>
+      </w:r>
+      <w:proofErr w:type="spellStart"/>
+      <w:r>
+        <w:rPr>
+          <w:rFonts w:ascii="Consolas" w:hAnsi="Consolas"/>
+          <w:sz w:val="22"/>
+          <w:lang w:val="en-US"/>
+        </w:rPr>
+        <w:t>fitdf</w:t>
+      </w:r>
+      <w:proofErr w:type="spellEnd"/>
+      <w:r>
+        <w:rPr>
+          <w:rFonts w:ascii="Consolas" w:hAnsi="Consolas"/>
+          <w:sz w:val="22"/>
+          <w:lang w:val="en-US"/>
+        </w:rPr>
+        <w:t>=0)</w:t>
+      </w:r>
+    </w:p>
+    <w:p>
+      <w:pPr>
+        <w:spacing w:after="0"/>
+        <w:ind w:firstLine="0"/>
+        <w:rPr>
+          <w:rFonts w:ascii="Consolas" w:hAnsi="Consolas"/>
+          <w:sz w:val="22"/>
+          <w:lang w:val="en-US"/>
+        </w:rPr>
+      </w:pPr>
+      <w:r>
+        <w:rPr>
+          <w:rFonts w:ascii="Consolas" w:hAnsi="Consolas"/>
+          <w:sz w:val="22"/>
+          <w:lang w:val="en-US"/>
+        </w:rPr>
+        <w:t xml:space="preserve">  print(</w:t>
+      </w:r>
+      <w:proofErr w:type="gramStart"/>
+      <w:r>
+        <w:rPr>
+          <w:rFonts w:ascii="Consolas" w:hAnsi="Consolas"/>
+          <w:sz w:val="22"/>
+          <w:lang w:val="en-US"/>
+        </w:rPr>
+        <w:t>'!&amp;</w:t>
+      </w:r>
+      <w:proofErr w:type="spellStart"/>
+      <w:proofErr w:type="gramEnd"/>
+      <w:r>
+        <w:rPr>
+          <w:rFonts w:ascii="Consolas" w:hAnsi="Consolas"/>
+          <w:sz w:val="22"/>
+          <w:lang w:val="en-US"/>
+        </w:rPr>
+        <w:t>chisqr</w:t>
+      </w:r>
+      <w:proofErr w:type="spellEnd"/>
+      <w:r>
+        <w:rPr>
+          <w:rFonts w:ascii="Consolas" w:hAnsi="Consolas"/>
+          <w:sz w:val="22"/>
+          <w:lang w:val="en-US"/>
+        </w:rPr>
+        <w:t>')</w:t>
+      </w:r>
+      <w:r>
+        <w:rPr>
+          <w:rFonts w:ascii="Consolas" w:hAnsi="Consolas"/>
+          <w:sz w:val="22"/>
+          <w:lang w:val="en-US"/>
+        </w:rPr>
+        <w:t xml:space="preserve"> </w:t>
+      </w:r>
+      <w:r>
+        <w:rPr>
+          <w:rFonts w:ascii="Consolas" w:hAnsi="Consolas"/>
+          <w:sz w:val="22"/>
+          <w:lang w:val="en-US"/>
+        </w:rPr>
+        <w:t>print(</w:t>
+      </w:r>
+      <w:proofErr w:type="spellStart"/>
+      <w:r>
+        <w:rPr>
+          <w:rFonts w:ascii="Consolas" w:hAnsi="Consolas"/>
+          <w:sz w:val="22"/>
+          <w:lang w:val="en-US"/>
+        </w:rPr>
+        <w:t>ljung.chi$statistic</w:t>
+      </w:r>
+      <w:proofErr w:type="spellEnd"/>
+      <w:r>
+        <w:rPr>
+          <w:rFonts w:ascii="Consolas" w:hAnsi="Consolas"/>
+          <w:sz w:val="22"/>
+          <w:lang w:val="en-US"/>
+        </w:rPr>
+        <w:t>)</w:t>
+      </w:r>
+    </w:p>
+    <w:p>
+      <w:pPr>
+        <w:spacing w:after="0"/>
+        <w:ind w:firstLine="0"/>
+        <w:rPr>
+          <w:rFonts w:ascii="Consolas" w:hAnsi="Consolas"/>
+          <w:sz w:val="22"/>
+          <w:lang w:val="en-US"/>
+        </w:rPr>
+      </w:pPr>
+      <w:r>
+        <w:rPr>
+          <w:rFonts w:ascii="Consolas" w:hAnsi="Consolas"/>
+          <w:sz w:val="22"/>
+          <w:lang w:val="en-US"/>
+        </w:rPr>
+        <w:t xml:space="preserve">  print(</w:t>
+      </w:r>
+      <w:proofErr w:type="gramStart"/>
+      <w:r>
+        <w:rPr>
+          <w:rFonts w:ascii="Consolas" w:hAnsi="Consolas"/>
+          <w:sz w:val="22"/>
+          <w:lang w:val="en-US"/>
+        </w:rPr>
+        <w:t>'!&amp;</w:t>
+      </w:r>
+      <w:proofErr w:type="spellStart"/>
+      <w:proofErr w:type="gramEnd"/>
+      <w:r>
+        <w:rPr>
+          <w:rFonts w:ascii="Consolas" w:hAnsi="Consolas"/>
+          <w:sz w:val="22"/>
+          <w:lang w:val="en-US"/>
+        </w:rPr>
+        <w:t>chipvalue</w:t>
+      </w:r>
+      <w:proofErr w:type="spellEnd"/>
+      <w:r>
+        <w:rPr>
+          <w:rFonts w:ascii="Consolas" w:hAnsi="Consolas"/>
+          <w:sz w:val="22"/>
+          <w:lang w:val="en-US"/>
+        </w:rPr>
+        <w:t>') print(</w:t>
+      </w:r>
+      <w:proofErr w:type="spellStart"/>
+      <w:r>
+        <w:rPr>
+          <w:rFonts w:ascii="Consolas" w:hAnsi="Consolas"/>
+          <w:sz w:val="22"/>
+          <w:lang w:val="en-US"/>
+        </w:rPr>
+        <w:t>ljung.chi$p.value</w:t>
+      </w:r>
+      <w:proofErr w:type="spellEnd"/>
+      <w:r>
+        <w:rPr>
+          <w:rFonts w:ascii="Consolas" w:hAnsi="Consolas"/>
+          <w:sz w:val="22"/>
+          <w:lang w:val="en-US"/>
+        </w:rPr>
+        <w:t>)</w:t>
+      </w:r>
+    </w:p>
+    <w:p>
+      <w:pPr>
+        <w:spacing w:after="0"/>
+        <w:ind w:firstLine="0"/>
+        <w:rPr>
+          <w:rFonts w:ascii="Consolas" w:hAnsi="Consolas"/>
+          <w:sz w:val="22"/>
+          <w:lang w:val="en-US"/>
+        </w:rPr>
+      </w:pPr>
+      <w:r>
+        <w:rPr>
+          <w:rFonts w:ascii="Consolas" w:hAnsi="Consolas"/>
+          <w:sz w:val="22"/>
+          <w:lang w:val="en-US"/>
+        </w:rPr>
+        <w:t xml:space="preserve">  print(</w:t>
+      </w:r>
+      <w:proofErr w:type="gramStart"/>
+      <w:r>
+        <w:rPr>
+          <w:rFonts w:ascii="Consolas" w:hAnsi="Consolas"/>
+          <w:sz w:val="22"/>
+          <w:lang w:val="en-US"/>
+        </w:rPr>
+        <w:t>'!&amp;</w:t>
+      </w:r>
+      <w:proofErr w:type="spellStart"/>
+      <w:proofErr w:type="gramEnd"/>
+      <w:r>
+        <w:rPr>
+          <w:rFonts w:ascii="Consolas" w:hAnsi="Consolas"/>
+          <w:sz w:val="22"/>
+          <w:lang w:val="en-US"/>
+        </w:rPr>
+        <w:t>ljung</w:t>
+      </w:r>
+      <w:proofErr w:type="spellEnd"/>
+      <w:r>
+        <w:rPr>
+          <w:rFonts w:ascii="Consolas" w:hAnsi="Consolas"/>
+          <w:sz w:val="22"/>
+          <w:lang w:val="en-US"/>
+        </w:rPr>
+        <w:t>')</w:t>
+      </w:r>
+      <w:r>
+        <w:rPr>
+          <w:rFonts w:ascii="Consolas" w:hAnsi="Consolas"/>
+          <w:sz w:val="22"/>
+          <w:lang w:val="en-US"/>
+        </w:rPr>
+        <w:t xml:space="preserve"> </w:t>
+      </w:r>
+      <w:r>
+        <w:rPr>
+          <w:rFonts w:ascii="Consolas" w:hAnsi="Consolas"/>
+          <w:sz w:val="22"/>
+          <w:lang w:val="en-US"/>
+        </w:rPr>
+        <w:t>print(</w:t>
+      </w:r>
+      <w:proofErr w:type="spellStart"/>
+      <w:r>
+        <w:rPr>
+          <w:rFonts w:ascii="Consolas" w:hAnsi="Consolas"/>
+          <w:sz w:val="22"/>
+          <w:lang w:val="en-US"/>
+        </w:rPr>
+        <w:t>checkresiduals</w:t>
+      </w:r>
+      <w:proofErr w:type="spellEnd"/>
+      <w:r>
+        <w:rPr>
+          <w:rFonts w:ascii="Consolas" w:hAnsi="Consolas"/>
+          <w:sz w:val="22"/>
+          <w:lang w:val="en-US"/>
+        </w:rPr>
+        <w:t>(model, plot=F))</w:t>
+      </w:r>
+    </w:p>
+    <w:p>
+      <w:pPr>
+        <w:spacing w:after="0"/>
+        <w:ind w:firstLine="0"/>
+        <w:rPr>
+          <w:rFonts w:ascii="Consolas" w:hAnsi="Consolas"/>
+          <w:sz w:val="22"/>
+          <w:lang w:val="en-US"/>
+        </w:rPr>
+      </w:pPr>
+      <w:r>
+        <w:rPr>
+          <w:rFonts w:ascii="Consolas" w:hAnsi="Consolas"/>
+          <w:sz w:val="22"/>
+          <w:lang w:val="en-US"/>
+        </w:rPr>
+        <w:t xml:space="preserve">  </w:t>
+      </w:r>
+      <w:proofErr w:type="spellStart"/>
+      <w:proofErr w:type="gramStart"/>
+      <w:r>
+        <w:rPr>
+          <w:rFonts w:ascii="Consolas" w:hAnsi="Consolas"/>
+          <w:sz w:val="22"/>
+          <w:lang w:val="en-US"/>
+        </w:rPr>
+        <w:t>model.forecast</w:t>
+      </w:r>
+      <w:proofErr w:type="spellEnd"/>
+      <w:proofErr w:type="gramEnd"/>
+      <w:r>
+        <w:rPr>
+          <w:rFonts w:ascii="Consolas" w:hAnsi="Consolas"/>
+          <w:sz w:val="22"/>
+          <w:lang w:val="en-US"/>
+        </w:rPr>
+        <w:t xml:space="preserve"> &lt;- forecast(model, h=24)</w:t>
+      </w:r>
+    </w:p>
+    <w:p>
+      <w:pPr>
+        <w:spacing w:after="0"/>
+        <w:ind w:firstLine="0"/>
+        <w:rPr>
+          <w:rFonts w:ascii="Consolas" w:hAnsi="Consolas"/>
+          <w:sz w:val="22"/>
+          <w:lang w:val="en-US"/>
+        </w:rPr>
+      </w:pPr>
+      <w:r>
+        <w:rPr>
+          <w:rFonts w:ascii="Consolas" w:hAnsi="Consolas"/>
+          <w:sz w:val="22"/>
+          <w:lang w:val="en-US"/>
+        </w:rPr>
+        <w:t xml:space="preserve">  </w:t>
+      </w:r>
+      <w:proofErr w:type="spellStart"/>
+      <w:proofErr w:type="gramStart"/>
+      <w:r>
+        <w:rPr>
+          <w:rFonts w:ascii="Consolas" w:hAnsi="Consolas"/>
+          <w:sz w:val="22"/>
+          <w:lang w:val="en-US"/>
+        </w:rPr>
+        <w:t>prediction.sales</w:t>
+      </w:r>
+      <w:proofErr w:type="spellEnd"/>
+      <w:proofErr w:type="gramEnd"/>
+      <w:r>
+        <w:rPr>
+          <w:rFonts w:ascii="Consolas" w:hAnsi="Consolas"/>
+          <w:sz w:val="22"/>
+          <w:lang w:val="en-US"/>
+        </w:rPr>
+        <w:t xml:space="preserve"> &lt;- </w:t>
+      </w:r>
+      <w:proofErr w:type="spellStart"/>
+      <w:r>
+        <w:rPr>
+          <w:rFonts w:ascii="Consolas" w:hAnsi="Consolas"/>
+          <w:sz w:val="22"/>
+          <w:lang w:val="en-US"/>
+        </w:rPr>
+        <w:t>model.forecast$upper</w:t>
+      </w:r>
+      <w:proofErr w:type="spellEnd"/>
+      <w:r>
+        <w:rPr>
+          <w:rFonts w:ascii="Consolas" w:hAnsi="Consolas"/>
+          <w:sz w:val="22"/>
+          <w:lang w:val="en-US"/>
+        </w:rPr>
+        <w:t>[,2][1:12]</w:t>
+      </w:r>
+    </w:p>
+    <w:p>
+      <w:pPr>
+        <w:spacing w:after="0"/>
+        <w:ind w:firstLine="0"/>
+        <w:rPr>
+          <w:rFonts w:ascii="Consolas" w:hAnsi="Consolas"/>
+          <w:sz w:val="22"/>
+          <w:lang w:val="en-US"/>
+        </w:rPr>
+      </w:pPr>
+      <w:r>
+        <w:rPr>
+          <w:rFonts w:ascii="Consolas" w:hAnsi="Consolas"/>
+          <w:sz w:val="22"/>
+          <w:lang w:val="en-US"/>
+        </w:rPr>
+        <w:t xml:space="preserve">  pks&lt;-</w:t>
+      </w:r>
+      <w:proofErr w:type="gramStart"/>
+      <w:r>
+        <w:rPr>
+          <w:rFonts w:ascii="Consolas" w:hAnsi="Consolas"/>
+          <w:sz w:val="22"/>
+          <w:lang w:val="en-US"/>
+        </w:rPr>
+        <w:t>which(</w:t>
+      </w:r>
+      <w:proofErr w:type="gramEnd"/>
+      <w:r>
+        <w:rPr>
+          <w:rFonts w:ascii="Consolas" w:hAnsi="Consolas"/>
+          <w:sz w:val="22"/>
+          <w:lang w:val="en-US"/>
+        </w:rPr>
+        <w:t>diff(sign(diff(</w:t>
+      </w:r>
+      <w:proofErr w:type="spellStart"/>
+      <w:r>
+        <w:rPr>
+          <w:rFonts w:ascii="Consolas" w:hAnsi="Consolas"/>
+          <w:sz w:val="22"/>
+          <w:lang w:val="en-US"/>
+        </w:rPr>
+        <w:t>prediction.sales</w:t>
+      </w:r>
+      <w:proofErr w:type="spellEnd"/>
+      <w:r>
+        <w:rPr>
+          <w:rFonts w:ascii="Consolas" w:hAnsi="Consolas"/>
+          <w:sz w:val="22"/>
+          <w:lang w:val="en-US"/>
+        </w:rPr>
+        <w:t xml:space="preserve">, </w:t>
+      </w:r>
+      <w:proofErr w:type="spellStart"/>
+      <w:r>
+        <w:rPr>
+          <w:rFonts w:ascii="Consolas" w:hAnsi="Consolas"/>
+          <w:sz w:val="22"/>
+          <w:lang w:val="en-US"/>
+        </w:rPr>
+        <w:t>na.pad</w:t>
+      </w:r>
+      <w:proofErr w:type="spellEnd"/>
+      <w:r>
+        <w:rPr>
+          <w:rFonts w:ascii="Consolas" w:hAnsi="Consolas"/>
+          <w:sz w:val="22"/>
+          <w:lang w:val="en-US"/>
+        </w:rPr>
+        <w:t xml:space="preserve">=F)), </w:t>
+      </w:r>
+      <w:proofErr w:type="spellStart"/>
+      <w:r>
+        <w:rPr>
+          <w:rFonts w:ascii="Consolas" w:hAnsi="Consolas"/>
+          <w:sz w:val="22"/>
+          <w:lang w:val="en-US"/>
+        </w:rPr>
+        <w:t>na.pad</w:t>
+      </w:r>
+      <w:proofErr w:type="spellEnd"/>
+      <w:r>
+        <w:rPr>
+          <w:rFonts w:ascii="Consolas" w:hAnsi="Consolas"/>
+          <w:sz w:val="22"/>
+          <w:lang w:val="en-US"/>
+        </w:rPr>
+        <w:t>=F) &lt; 0) + 2</w:t>
+      </w:r>
+    </w:p>
+    <w:p>
+      <w:pPr>
+        <w:spacing w:after="0"/>
+        <w:ind w:firstLine="0"/>
+        <w:rPr>
+          <w:rFonts w:ascii="Consolas" w:hAnsi="Consolas"/>
+          <w:sz w:val="22"/>
+          <w:lang w:val="en-US"/>
+        </w:rPr>
+      </w:pPr>
+      <w:r>
+        <w:rPr>
+          <w:rFonts w:ascii="Consolas" w:hAnsi="Consolas"/>
+          <w:sz w:val="22"/>
+          <w:lang w:val="en-US"/>
+        </w:rPr>
+        <w:t xml:space="preserve">  peaks &lt;- </w:t>
+      </w:r>
+      <w:proofErr w:type="gramStart"/>
+      <w:r>
+        <w:rPr>
+          <w:rFonts w:ascii="Consolas" w:hAnsi="Consolas"/>
+          <w:sz w:val="22"/>
+          <w:lang w:val="en-US"/>
+        </w:rPr>
+        <w:t>pks[</w:t>
+      </w:r>
+      <w:proofErr w:type="spellStart"/>
+      <w:proofErr w:type="gramEnd"/>
+      <w:r>
+        <w:rPr>
+          <w:rFonts w:ascii="Consolas" w:hAnsi="Consolas"/>
+          <w:sz w:val="22"/>
+          <w:lang w:val="en-US"/>
+        </w:rPr>
+        <w:t>prediction.sales</w:t>
+      </w:r>
+      <w:proofErr w:type="spellEnd"/>
+      <w:r>
+        <w:rPr>
+          <w:rFonts w:ascii="Consolas" w:hAnsi="Consolas"/>
+          <w:sz w:val="22"/>
+          <w:lang w:val="en-US"/>
+        </w:rPr>
+        <w:t xml:space="preserve">[pks - 1] - </w:t>
+      </w:r>
+      <w:proofErr w:type="spellStart"/>
+      <w:r>
+        <w:rPr>
+          <w:rFonts w:ascii="Consolas" w:hAnsi="Consolas"/>
+          <w:sz w:val="22"/>
+          <w:lang w:val="en-US"/>
+        </w:rPr>
+        <w:t>prediction.sales</w:t>
+      </w:r>
+      <w:proofErr w:type="spellEnd"/>
+      <w:r>
+        <w:rPr>
+          <w:rFonts w:ascii="Consolas" w:hAnsi="Consolas"/>
+          <w:sz w:val="22"/>
+          <w:lang w:val="en-US"/>
+        </w:rPr>
+        <w:t>[pks] &gt; 0] - 1</w:t>
+      </w:r>
+    </w:p>
+    <w:p>
+      <w:pPr>
+        <w:spacing w:after="0"/>
+        <w:ind w:firstLine="0"/>
+        <w:rPr>
+          <w:rFonts w:ascii="Consolas" w:hAnsi="Consolas"/>
+          <w:sz w:val="22"/>
+          <w:lang w:val="en-US"/>
+        </w:rPr>
+      </w:pPr>
+      <w:r>
+        <w:rPr>
+          <w:rFonts w:ascii="Consolas" w:hAnsi="Consolas"/>
+          <w:sz w:val="22"/>
+          <w:lang w:val="en-US"/>
+        </w:rPr>
+        <w:t xml:space="preserve">  dates &lt;- </w:t>
+      </w:r>
+      <w:proofErr w:type="gramStart"/>
+      <w:r>
+        <w:rPr>
+          <w:rFonts w:ascii="Consolas" w:hAnsi="Consolas"/>
+          <w:sz w:val="22"/>
+          <w:lang w:val="en-US"/>
+        </w:rPr>
+        <w:t>round(</w:t>
+      </w:r>
+      <w:proofErr w:type="gramEnd"/>
+      <w:r>
+        <w:rPr>
+          <w:rFonts w:ascii="Consolas" w:hAnsi="Consolas"/>
+          <w:sz w:val="22"/>
+          <w:lang w:val="en-US"/>
+        </w:rPr>
+        <w:t>peaks / 12 * 365)</w:t>
+      </w:r>
+    </w:p>
+    <w:p>
+      <w:pPr>
+        <w:spacing w:after="0"/>
+        <w:ind w:firstLine="0"/>
+        <w:rPr>
+          <w:rFonts w:ascii="Consolas" w:hAnsi="Consolas"/>
+          <w:sz w:val="22"/>
+          <w:lang w:val="en-US"/>
+        </w:rPr>
+      </w:pPr>
+      <w:r>
+        <w:rPr>
+          <w:rFonts w:ascii="Consolas" w:hAnsi="Consolas"/>
+          <w:sz w:val="22"/>
+          <w:lang w:val="en-US"/>
+        </w:rPr>
+        <w:t xml:space="preserve">  print(</w:t>
+      </w:r>
+      <w:proofErr w:type="gramStart"/>
+      <w:r>
+        <w:rPr>
+          <w:rFonts w:ascii="Consolas" w:hAnsi="Consolas"/>
+          <w:sz w:val="22"/>
+          <w:lang w:val="en-US"/>
+        </w:rPr>
+        <w:t>'!&amp;</w:t>
+      </w:r>
+      <w:proofErr w:type="gramEnd"/>
+      <w:r>
+        <w:rPr>
+          <w:rFonts w:ascii="Consolas" w:hAnsi="Consolas"/>
+          <w:sz w:val="22"/>
+          <w:lang w:val="en-US"/>
+        </w:rPr>
+        <w:t>dates')</w:t>
+      </w:r>
+      <w:r>
+        <w:rPr>
+          <w:rFonts w:ascii="Consolas" w:hAnsi="Consolas"/>
+          <w:sz w:val="22"/>
+          <w:lang w:val="en-US"/>
+        </w:rPr>
+        <w:t xml:space="preserve"> </w:t>
+      </w:r>
+      <w:r>
+        <w:rPr>
+          <w:rFonts w:ascii="Consolas" w:hAnsi="Consolas"/>
+          <w:sz w:val="22"/>
+          <w:lang w:val="en-US"/>
+        </w:rPr>
+        <w:t>print(dates)</w:t>
+      </w:r>
+    </w:p>
+    <w:p>
+      <w:pPr>
+        <w:spacing w:after="0"/>
+        <w:ind w:firstLine="0"/>
+        <w:rPr>
+          <w:rFonts w:ascii="Consolas" w:hAnsi="Consolas"/>
+          <w:sz w:val="22"/>
+          <w:lang w:val="en-US"/>
+        </w:rPr>
+      </w:pPr>
+      <w:r>
+        <w:rPr>
+          <w:rFonts w:ascii="Consolas" w:hAnsi="Consolas"/>
+          <w:sz w:val="22"/>
+          <w:lang w:val="en-US"/>
+        </w:rPr>
+        <w:t xml:space="preserve">  </w:t>
+      </w:r>
+      <w:proofErr w:type="spellStart"/>
+      <w:proofErr w:type="gramStart"/>
+      <w:r>
+        <w:rPr>
+          <w:rFonts w:ascii="Consolas" w:hAnsi="Consolas"/>
+          <w:sz w:val="22"/>
+          <w:lang w:val="en-US"/>
+        </w:rPr>
+        <w:t>test.model</w:t>
+      </w:r>
+      <w:proofErr w:type="spellEnd"/>
+      <w:proofErr w:type="gramEnd"/>
+      <w:r>
+        <w:rPr>
+          <w:rFonts w:ascii="Consolas" w:hAnsi="Consolas"/>
+          <w:sz w:val="22"/>
+          <w:lang w:val="en-US"/>
+        </w:rPr>
+        <w:t>(timeseries)</w:t>
+      </w:r>
+    </w:p>
+    <w:p>
+      <w:pPr>
+        <w:spacing w:after="0"/>
+        <w:ind w:firstLine="0"/>
+        <w:rPr>
+          <w:rFonts w:ascii="Consolas" w:hAnsi="Consolas"/>
+          <w:sz w:val="22"/>
+        </w:rPr>
+      </w:pPr>
+      <w:r>
+        <w:rPr>
+          <w:rFonts w:ascii="Consolas" w:hAnsi="Consolas"/>
+          <w:sz w:val="22"/>
+        </w:rPr>
+        <w:t>}</w:t>
+      </w:r>
     </w:p>
     <w:sectPr>
       <w:footerReference w:type="default" r:id="rId29"/>
@@ -12641,7 +16307,7 @@
 </file>
 
 <file path=customXml/itemProps1.xml><?xml version="1.0" encoding="utf-8"?>
-<ds:datastoreItem xmlns:ds="http://schemas.openxmlformats.org/officeDocument/2006/customXml" ds:itemID="{C1C99355-8634-4CED-A63D-F96E3804A371}">
+<ds:datastoreItem xmlns:ds="http://schemas.openxmlformats.org/officeDocument/2006/customXml" ds:itemID="{D3253C2F-76EA-4285-B1F6-56FC798785DD}">
   <ds:schemaRefs>
     <ds:schemaRef ds:uri="http://schemas.openxmlformats.org/officeDocument/2006/bibliography"/>
   </ds:schemaRefs>

</xml_diff>